<commit_message>
Added job start time to objective of resume
</commit_message>
<xml_diff>
--- a/tech/shaurya-arora-raw.docx
+++ b/tech/shaurya-arora-raw.docx
@@ -234,7 +234,27 @@
         <w:rPr>
           <w:rFonts w:ascii="Cambria" w:hAnsi="Cambria"/>
         </w:rPr>
-        <w:t>Seeking a full-time position as Software Developer / Engineer where I can work on interactive and intuitive end-user applications using cutting-edge tools and technologies</w:t>
+        <w:t xml:space="preserve">Seeking a full-time position as Software Developer / Engineer </w:t>
+      </w:r>
+      <w:r>
+        <w:rPr>
+          <w:rFonts w:ascii="Cambria" w:hAnsi="Cambria"/>
+        </w:rPr>
+        <w:t>beginning in Summer 2016,</w:t>
+      </w:r>
+      <w:bookmarkStart w:id="0" w:name="_GoBack"/>
+      <w:bookmarkEnd w:id="0"/>
+      <w:r>
+        <w:rPr>
+          <w:rFonts w:ascii="Cambria" w:hAnsi="Cambria"/>
+        </w:rPr>
+        <w:t xml:space="preserve"> </w:t>
+      </w:r>
+      <w:r>
+        <w:rPr>
+          <w:rFonts w:ascii="Cambria" w:hAnsi="Cambria"/>
+        </w:rPr>
+        <w:t>where I can work on interactive and intuitive end-user applications using cutting-edge tools and technologies</w:t>
       </w:r>
       <w:r>
         <w:rPr>
@@ -1457,8 +1477,6 @@
           <w:rFonts w:ascii="Cambria" w:hAnsi="Cambria"/>
         </w:rPr>
       </w:pPr>
-      <w:bookmarkStart w:id="0" w:name="_GoBack"/>
-      <w:bookmarkEnd w:id="0"/>
       <w:r>
         <w:rPr>
           <w:rFonts w:ascii="Cambria" w:hAnsi="Cambria"/>
@@ -3010,7 +3028,7 @@
   <a:extraClrSchemeLst/>
   <a:extLst>
     <a:ext uri="{05A4C25C-085E-4340-85A3-A5531E510DB2}">
-      <thm15:themeFamily xmlns:thm15="http://schemas.microsoft.com/office/thememl/2012/main" xmlns="" name="Office Theme" id="{62F939B6-93AF-4DB8-9C6B-D6C7DFDC589F}" vid="{4A3C46E8-61CC-4603-A589-7422A47A8E4A}"/>
+      <thm15:themeFamily xmlns="" xmlns:thm15="http://schemas.microsoft.com/office/thememl/2012/main" name="Office Theme" id="{62F939B6-93AF-4DB8-9C6B-D6C7DFDC589F}" vid="{4A3C46E8-61CC-4603-A589-7422A47A8E4A}"/>
     </a:ext>
   </a:extLst>
 </a:theme>

</xml_diff>

<commit_message>
Updated resume, added gitignore
</commit_message>
<xml_diff>
--- a/tech/shaurya-arora-raw.docx
+++ b/tech/shaurya-arora-raw.docx
@@ -17,13 +17,13 @@
         <w:tblLook w:val="04A0" w:firstRow="1" w:lastRow="0" w:firstColumn="1" w:lastColumn="0" w:noHBand="0" w:noVBand="1"/>
       </w:tblPr>
       <w:tblGrid>
-        <w:gridCol w:w="7757"/>
-        <w:gridCol w:w="3259"/>
+        <w:gridCol w:w="9289"/>
+        <w:gridCol w:w="1727"/>
       </w:tblGrid>
       <w:tr>
         <w:tc>
           <w:tcPr>
-            <w:tcW w:w="3521" w:type="pct"/>
+            <w:tcW w:w="4216" w:type="pct"/>
           </w:tcPr>
           <w:p>
             <w:pPr>
@@ -116,13 +116,66 @@
                 <w:sz w:val="24"/>
                 <w:szCs w:val="24"/>
               </w:rPr>
-              <w:t xml:space="preserve"> http://shaurya.me/</w:t>
+              <w:t xml:space="preserve"> </w:t>
+            </w:r>
+            <w:hyperlink r:id="rId6" w:history="1">
+              <w:r>
+                <w:rPr>
+                  <w:rStyle w:val="Hyperlink"/>
+                  <w:rFonts w:ascii="Cambria" w:hAnsi="Cambria" w:cs="Andalus"/>
+                  <w:sz w:val="24"/>
+                  <w:szCs w:val="24"/>
+                </w:rPr>
+                <w:t>http://shaurya.me/</w:t>
+              </w:r>
+            </w:hyperlink>
+            <w:r>
+              <w:rPr>
+                <w:rFonts w:ascii="Cambria" w:hAnsi="Cambria" w:cs="Andalus"/>
+                <w:sz w:val="24"/>
+                <w:szCs w:val="24"/>
+              </w:rPr>
+              <w:t xml:space="preserve"> </w:t>
+            </w:r>
+            <w:r>
+              <w:rPr>
+                <w:rFonts w:ascii="Times New Roman" w:hAnsi="Times New Roman" w:cs="Times New Roman"/>
+                <w:sz w:val="24"/>
+                <w:szCs w:val="24"/>
+              </w:rPr>
+              <w:t>▪</w:t>
+            </w:r>
+            <w:r>
+              <w:rPr>
+                <w:rFonts w:ascii="Times New Roman" w:hAnsi="Times New Roman" w:cs="Times New Roman"/>
+                <w:sz w:val="24"/>
+                <w:szCs w:val="24"/>
+              </w:rPr>
+              <w:t xml:space="preserve"> </w:t>
+            </w:r>
+            <w:proofErr w:type="spellStart"/>
+            <w:r>
+              <w:rPr>
+                <w:rFonts w:ascii="Times New Roman" w:hAnsi="Times New Roman" w:cs="Times New Roman"/>
+                <w:sz w:val="24"/>
+                <w:szCs w:val="24"/>
+              </w:rPr>
+              <w:t>github</w:t>
+            </w:r>
+            <w:proofErr w:type="spellEnd"/>
+            <w:r>
+              <w:rPr>
+                <w:rFonts w:ascii="Times New Roman" w:hAnsi="Times New Roman" w:cs="Times New Roman"/>
+                <w:sz w:val="24"/>
+                <w:szCs w:val="24"/>
+              </w:rPr>
+              <w:t>: shaurya947</w:t>
             </w:r>
           </w:p>
         </w:tc>
         <w:tc>
           <w:tcPr>
-            <w:tcW w:w="1479" w:type="pct"/>
+            <w:tcW w:w="784" w:type="pct"/>
           </w:tcPr>
           <w:p>
             <w:pPr>
@@ -141,7 +194,7 @@
                   <wp:extent cx="704850" cy="704850"/>
                   <wp:effectExtent l="0" t="0" r="0" b="0"/>
                   <wp:docPr id="3" name="Picture 3">
-                    <a:hlinkClick xmlns:a="http://schemas.openxmlformats.org/drawingml/2006/main" r:id="rId6"/>
+                    <a:hlinkClick xmlns:a="http://schemas.openxmlformats.org/drawingml/2006/main" r:id="rId7"/>
                   </wp:docPr>
                   <wp:cNvGraphicFramePr>
                     <a:graphicFrameLocks xmlns:a="http://schemas.openxmlformats.org/drawingml/2006/main" noChangeAspect="1"/>
@@ -156,7 +209,7 @@
                           </pic:cNvPicPr>
                         </pic:nvPicPr>
                         <pic:blipFill>
-                          <a:blip r:embed="rId7">
+                          <a:blip r:embed="rId8">
                             <a:extLst>
                               <a:ext uri="{28A0092B-C50C-407E-A947-70E740481C1C}">
                                 <a14:useLocalDpi xmlns:a14="http://schemas.microsoft.com/office/drawing/2010/main" val="0"/>
@@ -240,33 +293,25 @@
         <w:rPr>
           <w:rFonts w:ascii="Cambria" w:hAnsi="Cambria"/>
         </w:rPr>
-        <w:t>beginning in Summer 2016,</w:t>
-      </w:r>
-      <w:bookmarkStart w:id="0" w:name="_GoBack"/>
-      <w:bookmarkEnd w:id="0"/>
+        <w:t xml:space="preserve">beginning in Summer 2016, </w:t>
+      </w:r>
+      <w:r>
+        <w:rPr>
+          <w:rFonts w:ascii="Cambria" w:hAnsi="Cambria"/>
+        </w:rPr>
+        <w:t>where I can work on interactive and intuitive end-user applications using cutting-edge tools and technologies</w:t>
+      </w:r>
+      <w:r>
+        <w:rPr>
+          <w:rFonts w:ascii="Cambria" w:hAnsi="Cambria"/>
+        </w:rPr>
+        <w:t>.</w:t>
+      </w:r>
       <w:r>
         <w:rPr>
           <w:rFonts w:ascii="Cambria" w:hAnsi="Cambria"/>
         </w:rPr>
         <w:t xml:space="preserve"> </w:t>
-      </w:r>
-      <w:r>
-        <w:rPr>
-          <w:rFonts w:ascii="Cambria" w:hAnsi="Cambria"/>
-        </w:rPr>
-        <w:t>where I can work on interactive and intuitive end-user applications using cutting-edge tools and technologies</w:t>
-      </w:r>
-      <w:r>
-        <w:rPr>
-          <w:rFonts w:ascii="Cambria" w:hAnsi="Cambria"/>
-        </w:rPr>
-        <w:t>.</w:t>
-      </w:r>
-      <w:r>
-        <w:rPr>
-          <w:rFonts w:ascii="Cambria" w:hAnsi="Cambria"/>
-        </w:rPr>
-        <w:t xml:space="preserve"> At this point in my career, I would love to work in the gaming industry.</w:t>
       </w:r>
     </w:p>
     <w:p>
@@ -635,7 +680,37 @@
         <w:rPr>
           <w:rFonts w:ascii="Cambria" w:hAnsi="Cambria"/>
         </w:rPr>
-        <w:t>Contributed to Material-UI – open source project that combines React with Material Design</w:t>
+        <w:t>Managed</w:t>
+      </w:r>
+      <w:r>
+        <w:rPr>
+          <w:rFonts w:ascii="Cambria" w:hAnsi="Cambria"/>
+        </w:rPr>
+        <w:t xml:space="preserve"> </w:t>
+      </w:r>
+      <w:r>
+        <w:rPr>
+          <w:rFonts w:ascii="Cambria" w:hAnsi="Cambria"/>
+        </w:rPr>
+        <w:t>“</w:t>
+      </w:r>
+      <w:r>
+        <w:rPr>
+          <w:rFonts w:ascii="Cambria" w:hAnsi="Cambria"/>
+        </w:rPr>
+        <w:t>Material-UI</w:t>
+      </w:r>
+      <w:r>
+        <w:rPr>
+          <w:rFonts w:ascii="Cambria" w:hAnsi="Cambria"/>
+        </w:rPr>
+        <w:t>”</w:t>
+      </w:r>
+      <w:r>
+        <w:rPr>
+          <w:rFonts w:ascii="Cambria" w:hAnsi="Cambria"/>
+        </w:rPr>
+        <w:t xml:space="preserve"> – open source project that combines React with Material Design</w:t>
       </w:r>
     </w:p>
     <w:p>
@@ -655,13 +730,15 @@
         <w:rPr>
           <w:rFonts w:ascii="Cambria" w:hAnsi="Cambria"/>
         </w:rPr>
-        <w:t>Worked with modern</w:t>
-      </w:r>
-      <w:r>
-        <w:rPr>
-          <w:rFonts w:ascii="Cambria" w:hAnsi="Cambria"/>
-        </w:rPr>
-        <w:t xml:space="preserve"> JS tools and frameworks such as Node and </w:t>
+        <w:t xml:space="preserve">Worked with cutting-edge JS frameworks, and tools such as </w:t>
+      </w:r>
+      <w:bookmarkStart w:id="0" w:name="_GoBack"/>
+      <w:bookmarkEnd w:id="0"/>
+      <w:r>
+        <w:rPr>
+          <w:rFonts w:ascii="Cambria" w:hAnsi="Cambria"/>
+        </w:rPr>
+        <w:t xml:space="preserve">Node, </w:t>
       </w:r>
       <w:proofErr w:type="spellStart"/>
       <w:r>
@@ -671,6 +748,26 @@
         <w:t>Webpack</w:t>
       </w:r>
       <w:proofErr w:type="spellEnd"/>
+      <w:r>
+        <w:rPr>
+          <w:rFonts w:ascii="Cambria" w:hAnsi="Cambria"/>
+        </w:rPr>
+        <w:t xml:space="preserve">, Babel, </w:t>
+      </w:r>
+      <w:proofErr w:type="spellStart"/>
+      <w:r>
+        <w:rPr>
+          <w:rFonts w:ascii="Cambria" w:hAnsi="Cambria"/>
+        </w:rPr>
+        <w:t>ESLint</w:t>
+      </w:r>
+      <w:proofErr w:type="spellEnd"/>
+      <w:r>
+        <w:rPr>
+          <w:rFonts w:ascii="Cambria" w:hAnsi="Cambria"/>
+        </w:rPr>
+        <w:t>, Gulp</w:t>
+      </w:r>
     </w:p>
     <w:p>
       <w:pPr>
@@ -3028,7 +3125,7 @@
   <a:extraClrSchemeLst/>
   <a:extLst>
     <a:ext uri="{05A4C25C-085E-4340-85A3-A5531E510DB2}">
-      <thm15:themeFamily xmlns="" xmlns:thm15="http://schemas.microsoft.com/office/thememl/2012/main" name="Office Theme" id="{62F939B6-93AF-4DB8-9C6B-D6C7DFDC589F}" vid="{4A3C46E8-61CC-4603-A589-7422A47A8E4A}"/>
+      <thm15:themeFamily xmlns:thm15="http://schemas.microsoft.com/office/thememl/2012/main" xmlns="" name="Office Theme" id="{62F939B6-93AF-4DB8-9C6B-D6C7DFDC589F}" vid="{4A3C46E8-61CC-4603-A589-7422A47A8E4A}"/>
     </a:ext>
   </a:extLst>
 </a:theme>

</xml_diff>

<commit_message>
Updating resume (call-em-all experience)
</commit_message>
<xml_diff>
--- a/tech/shaurya-arora-raw.docx
+++ b/tech/shaurya-arora-raw.docx
@@ -402,8 +402,34 @@
               <w:rPr>
                 <w:rFonts w:ascii="Cambria" w:hAnsi="Cambria"/>
               </w:rPr>
-              <w:t>Java, HTML, C#, JavaScript, CSS, Ruby, C/C++, SQL</w:t>
-            </w:r>
+              <w:t xml:space="preserve">Java, </w:t>
+            </w:r>
+            <w:r>
+              <w:rPr>
+                <w:rFonts w:ascii="Cambria" w:hAnsi="Cambria"/>
+              </w:rPr>
+              <w:t>JavaScript,</w:t>
+            </w:r>
+            <w:r>
+              <w:rPr>
+                <w:rFonts w:ascii="Cambria" w:hAnsi="Cambria"/>
+              </w:rPr>
+              <w:t xml:space="preserve"> </w:t>
+            </w:r>
+            <w:r>
+              <w:rPr>
+                <w:rFonts w:ascii="Cambria" w:hAnsi="Cambria"/>
+              </w:rPr>
+              <w:t>HTML, C#, CSS, Ruby, C/C++, SQL</w:t>
+            </w:r>
+            <w:r>
+              <w:rPr>
+                <w:rFonts w:ascii="Cambria" w:hAnsi="Cambria"/>
+              </w:rPr>
+              <w:t>, F#</w:t>
+            </w:r>
+            <w:bookmarkStart w:id="0" w:name="_GoBack"/>
+            <w:bookmarkEnd w:id="0"/>
           </w:p>
         </w:tc>
       </w:tr>
@@ -436,8 +462,27 @@
                 <w:rFonts w:ascii="Cambria" w:hAnsi="Cambria"/>
               </w:rPr>
             </w:pPr>
+            <w:r>
+              <w:rPr>
+                <w:rFonts w:ascii="Cambria" w:hAnsi="Cambria"/>
+              </w:rPr>
+              <w:t xml:space="preserve">React, Material-UI, Node, </w:t>
+            </w:r>
             <w:proofErr w:type="spellStart"/>
-            <w:proofErr w:type="gramStart"/>
+            <w:r>
+              <w:rPr>
+                <w:rFonts w:ascii="Cambria" w:hAnsi="Cambria"/>
+              </w:rPr>
+              <w:t>Redux</w:t>
+            </w:r>
+            <w:proofErr w:type="spellEnd"/>
+            <w:r>
+              <w:rPr>
+                <w:rFonts w:ascii="Cambria" w:hAnsi="Cambria"/>
+              </w:rPr>
+              <w:t xml:space="preserve">, </w:t>
+            </w:r>
+            <w:proofErr w:type="spellStart"/>
             <w:r>
               <w:rPr>
                 <w:rFonts w:ascii="Cambria" w:hAnsi="Cambria"/>
@@ -445,12 +490,11 @@
               <w:t>jQuery</w:t>
             </w:r>
             <w:proofErr w:type="spellEnd"/>
-            <w:proofErr w:type="gramEnd"/>
-            <w:r>
-              <w:rPr>
-                <w:rFonts w:ascii="Cambria" w:hAnsi="Cambria"/>
-              </w:rPr>
-              <w:t xml:space="preserve">, React, Material-UI, Node, </w:t>
+            <w:r>
+              <w:rPr>
+                <w:rFonts w:ascii="Cambria" w:hAnsi="Cambria"/>
+              </w:rPr>
+              <w:t xml:space="preserve">, </w:t>
             </w:r>
             <w:proofErr w:type="spellStart"/>
             <w:r>
@@ -680,37 +724,13 @@
         <w:rPr>
           <w:rFonts w:ascii="Cambria" w:hAnsi="Cambria"/>
         </w:rPr>
-        <w:t>Managed</w:t>
-      </w:r>
-      <w:r>
-        <w:rPr>
-          <w:rFonts w:ascii="Cambria" w:hAnsi="Cambria"/>
-        </w:rPr>
-        <w:t xml:space="preserve"> </w:t>
-      </w:r>
-      <w:r>
-        <w:rPr>
-          <w:rFonts w:ascii="Cambria" w:hAnsi="Cambria"/>
-        </w:rPr>
-        <w:t>“</w:t>
-      </w:r>
-      <w:r>
-        <w:rPr>
-          <w:rFonts w:ascii="Cambria" w:hAnsi="Cambria"/>
-        </w:rPr>
-        <w:t>Material-UI</w:t>
-      </w:r>
-      <w:r>
-        <w:rPr>
-          <w:rFonts w:ascii="Cambria" w:hAnsi="Cambria"/>
-        </w:rPr>
-        <w:t>”</w:t>
-      </w:r>
-      <w:r>
-        <w:rPr>
-          <w:rFonts w:ascii="Cambria" w:hAnsi="Cambria"/>
-        </w:rPr>
-        <w:t xml:space="preserve"> – open source project that combines React with Material Design</w:t>
+        <w:t xml:space="preserve">Collaborated on “Material-UI” – open source JS </w:t>
+      </w:r>
+      <w:r>
+        <w:rPr>
+          <w:rFonts w:ascii="Cambria" w:hAnsi="Cambria"/>
+        </w:rPr>
+        <w:t>framework that implements Material Design using React</w:t>
       </w:r>
     </w:p>
     <w:p>
@@ -730,43 +750,97 @@
         <w:rPr>
           <w:rFonts w:ascii="Cambria" w:hAnsi="Cambria"/>
         </w:rPr>
-        <w:t xml:space="preserve">Worked with cutting-edge JS frameworks, and tools such as </w:t>
-      </w:r>
-      <w:bookmarkStart w:id="0" w:name="_GoBack"/>
-      <w:bookmarkEnd w:id="0"/>
-      <w:r>
-        <w:rPr>
-          <w:rFonts w:ascii="Cambria" w:hAnsi="Cambria"/>
-        </w:rPr>
-        <w:t xml:space="preserve">Node, </w:t>
+        <w:t>Contribut</w:t>
+      </w:r>
+      <w:r>
+        <w:rPr>
+          <w:rFonts w:ascii="Cambria" w:hAnsi="Cambria"/>
+        </w:rPr>
+        <w:t>ed to API and documentation,</w:t>
+      </w:r>
+      <w:r>
+        <w:rPr>
+          <w:rFonts w:ascii="Cambria" w:hAnsi="Cambria"/>
+        </w:rPr>
+        <w:t xml:space="preserve"> released </w:t>
+      </w:r>
+      <w:r>
+        <w:rPr>
+          <w:rFonts w:ascii="Cambria" w:hAnsi="Cambria"/>
+        </w:rPr>
+        <w:t>v0.12.x – v0.14.x</w:t>
+      </w:r>
+      <w:r>
+        <w:rPr>
+          <w:rFonts w:ascii="Cambria" w:hAnsi="Cambria"/>
+        </w:rPr>
+        <w:t xml:space="preserve"> of Material-UI</w:t>
+      </w:r>
+    </w:p>
+    <w:p>
+      <w:pPr>
+        <w:pStyle w:val="ListParagraph"/>
+        <w:numPr>
+          <w:ilvl w:val="0"/>
+          <w:numId w:val="1"/>
+        </w:numPr>
+        <w:spacing w:after="0" w:line="240" w:lineRule="auto"/>
+        <w:rPr>
+          <w:rFonts w:ascii="Cambria" w:hAnsi="Cambria"/>
+          <w:b/>
+        </w:rPr>
+      </w:pPr>
+      <w:r>
+        <w:rPr>
+          <w:rFonts w:ascii="Cambria" w:hAnsi="Cambria"/>
+        </w:rPr>
+        <w:t xml:space="preserve">Worked on full-stack web </w:t>
+      </w:r>
+      <w:r>
+        <w:rPr>
+          <w:rFonts w:ascii="Cambria" w:hAnsi="Cambria"/>
+        </w:rPr>
+        <w:t xml:space="preserve">app using React, </w:t>
       </w:r>
       <w:proofErr w:type="spellStart"/>
       <w:r>
         <w:rPr>
           <w:rFonts w:ascii="Cambria" w:hAnsi="Cambria"/>
         </w:rPr>
-        <w:t>Webpack</w:t>
+        <w:t>Redux</w:t>
       </w:r>
       <w:proofErr w:type="spellEnd"/>
       <w:r>
         <w:rPr>
           <w:rFonts w:ascii="Cambria" w:hAnsi="Cambria"/>
         </w:rPr>
-        <w:t xml:space="preserve">, Babel, </w:t>
+        <w:t>,</w:t>
+      </w:r>
+      <w:r>
+        <w:rPr>
+          <w:rFonts w:ascii="Cambria" w:hAnsi="Cambria"/>
+        </w:rPr>
+        <w:t xml:space="preserve"> </w:t>
       </w:r>
       <w:proofErr w:type="spellStart"/>
       <w:r>
         <w:rPr>
           <w:rFonts w:ascii="Cambria" w:hAnsi="Cambria"/>
         </w:rPr>
-        <w:t>ESLint</w:t>
+        <w:t>Restif</w:t>
+      </w:r>
+      <w:r>
+        <w:rPr>
+          <w:rFonts w:ascii="Cambria" w:hAnsi="Cambria"/>
+        </w:rPr>
+        <w:t>y</w:t>
       </w:r>
       <w:proofErr w:type="spellEnd"/>
       <w:r>
         <w:rPr>
           <w:rFonts w:ascii="Cambria" w:hAnsi="Cambria"/>
         </w:rPr>
-        <w:t>, Gulp</w:t>
+        <w:t>, Mongoose and Bluebird (Promises)</w:t>
       </w:r>
     </w:p>
     <w:p>
@@ -892,7 +966,19 @@
         <w:rPr>
           <w:rFonts w:ascii="Cambria" w:hAnsi="Cambria"/>
         </w:rPr>
-        <w:t>Programmed feature using .NET and custom JavaScript framework</w:t>
+        <w:t xml:space="preserve">Programmed feature using </w:t>
+      </w:r>
+      <w:r>
+        <w:rPr>
+          <w:rFonts w:ascii="Cambria" w:hAnsi="Cambria"/>
+        </w:rPr>
+        <w:t>ASP</w:t>
+      </w:r>
+      <w:r>
+        <w:rPr>
+          <w:rFonts w:ascii="Cambria" w:hAnsi="Cambria"/>
+        </w:rPr>
+        <w:t>.NET and custom JavaScript framework</w:t>
       </w:r>
     </w:p>
     <w:p>
@@ -3125,7 +3211,7 @@
   <a:extraClrSchemeLst/>
   <a:extLst>
     <a:ext uri="{05A4C25C-085E-4340-85A3-A5531E510DB2}">
-      <thm15:themeFamily xmlns:thm15="http://schemas.microsoft.com/office/thememl/2012/main" xmlns="" name="Office Theme" id="{62F939B6-93AF-4DB8-9C6B-D6C7DFDC589F}" vid="{4A3C46E8-61CC-4603-A589-7422A47A8E4A}"/>
+      <thm15:themeFamily xmlns="" xmlns:thm15="http://schemas.microsoft.com/office/thememl/2012/main" name="Office Theme" id="{62F939B6-93AF-4DB8-9C6B-D6C7DFDC589F}" vid="{4A3C46E8-61CC-4603-A589-7422A47A8E4A}"/>
     </a:ext>
   </a:extLst>
 </a:theme>

</xml_diff>

<commit_message>
Update resume with MUI CDN bullet point
</commit_message>
<xml_diff>
--- a/tech/shaurya-arora-raw.docx
+++ b/tech/shaurya-arora-raw.docx
@@ -408,13 +408,7 @@
               <w:rPr>
                 <w:rFonts w:ascii="Cambria" w:hAnsi="Cambria"/>
               </w:rPr>
-              <w:t>JavaScript,</w:t>
-            </w:r>
-            <w:r>
-              <w:rPr>
-                <w:rFonts w:ascii="Cambria" w:hAnsi="Cambria"/>
-              </w:rPr>
-              <w:t xml:space="preserve"> </w:t>
+              <w:t xml:space="preserve">JavaScript, </w:t>
             </w:r>
             <w:r>
               <w:rPr>
@@ -428,8 +422,6 @@
               </w:rPr>
               <w:t>, F#</w:t>
             </w:r>
-            <w:bookmarkStart w:id="0" w:name="_GoBack"/>
-            <w:bookmarkEnd w:id="0"/>
           </w:p>
         </w:tc>
       </w:tr>
@@ -775,6 +767,40 @@
           <w:rFonts w:ascii="Cambria" w:hAnsi="Cambria"/>
         </w:rPr>
         <w:t xml:space="preserve"> of Material-UI</w:t>
+      </w:r>
+    </w:p>
+    <w:p>
+      <w:pPr>
+        <w:pStyle w:val="ListParagraph"/>
+        <w:numPr>
+          <w:ilvl w:val="0"/>
+          <w:numId w:val="1"/>
+        </w:numPr>
+        <w:spacing w:after="0" w:line="240" w:lineRule="auto"/>
+        <w:rPr>
+          <w:rFonts w:ascii="Cambria" w:hAnsi="Cambria"/>
+          <w:b/>
+        </w:rPr>
+      </w:pPr>
+      <w:r>
+        <w:rPr>
+          <w:rFonts w:ascii="Cambria" w:hAnsi="Cambria"/>
+        </w:rPr>
+        <w:t xml:space="preserve">Deployed Node app using </w:t>
+      </w:r>
+      <w:proofErr w:type="spellStart"/>
+      <w:r>
+        <w:rPr>
+          <w:rFonts w:ascii="Cambria" w:hAnsi="Cambria"/>
+        </w:rPr>
+        <w:t>Heroku</w:t>
+      </w:r>
+      <w:proofErr w:type="spellEnd"/>
+      <w:r>
+        <w:rPr>
+          <w:rFonts w:ascii="Cambria" w:hAnsi="Cambria"/>
+        </w:rPr>
+        <w:t xml:space="preserve"> and AWS that provides custom on-demand builds of Material-UI</w:t>
       </w:r>
     </w:p>
     <w:p>
@@ -1600,49 +1626,6 @@
           </w:p>
         </w:tc>
       </w:tr>
-      <w:tr>
-        <w:tc>
-          <w:tcPr>
-            <w:tcW w:w="7915" w:type="dxa"/>
-            <w:gridSpan w:val="2"/>
-          </w:tcPr>
-          <w:p>
-            <w:pPr>
-              <w:rPr>
-                <w:rFonts w:ascii="Cambria" w:hAnsi="Cambria"/>
-              </w:rPr>
-            </w:pPr>
-            <w:r>
-              <w:rPr>
-                <w:rFonts w:ascii="Cambria" w:hAnsi="Cambria" w:cs="Cambria"/>
-              </w:rPr>
-              <w:t>Microsoft Windows 8 App Development Workshop</w:t>
-            </w:r>
-          </w:p>
-        </w:tc>
-        <w:tc>
-          <w:tcPr>
-            <w:tcW w:w="2875" w:type="dxa"/>
-          </w:tcPr>
-          <w:p>
-            <w:pPr>
-              <w:tabs>
-                <w:tab w:val="left" w:pos="1848"/>
-              </w:tabs>
-              <w:jc w:val="right"/>
-              <w:rPr>
-                <w:rFonts w:ascii="Cambria" w:hAnsi="Cambria" w:cs="Cambria"/>
-              </w:rPr>
-            </w:pPr>
-            <w:r>
-              <w:rPr>
-                <w:rFonts w:ascii="Cambria" w:hAnsi="Cambria" w:cs="Cambria"/>
-              </w:rPr>
-              <w:t>Aug 2013</w:t>
-            </w:r>
-          </w:p>
-        </w:tc>
-      </w:tr>
     </w:tbl>
     <w:p>
       <w:pPr>
@@ -1652,6 +1635,8 @@
           <w:b/>
         </w:rPr>
       </w:pPr>
+      <w:bookmarkStart w:id="0" w:name="_GoBack"/>
+      <w:bookmarkEnd w:id="0"/>
     </w:p>
     <w:p>
       <w:pPr>
@@ -3211,7 +3196,7 @@
   <a:extraClrSchemeLst/>
   <a:extLst>
     <a:ext uri="{05A4C25C-085E-4340-85A3-A5531E510DB2}">
-      <thm15:themeFamily xmlns="" xmlns:thm15="http://schemas.microsoft.com/office/thememl/2012/main" name="Office Theme" id="{62F939B6-93AF-4DB8-9C6B-D6C7DFDC589F}" vid="{4A3C46E8-61CC-4603-A589-7422A47A8E4A}"/>
+      <thm15:themeFamily xmlns:thm15="http://schemas.microsoft.com/office/thememl/2012/main" xmlns="" name="Office Theme" id="{62F939B6-93AF-4DB8-9C6B-D6C7DFDC589F}" vid="{4A3C46E8-61CC-4603-A589-7422A47A8E4A}"/>
     </a:ext>
   </a:extLst>
 </a:theme>

</xml_diff>

<commit_message>
Change "builds" to "build"
</commit_message>
<xml_diff>
--- a/tech/shaurya-arora-raw.docx
+++ b/tech/shaurya-arora-raw.docx
@@ -68,23 +68,13 @@
                 <w:szCs w:val="24"/>
               </w:rPr>
             </w:pPr>
-            <w:proofErr w:type="gramStart"/>
             <w:r>
               <w:rPr>
                 <w:rFonts w:ascii="Cambria" w:hAnsi="Cambria" w:cs="Andalus"/>
                 <w:sz w:val="24"/>
                 <w:szCs w:val="24"/>
               </w:rPr>
-              <w:t>shaurya.arora1@gmail.com</w:t>
-            </w:r>
-            <w:proofErr w:type="gramEnd"/>
-            <w:r>
-              <w:rPr>
-                <w:rFonts w:ascii="Cambria" w:hAnsi="Cambria" w:cs="Andalus"/>
-                <w:sz w:val="24"/>
-                <w:szCs w:val="24"/>
-              </w:rPr>
-              <w:t xml:space="preserve"> </w:t>
+              <w:t xml:space="preserve">shaurya.arora1@gmail.com </w:t>
             </w:r>
             <w:r>
               <w:rPr>
@@ -151,25 +141,7 @@
                 <w:sz w:val="24"/>
                 <w:szCs w:val="24"/>
               </w:rPr>
-              <w:t xml:space="preserve"> </w:t>
-            </w:r>
-            <w:proofErr w:type="spellStart"/>
-            <w:r>
-              <w:rPr>
-                <w:rFonts w:ascii="Times New Roman" w:hAnsi="Times New Roman" w:cs="Times New Roman"/>
-                <w:sz w:val="24"/>
-                <w:szCs w:val="24"/>
-              </w:rPr>
-              <w:t>github</w:t>
-            </w:r>
-            <w:proofErr w:type="spellEnd"/>
-            <w:r>
-              <w:rPr>
-                <w:rFonts w:ascii="Times New Roman" w:hAnsi="Times New Roman" w:cs="Times New Roman"/>
-                <w:sz w:val="24"/>
-                <w:szCs w:val="24"/>
-              </w:rPr>
-              <w:t>: shaurya947</w:t>
+              <w:t xml:space="preserve"> github: shaurya947</w:t>
             </w:r>
           </w:p>
         </w:tc>
@@ -460,47 +432,17 @@
               </w:rPr>
               <w:t xml:space="preserve">React, Material-UI, Node, </w:t>
             </w:r>
-            <w:proofErr w:type="spellStart"/>
-            <w:r>
-              <w:rPr>
-                <w:rFonts w:ascii="Cambria" w:hAnsi="Cambria"/>
-              </w:rPr>
-              <w:t>Redux</w:t>
-            </w:r>
-            <w:proofErr w:type="spellEnd"/>
-            <w:r>
-              <w:rPr>
-                <w:rFonts w:ascii="Cambria" w:hAnsi="Cambria"/>
-              </w:rPr>
-              <w:t xml:space="preserve">, </w:t>
-            </w:r>
-            <w:proofErr w:type="spellStart"/>
-            <w:r>
-              <w:rPr>
-                <w:rFonts w:ascii="Cambria" w:hAnsi="Cambria"/>
-              </w:rPr>
-              <w:t>jQuery</w:t>
-            </w:r>
-            <w:proofErr w:type="spellEnd"/>
-            <w:r>
-              <w:rPr>
-                <w:rFonts w:ascii="Cambria" w:hAnsi="Cambria"/>
-              </w:rPr>
-              <w:t xml:space="preserve">, </w:t>
-            </w:r>
-            <w:proofErr w:type="spellStart"/>
-            <w:r>
-              <w:rPr>
-                <w:rFonts w:ascii="Cambria" w:hAnsi="Cambria"/>
-              </w:rPr>
-              <w:t>Webpack</w:t>
-            </w:r>
-            <w:proofErr w:type="spellEnd"/>
-            <w:r>
-              <w:rPr>
-                <w:rFonts w:ascii="Cambria" w:hAnsi="Cambria"/>
-              </w:rPr>
-              <w:t>, Bootstrap</w:t>
+            <w:r>
+              <w:rPr>
+                <w:rFonts w:ascii="Cambria" w:hAnsi="Cambria"/>
+              </w:rPr>
+              <w:t xml:space="preserve">Redux, jQuery, </w:t>
+            </w:r>
+            <w:r>
+              <w:rPr>
+                <w:rFonts w:ascii="Cambria" w:hAnsi="Cambria"/>
+              </w:rPr>
+              <w:t>Webpack, Bootstrap</w:t>
             </w:r>
           </w:p>
         </w:tc>
@@ -534,42 +476,12 @@
                 <w:rFonts w:ascii="Cambria" w:hAnsi="Cambria"/>
               </w:rPr>
             </w:pPr>
-            <w:proofErr w:type="spellStart"/>
-            <w:r>
-              <w:rPr>
-                <w:rFonts w:ascii="Cambria" w:hAnsi="Cambria"/>
-              </w:rPr>
-              <w:t>Atlassian</w:t>
-            </w:r>
-            <w:proofErr w:type="spellEnd"/>
-            <w:r>
-              <w:rPr>
-                <w:rFonts w:ascii="Cambria" w:hAnsi="Cambria"/>
-              </w:rPr>
-              <w:t xml:space="preserve"> tools (JIRA/ </w:t>
-            </w:r>
-            <w:proofErr w:type="spellStart"/>
-            <w:r>
-              <w:rPr>
-                <w:rFonts w:ascii="Cambria" w:hAnsi="Cambria"/>
-              </w:rPr>
-              <w:t>HipChat</w:t>
-            </w:r>
-            <w:proofErr w:type="spellEnd"/>
-            <w:r>
-              <w:rPr>
-                <w:rFonts w:ascii="Cambria" w:hAnsi="Cambria"/>
-              </w:rPr>
-              <w:t xml:space="preserve">), Waffle.io, </w:t>
-            </w:r>
-            <w:proofErr w:type="spellStart"/>
-            <w:r>
-              <w:rPr>
-                <w:rFonts w:ascii="Cambria" w:hAnsi="Cambria"/>
-              </w:rPr>
-              <w:t>Git</w:t>
-            </w:r>
-            <w:proofErr w:type="spellEnd"/>
+            <w:r>
+              <w:rPr>
+                <w:rFonts w:ascii="Cambria" w:hAnsi="Cambria"/>
+              </w:rPr>
+              <w:t>Atlassian tools (JIRA/ HipChat), Waffle.io, Git</w:t>
+            </w:r>
           </w:p>
         </w:tc>
       </w:tr>
@@ -660,21 +572,7 @@
               <w:rPr>
                 <w:rFonts w:ascii="Cambria" w:hAnsi="Cambria"/>
               </w:rPr>
-              <w:t>Call-</w:t>
-            </w:r>
-            <w:proofErr w:type="spellStart"/>
-            <w:r>
-              <w:rPr>
-                <w:rFonts w:ascii="Cambria" w:hAnsi="Cambria"/>
-              </w:rPr>
-              <w:t>Em</w:t>
-            </w:r>
-            <w:proofErr w:type="spellEnd"/>
-            <w:r>
-              <w:rPr>
-                <w:rFonts w:ascii="Cambria" w:hAnsi="Cambria"/>
-              </w:rPr>
-              <w:t>-All, Frisco, TX</w:t>
+              <w:t>Call-Em-All, Frisco, TX</w:t>
             </w:r>
           </w:p>
         </w:tc>
@@ -786,21 +684,21 @@
         <w:rPr>
           <w:rFonts w:ascii="Cambria" w:hAnsi="Cambria"/>
         </w:rPr>
-        <w:t xml:space="preserve">Deployed Node app using </w:t>
-      </w:r>
-      <w:proofErr w:type="spellStart"/>
-      <w:r>
-        <w:rPr>
-          <w:rFonts w:ascii="Cambria" w:hAnsi="Cambria"/>
-        </w:rPr>
-        <w:t>Heroku</w:t>
-      </w:r>
-      <w:proofErr w:type="spellEnd"/>
-      <w:r>
-        <w:rPr>
-          <w:rFonts w:ascii="Cambria" w:hAnsi="Cambria"/>
-        </w:rPr>
-        <w:t xml:space="preserve"> and AWS that provides custom on-demand builds of Material-UI</w:t>
+        <w:t xml:space="preserve">Deployed Node app using Heroku and AWS that </w:t>
+      </w:r>
+      <w:r>
+        <w:rPr>
+          <w:rFonts w:ascii="Cambria" w:hAnsi="Cambria"/>
+        </w:rPr>
+        <w:t>provides custom on-demand build</w:t>
+      </w:r>
+      <w:bookmarkStart w:id="0" w:name="_GoBack"/>
+      <w:bookmarkEnd w:id="0"/>
+      <w:r>
+        <w:rPr>
+          <w:rFonts w:ascii="Cambria" w:hAnsi="Cambria"/>
+        </w:rPr>
+        <w:t xml:space="preserve"> of Material-UI</w:t>
       </w:r>
     </w:p>
     <w:p>
@@ -826,47 +724,19 @@
         <w:rPr>
           <w:rFonts w:ascii="Cambria" w:hAnsi="Cambria"/>
         </w:rPr>
-        <w:t xml:space="preserve">app using React, </w:t>
-      </w:r>
-      <w:proofErr w:type="spellStart"/>
-      <w:r>
-        <w:rPr>
-          <w:rFonts w:ascii="Cambria" w:hAnsi="Cambria"/>
-        </w:rPr>
-        <w:t>Redux</w:t>
-      </w:r>
-      <w:proofErr w:type="spellEnd"/>
-      <w:r>
-        <w:rPr>
-          <w:rFonts w:ascii="Cambria" w:hAnsi="Cambria"/>
-        </w:rPr>
-        <w:t>,</w:t>
-      </w:r>
-      <w:r>
-        <w:rPr>
-          <w:rFonts w:ascii="Cambria" w:hAnsi="Cambria"/>
-        </w:rPr>
-        <w:t xml:space="preserve"> </w:t>
-      </w:r>
-      <w:proofErr w:type="spellStart"/>
-      <w:r>
-        <w:rPr>
-          <w:rFonts w:ascii="Cambria" w:hAnsi="Cambria"/>
-        </w:rPr>
-        <w:t>Restif</w:t>
-      </w:r>
-      <w:r>
-        <w:rPr>
-          <w:rFonts w:ascii="Cambria" w:hAnsi="Cambria"/>
-        </w:rPr>
-        <w:t>y</w:t>
-      </w:r>
-      <w:proofErr w:type="spellEnd"/>
-      <w:r>
-        <w:rPr>
-          <w:rFonts w:ascii="Cambria" w:hAnsi="Cambria"/>
-        </w:rPr>
-        <w:t>, Mongoose and Bluebird (Promises)</w:t>
+        <w:t>app using React, Redux,</w:t>
+      </w:r>
+      <w:r>
+        <w:rPr>
+          <w:rFonts w:ascii="Cambria" w:hAnsi="Cambria"/>
+        </w:rPr>
+        <w:t xml:space="preserve"> Restif</w:t>
+      </w:r>
+      <w:r>
+        <w:rPr>
+          <w:rFonts w:ascii="Cambria" w:hAnsi="Cambria"/>
+        </w:rPr>
+        <w:t>y, Mongoose and Bluebird (Promises)</w:t>
       </w:r>
     </w:p>
     <w:p>
@@ -1587,19 +1457,11 @@
                 <w:rFonts w:ascii="Cambria" w:hAnsi="Cambria"/>
               </w:rPr>
             </w:pPr>
-            <w:proofErr w:type="spellStart"/>
             <w:r>
               <w:rPr>
                 <w:rFonts w:ascii="Cambria" w:hAnsi="Cambria" w:cs="Cambria"/>
               </w:rPr>
-              <w:t>CodeBurners</w:t>
-            </w:r>
-            <w:proofErr w:type="spellEnd"/>
-            <w:r>
-              <w:rPr>
-                <w:rFonts w:ascii="Cambria" w:hAnsi="Cambria" w:cs="Cambria"/>
-              </w:rPr>
-              <w:t xml:space="preserve"> Programming Competitions, UT Dallas</w:t>
+              <w:t>CodeBurners Programming Competitions, UT Dallas</w:t>
             </w:r>
           </w:p>
         </w:tc>
@@ -1635,8 +1497,6 @@
           <w:b/>
         </w:rPr>
       </w:pPr>
-      <w:bookmarkStart w:id="0" w:name="_GoBack"/>
-      <w:bookmarkEnd w:id="0"/>
     </w:p>
     <w:p>
       <w:pPr>
@@ -3196,7 +3056,7 @@
   <a:extraClrSchemeLst/>
   <a:extLst>
     <a:ext uri="{05A4C25C-085E-4340-85A3-A5531E510DB2}">
-      <thm15:themeFamily xmlns:thm15="http://schemas.microsoft.com/office/thememl/2012/main" xmlns="" name="Office Theme" id="{62F939B6-93AF-4DB8-9C6B-D6C7DFDC589F}" vid="{4A3C46E8-61CC-4603-A589-7422A47A8E4A}"/>
+      <thm15:themeFamily xmlns="" xmlns:thm15="http://schemas.microsoft.com/office/thememl/2012/main" name="Office Theme" id="{62F939B6-93AF-4DB8-9C6B-D6C7DFDC589F}" vid="{4A3C46E8-61CC-4603-A589-7422A47A8E4A}"/>
     </a:ext>
   </a:extLst>
 </a:theme>

</xml_diff>

<commit_message>
Fix minor font size in gaming resume
</commit_message>
<xml_diff>
--- a/tech/shaurya-arora-raw.docx
+++ b/tech/shaurya-arora-raw.docx
@@ -77,7 +77,23 @@
                 <w:rFonts w:ascii="Consolas" w:hAnsi="Consolas"/>
                 <w:sz w:val="20"/>
               </w:rPr>
-              <w:t>| github: @shaurya947</w:t>
+              <w:t xml:space="preserve">| </w:t>
+            </w:r>
+            <w:proofErr w:type="spellStart"/>
+            <w:r>
+              <w:rPr>
+                <w:rFonts w:ascii="Consolas" w:hAnsi="Consolas"/>
+                <w:sz w:val="20"/>
+              </w:rPr>
+              <w:t>github</w:t>
+            </w:r>
+            <w:proofErr w:type="spellEnd"/>
+            <w:r>
+              <w:rPr>
+                <w:rFonts w:ascii="Consolas" w:hAnsi="Consolas"/>
+                <w:sz w:val="20"/>
+              </w:rPr>
+              <w:t>: @shaurya947</w:t>
             </w:r>
           </w:p>
         </w:tc>
@@ -241,29 +257,36 @@
           <w:rFonts w:ascii="Consolas" w:hAnsi="Consolas"/>
           <w:sz w:val="22"/>
         </w:rPr>
-        <w:t>&gt; Unity3D, C#, Java (Android), C++, JavaScript (Node), Git</w:t>
-      </w:r>
-    </w:p>
-    <w:p>
-      <w:pPr>
-        <w:rPr>
-          <w:rFonts w:ascii="Consolas" w:hAnsi="Consolas"/>
-          <w:sz w:val="22"/>
-        </w:rPr>
-      </w:pPr>
-    </w:p>
-    <w:p>
-      <w:pPr>
-        <w:rPr>
-          <w:rFonts w:ascii="Consolas" w:hAnsi="Consolas"/>
-          <w:sz w:val="22"/>
+        <w:t xml:space="preserve">&gt; Unity3D, C#, Java (Android), C++, JavaScript (Node), </w:t>
+      </w:r>
+      <w:proofErr w:type="spellStart"/>
+      <w:r>
+        <w:rPr>
+          <w:rFonts w:ascii="Consolas" w:hAnsi="Consolas"/>
+          <w:sz w:val="22"/>
+        </w:rPr>
+        <w:t>Git</w:t>
+      </w:r>
+      <w:proofErr w:type="spellEnd"/>
+    </w:p>
+    <w:p>
+      <w:pPr>
+        <w:rPr>
+          <w:rFonts w:ascii="Consolas" w:hAnsi="Consolas"/>
+          <w:sz w:val="22"/>
+        </w:rPr>
+      </w:pPr>
+    </w:p>
+    <w:p>
+      <w:pPr>
+        <w:rPr>
+          <w:rFonts w:ascii="Consolas" w:hAnsi="Consolas"/>
         </w:rPr>
       </w:pPr>
       <w:r>
         <w:rPr>
           <w:rFonts w:ascii="Consolas" w:hAnsi="Consolas"/>
           <w:b/>
-          <w:sz w:val="22"/>
         </w:rPr>
         <w:t>Game Projects</w:t>
       </w:r>
@@ -319,8 +342,6 @@
         </w:rPr>
         <w:t>map and</w:t>
       </w:r>
-      <w:bookmarkStart w:id="0" w:name="_GoBack"/>
-      <w:bookmarkEnd w:id="0"/>
       <w:r>
         <w:rPr>
           <w:rFonts w:ascii="Consolas" w:hAnsi="Consolas"/>
@@ -500,7 +521,39 @@
           <w:rFonts w:ascii="Consolas" w:hAnsi="Consolas"/>
           <w:sz w:val="22"/>
         </w:rPr>
-        <w:t xml:space="preserve"> with Amirali Rajan to build Android version of ADR</w:t>
+        <w:t xml:space="preserve"> with </w:t>
+      </w:r>
+      <w:proofErr w:type="spellStart"/>
+      <w:r>
+        <w:rPr>
+          <w:rFonts w:ascii="Consolas" w:hAnsi="Consolas"/>
+          <w:sz w:val="22"/>
+        </w:rPr>
+        <w:t>Amirali</w:t>
+      </w:r>
+      <w:proofErr w:type="spellEnd"/>
+      <w:r>
+        <w:rPr>
+          <w:rFonts w:ascii="Consolas" w:hAnsi="Consolas"/>
+          <w:sz w:val="22"/>
+        </w:rPr>
+        <w:t xml:space="preserve"> </w:t>
+      </w:r>
+      <w:proofErr w:type="spellStart"/>
+      <w:r>
+        <w:rPr>
+          <w:rFonts w:ascii="Consolas" w:hAnsi="Consolas"/>
+          <w:sz w:val="22"/>
+        </w:rPr>
+        <w:t>Rajan</w:t>
+      </w:r>
+      <w:proofErr w:type="spellEnd"/>
+      <w:r>
+        <w:rPr>
+          <w:rFonts w:ascii="Consolas" w:hAnsi="Consolas"/>
+          <w:sz w:val="22"/>
+        </w:rPr>
+        <w:t xml:space="preserve"> to build Android version of ADR</w:t>
       </w:r>
     </w:p>
     <w:p>
@@ -522,8 +575,17 @@
           <w:rFonts w:ascii="Consolas" w:hAnsi="Consolas"/>
           <w:sz w:val="22"/>
         </w:rPr>
-        <w:t>Designed and programmed game screens and animations using RubyMotion</w:t>
-      </w:r>
+        <w:t xml:space="preserve">Designed and programmed game screens and animations using </w:t>
+      </w:r>
+      <w:proofErr w:type="spellStart"/>
+      <w:r>
+        <w:rPr>
+          <w:rFonts w:ascii="Consolas" w:hAnsi="Consolas"/>
+          <w:sz w:val="22"/>
+        </w:rPr>
+        <w:t>RubyMotion</w:t>
+      </w:r>
+      <w:proofErr w:type="spellEnd"/>
     </w:p>
     <w:p>
       <w:pPr>
@@ -832,7 +894,23 @@
                 <w:rFonts w:ascii="Consolas" w:hAnsi="Consolas"/>
                 <w:sz w:val="22"/>
               </w:rPr>
-              <w:t>&gt; Web Developer Intern at Call-Em-All, Frisco TX</w:t>
+              <w:t>&gt; Web Developer Intern at Call-</w:t>
+            </w:r>
+            <w:proofErr w:type="spellStart"/>
+            <w:r>
+              <w:rPr>
+                <w:rFonts w:ascii="Consolas" w:hAnsi="Consolas"/>
+                <w:sz w:val="22"/>
+              </w:rPr>
+              <w:t>Em</w:t>
+            </w:r>
+            <w:proofErr w:type="spellEnd"/>
+            <w:r>
+              <w:rPr>
+                <w:rFonts w:ascii="Consolas" w:hAnsi="Consolas"/>
+                <w:sz w:val="22"/>
+              </w:rPr>
+              <w:t>-All, Frisco TX</w:t>
             </w:r>
           </w:p>
         </w:tc>
@@ -900,7 +978,39 @@
           <w:rFonts w:ascii="Consolas" w:hAnsi="Consolas"/>
           <w:sz w:val="22"/>
         </w:rPr>
-        <w:t xml:space="preserve">  Worked on full-stack app using Redux, Restify, Mongoose and Bluebird</w:t>
+        <w:t xml:space="preserve">  Worked on full-stack app using </w:t>
+      </w:r>
+      <w:proofErr w:type="spellStart"/>
+      <w:r>
+        <w:rPr>
+          <w:rFonts w:ascii="Consolas" w:hAnsi="Consolas"/>
+          <w:sz w:val="22"/>
+        </w:rPr>
+        <w:t>Redux</w:t>
+      </w:r>
+      <w:proofErr w:type="spellEnd"/>
+      <w:r>
+        <w:rPr>
+          <w:rFonts w:ascii="Consolas" w:hAnsi="Consolas"/>
+          <w:sz w:val="22"/>
+        </w:rPr>
+        <w:t xml:space="preserve">, </w:t>
+      </w:r>
+      <w:proofErr w:type="spellStart"/>
+      <w:r>
+        <w:rPr>
+          <w:rFonts w:ascii="Consolas" w:hAnsi="Consolas"/>
+          <w:sz w:val="22"/>
+        </w:rPr>
+        <w:t>Restify</w:t>
+      </w:r>
+      <w:proofErr w:type="spellEnd"/>
+      <w:r>
+        <w:rPr>
+          <w:rFonts w:ascii="Consolas" w:hAnsi="Consolas"/>
+          <w:sz w:val="22"/>
+        </w:rPr>
+        <w:t>, Mongoose and Bluebird</w:t>
       </w:r>
     </w:p>
     <w:p>
@@ -1190,6 +1300,8 @@
         </w:rPr>
         <w:t xml:space="preserve"> Academic Distinction Scholar</w:t>
       </w:r>
+      <w:bookmarkStart w:id="0" w:name="_GoBack"/>
+      <w:bookmarkEnd w:id="0"/>
     </w:p>
     <w:sectPr>
       <w:pgSz w:w="12240" w:h="15840"/>
@@ -2013,7 +2125,7 @@
 </file>
 
 <file path=customXml/itemProps1.xml><?xml version="1.0" encoding="utf-8"?>
-<ds:datastoreItem xmlns:ds="http://schemas.openxmlformats.org/officeDocument/2006/customXml" ds:itemID="{EC6433C2-5D56-F042-B44C-7576884B18C4}">
+<ds:datastoreItem xmlns:ds="http://schemas.openxmlformats.org/officeDocument/2006/customXml" ds:itemID="{10F05035-113E-4247-95CB-8BD35F7CBEC2}">
   <ds:schemaRefs>
     <ds:schemaRef ds:uri="http://schemas.openxmlformats.org/officeDocument/2006/bibliography"/>
   </ds:schemaRefs>

</xml_diff>

<commit_message>
Update resume (decorate Twitter job desc)
</commit_message>
<xml_diff>
--- a/tech/shaurya-arora-raw.docx
+++ b/tech/shaurya-arora-raw.docx
@@ -54,7 +54,23 @@
                 <w:rFonts w:ascii="Cambria" w:hAnsi="Cambria" w:cs="Andalus"/>
                 <w:szCs w:val="24"/>
               </w:rPr>
-              <w:t>1540 White Birch Ter #100, Fremont</w:t>
+              <w:t xml:space="preserve">1540 White Birch </w:t>
+            </w:r>
+            <w:proofErr w:type="spellStart"/>
+            <w:r>
+              <w:rPr>
+                <w:rFonts w:ascii="Cambria" w:hAnsi="Cambria" w:cs="Andalus"/>
+                <w:szCs w:val="24"/>
+              </w:rPr>
+              <w:t>Ter</w:t>
+            </w:r>
+            <w:proofErr w:type="spellEnd"/>
+            <w:r>
+              <w:rPr>
+                <w:rFonts w:ascii="Cambria" w:hAnsi="Cambria" w:cs="Andalus"/>
+                <w:szCs w:val="24"/>
+              </w:rPr>
+              <w:t xml:space="preserve"> #100, Fremont</w:t>
             </w:r>
             <w:r>
               <w:rPr>
@@ -449,7 +465,7 @@
         <w:rPr>
           <w:rFonts w:ascii="Cambria" w:hAnsi="Cambria"/>
         </w:rPr>
-        <w:t>Worked on UI for the Twitter for Android client</w:t>
+        <w:t>Continually improved UI for Twitter Android client</w:t>
       </w:r>
     </w:p>
     <w:p>
@@ -468,7 +484,7 @@
         <w:rPr>
           <w:rFonts w:ascii="Cambria" w:hAnsi="Cambria"/>
         </w:rPr>
-        <w:t>Incorporated many Material Design elements into the app</w:t>
+        <w:t>Enhanced UX with new features like Automatic Night Mode and Account-switcher Badging</w:t>
       </w:r>
     </w:p>
     <w:p>
@@ -487,8 +503,10 @@
         <w:rPr>
           <w:rFonts w:ascii="Cambria" w:hAnsi="Cambria"/>
         </w:rPr>
-        <w:t>Delivered new features from the ground-up that improve the UX</w:t>
+        <w:t>Contributed extensively to Twitter’s big visual redesign of 2017</w:t>
       </w:r>
+      <w:bookmarkStart w:id="0" w:name="_GoBack"/>
+      <w:bookmarkEnd w:id="0"/>
     </w:p>
     <w:p>
       <w:pPr>
@@ -550,7 +568,21 @@
               <w:rPr>
                 <w:rFonts w:ascii="Cambria" w:hAnsi="Cambria"/>
               </w:rPr>
-              <w:t>Call-Em-All, Frisco, TX</w:t>
+              <w:t>Call-</w:t>
+            </w:r>
+            <w:proofErr w:type="spellStart"/>
+            <w:r>
+              <w:rPr>
+                <w:rFonts w:ascii="Cambria" w:hAnsi="Cambria"/>
+              </w:rPr>
+              <w:t>Em</w:t>
+            </w:r>
+            <w:proofErr w:type="spellEnd"/>
+            <w:r>
+              <w:rPr>
+                <w:rFonts w:ascii="Cambria" w:hAnsi="Cambria"/>
+              </w:rPr>
+              <w:t>-All, Frisco, TX</w:t>
             </w:r>
           </w:p>
         </w:tc>
@@ -662,7 +694,21 @@
         <w:rPr>
           <w:rFonts w:ascii="Cambria" w:hAnsi="Cambria"/>
         </w:rPr>
-        <w:t>Worked on full-stack web app using React, Redux, Restify, Mongoose and Bluebird (Promises)</w:t>
+        <w:t xml:space="preserve">Worked on full-stack web app using React, Redux, </w:t>
+      </w:r>
+      <w:proofErr w:type="spellStart"/>
+      <w:r>
+        <w:rPr>
+          <w:rFonts w:ascii="Cambria" w:hAnsi="Cambria"/>
+        </w:rPr>
+        <w:t>Restify</w:t>
+      </w:r>
+      <w:proofErr w:type="spellEnd"/>
+      <w:r>
+        <w:rPr>
+          <w:rFonts w:ascii="Cambria" w:hAnsi="Cambria"/>
+        </w:rPr>
+        <w:t>, Mongoose and Bluebird (Promises)</w:t>
       </w:r>
     </w:p>
     <w:p>
@@ -995,31 +1041,21 @@
         <w:rPr>
           <w:rFonts w:ascii="Cambria" w:hAnsi="Cambria"/>
         </w:rPr>
-        <w:t>Jav</w:t>
+        <w:t>Java (Android Studio), JavaScript (Node), Hadoop, Apache Spark, Ruby (</w:t>
       </w:r>
+      <w:proofErr w:type="spellStart"/>
       <w:r>
         <w:rPr>
           <w:rFonts w:ascii="Cambria" w:hAnsi="Cambria"/>
         </w:rPr>
-        <w:t>a (Android Studio), JavaScript (</w:t>
+        <w:t>RubyMotion</w:t>
       </w:r>
+      <w:proofErr w:type="spellEnd"/>
       <w:r>
         <w:rPr>
           <w:rFonts w:ascii="Cambria" w:hAnsi="Cambria"/>
         </w:rPr>
-        <w:t>Node</w:t>
-      </w:r>
-      <w:r>
-        <w:rPr>
-          <w:rFonts w:ascii="Cambria" w:hAnsi="Cambria"/>
-        </w:rPr>
         <w:t>)</w:t>
-      </w:r>
-      <w:r>
-        <w:rPr>
-          <w:rFonts w:ascii="Cambria" w:hAnsi="Cambria"/>
-        </w:rPr>
-        <w:t>, Hadoop, Apache Spark, Ruby (RubyMotion)</w:t>
       </w:r>
     </w:p>
     <w:p>
@@ -1300,19 +1336,7 @@
         <w:rPr>
           <w:rFonts w:ascii="Cambria" w:hAnsi="Cambria"/>
         </w:rPr>
-        <w:t xml:space="preserve"> </w:t>
-      </w:r>
-      <w:r>
-        <w:rPr>
-          <w:rFonts w:ascii="Cambria" w:hAnsi="Cambria"/>
-        </w:rPr>
-        <w:t>–</w:t>
-      </w:r>
-      <w:r>
-        <w:rPr>
-          <w:rFonts w:ascii="Cambria" w:hAnsi="Cambria"/>
-        </w:rPr>
-        <w:t xml:space="preserve"> random djent song player based on YouTube’s API</w:t>
+        <w:t xml:space="preserve"> – random djent song player based on YouTube’s API</w:t>
       </w:r>
     </w:p>
     <w:p>
@@ -1348,8 +1372,6 @@
         </w:rPr>
         <w:t>for daily goal setting and tracking</w:t>
       </w:r>
-      <w:bookmarkStart w:id="0" w:name="_GoBack"/>
-      <w:bookmarkEnd w:id="0"/>
     </w:p>
     <w:sectPr>
       <w:pgSz w:w="12240" w:h="15840"/>

</xml_diff>

<commit_message>
Update resume eng II
</commit_message>
<xml_diff>
--- a/tech/shaurya-arora-raw.docx
+++ b/tech/shaurya-arora-raw.docx
@@ -54,23 +54,7 @@
                 <w:rFonts w:ascii="Cambria" w:hAnsi="Cambria" w:cs="Andalus"/>
                 <w:szCs w:val="24"/>
               </w:rPr>
-              <w:t xml:space="preserve">1540 White Birch </w:t>
-            </w:r>
-            <w:proofErr w:type="spellStart"/>
-            <w:r>
-              <w:rPr>
-                <w:rFonts w:ascii="Cambria" w:hAnsi="Cambria" w:cs="Andalus"/>
-                <w:szCs w:val="24"/>
-              </w:rPr>
-              <w:t>Ter</w:t>
-            </w:r>
-            <w:proofErr w:type="spellEnd"/>
-            <w:r>
-              <w:rPr>
-                <w:rFonts w:ascii="Cambria" w:hAnsi="Cambria" w:cs="Andalus"/>
-                <w:szCs w:val="24"/>
-              </w:rPr>
-              <w:t xml:space="preserve"> #100, Fremont</w:t>
+              <w:t>1540 White Birch Ter #100, Fremont</w:t>
             </w:r>
             <w:r>
               <w:rPr>
@@ -413,6 +397,12 @@
               </w:rPr>
               <w:t>Software Engineer I</w:t>
             </w:r>
+            <w:r>
+              <w:rPr>
+                <w:rFonts w:ascii="Cambria" w:hAnsi="Cambria"/>
+              </w:rPr>
+              <w:t>I</w:t>
+            </w:r>
           </w:p>
           <w:p>
             <w:pPr>
@@ -503,10 +493,16 @@
         <w:rPr>
           <w:rFonts w:ascii="Cambria" w:hAnsi="Cambria"/>
         </w:rPr>
-        <w:t>Contributed extensively to Twitter’s big visual redesign of 2017</w:t>
+        <w:t>Contributed ex</w:t>
       </w:r>
       <w:bookmarkStart w:id="0" w:name="_GoBack"/>
       <w:bookmarkEnd w:id="0"/>
+      <w:r>
+        <w:rPr>
+          <w:rFonts w:ascii="Cambria" w:hAnsi="Cambria"/>
+        </w:rPr>
+        <w:t>tensively to Twitter’s big visual redesign of 2017</w:t>
+      </w:r>
     </w:p>
     <w:p>
       <w:pPr>
@@ -568,21 +564,7 @@
               <w:rPr>
                 <w:rFonts w:ascii="Cambria" w:hAnsi="Cambria"/>
               </w:rPr>
-              <w:t>Call-</w:t>
-            </w:r>
-            <w:proofErr w:type="spellStart"/>
-            <w:r>
-              <w:rPr>
-                <w:rFonts w:ascii="Cambria" w:hAnsi="Cambria"/>
-              </w:rPr>
-              <w:t>Em</w:t>
-            </w:r>
-            <w:proofErr w:type="spellEnd"/>
-            <w:r>
-              <w:rPr>
-                <w:rFonts w:ascii="Cambria" w:hAnsi="Cambria"/>
-              </w:rPr>
-              <w:t>-All, Frisco, TX</w:t>
+              <w:t>Call-Em-All, Frisco, TX</w:t>
             </w:r>
           </w:p>
         </w:tc>
@@ -694,21 +676,7 @@
         <w:rPr>
           <w:rFonts w:ascii="Cambria" w:hAnsi="Cambria"/>
         </w:rPr>
-        <w:t xml:space="preserve">Worked on full-stack web app using React, Redux, </w:t>
-      </w:r>
-      <w:proofErr w:type="spellStart"/>
-      <w:r>
-        <w:rPr>
-          <w:rFonts w:ascii="Cambria" w:hAnsi="Cambria"/>
-        </w:rPr>
-        <w:t>Restify</w:t>
-      </w:r>
-      <w:proofErr w:type="spellEnd"/>
-      <w:r>
-        <w:rPr>
-          <w:rFonts w:ascii="Cambria" w:hAnsi="Cambria"/>
-        </w:rPr>
-        <w:t>, Mongoose and Bluebird (Promises)</w:t>
+        <w:t>Worked on full-stack web app using React, Redux, Restify, Mongoose and Bluebird (Promises)</w:t>
       </w:r>
     </w:p>
     <w:p>
@@ -1041,21 +1009,7 @@
         <w:rPr>
           <w:rFonts w:ascii="Cambria" w:hAnsi="Cambria"/>
         </w:rPr>
-        <w:t>Java (Android Studio), JavaScript (Node), Hadoop, Apache Spark, Ruby (</w:t>
-      </w:r>
-      <w:proofErr w:type="spellStart"/>
-      <w:r>
-        <w:rPr>
-          <w:rFonts w:ascii="Cambria" w:hAnsi="Cambria"/>
-        </w:rPr>
-        <w:t>RubyMotion</w:t>
-      </w:r>
-      <w:proofErr w:type="spellEnd"/>
-      <w:r>
-        <w:rPr>
-          <w:rFonts w:ascii="Cambria" w:hAnsi="Cambria"/>
-        </w:rPr>
-        <w:t>)</w:t>
+        <w:t>Java (Android Studio), JavaScript (Node), Hadoop, Apache Spark, Ruby (RubyMotion)</w:t>
       </w:r>
     </w:p>
     <w:p>

</xml_diff>

<commit_message>
Update with TribalScale experience.
</commit_message>
<xml_diff>
--- a/tech/shaurya-arora-raw.docx
+++ b/tech/shaurya-arora-raw.docx
@@ -54,21 +54,14 @@
                 <w:rFonts w:ascii="Cambria" w:hAnsi="Cambria" w:cs="Andalus"/>
                 <w:szCs w:val="24"/>
               </w:rPr>
-              <w:t>1540 White Birch Ter #100, Fremont</w:t>
+              <w:t>18 Yonge Street</w:t>
             </w:r>
             <w:r>
               <w:rPr>
                 <w:rFonts w:ascii="Cambria" w:hAnsi="Cambria" w:cs="Andalus"/>
                 <w:szCs w:val="24"/>
               </w:rPr>
-              <w:t>,</w:t>
-            </w:r>
-            <w:r>
-              <w:rPr>
-                <w:rFonts w:ascii="Cambria" w:hAnsi="Cambria" w:cs="Andalus"/>
-                <w:szCs w:val="24"/>
-              </w:rPr>
-              <w:t xml:space="preserve"> CA 94536</w:t>
+              <w:t xml:space="preserve"> Unit 1704, Toronto, ON M5E 1Z8</w:t>
             </w:r>
           </w:p>
           <w:p>
@@ -113,7 +106,14 @@
                 <w:rFonts w:ascii="Cambria" w:hAnsi="Cambria" w:cs="Andalus"/>
                 <w:szCs w:val="24"/>
               </w:rPr>
-              <w:t xml:space="preserve"> 214-202-2404 </w:t>
+              <w:t xml:space="preserve"> 647-334-7645</w:t>
+            </w:r>
+            <w:r>
+              <w:rPr>
+                <w:rFonts w:ascii="Cambria" w:hAnsi="Cambria" w:cs="Andalus"/>
+                <w:szCs w:val="24"/>
+              </w:rPr>
+              <w:t xml:space="preserve"> </w:t>
             </w:r>
             <w:r>
               <w:rPr>
@@ -355,7 +355,6 @@
     <w:p>
       <w:pPr>
         <w:spacing w:after="0" w:line="240" w:lineRule="auto"/>
-        <w:jc w:val="center"/>
         <w:rPr>
           <w:rFonts w:ascii="Cambria" w:hAnsi="Cambria"/>
           <w:b/>
@@ -377,13 +376,13 @@
         <w:tblLook w:val="04A0" w:firstRow="1" w:lastRow="0" w:firstColumn="1" w:lastColumn="0" w:noHBand="0" w:noVBand="1"/>
       </w:tblPr>
       <w:tblGrid>
-        <w:gridCol w:w="5508"/>
-        <w:gridCol w:w="5508"/>
+        <w:gridCol w:w="8658"/>
+        <w:gridCol w:w="2358"/>
       </w:tblGrid>
       <w:tr>
         <w:tc>
           <w:tcPr>
-            <w:tcW w:w="5508" w:type="dxa"/>
+            <w:tcW w:w="8658" w:type="dxa"/>
           </w:tcPr>
           <w:p>
             <w:pPr>
@@ -395,13 +394,136 @@
               <w:rPr>
                 <w:rFonts w:ascii="Cambria" w:hAnsi="Cambria"/>
               </w:rPr>
+              <w:t>Software Developer</w:t>
+            </w:r>
+          </w:p>
+          <w:p>
+            <w:pPr>
+              <w:rPr>
+                <w:rFonts w:ascii="Cambria" w:hAnsi="Cambria"/>
+              </w:rPr>
+            </w:pPr>
+            <w:r>
+              <w:rPr>
+                <w:rFonts w:ascii="Cambria" w:hAnsi="Cambria"/>
+              </w:rPr>
+              <w:t>TribalScale Inc., Toronto, ON</w:t>
+            </w:r>
+          </w:p>
+        </w:tc>
+        <w:tc>
+          <w:tcPr>
+            <w:tcW w:w="2358" w:type="dxa"/>
+          </w:tcPr>
+          <w:p>
+            <w:pPr>
+              <w:jc w:val="right"/>
+              <w:rPr>
+                <w:rFonts w:ascii="Cambria" w:hAnsi="Cambria"/>
+              </w:rPr>
+            </w:pPr>
+            <w:r>
+              <w:rPr>
+                <w:rFonts w:ascii="Cambria" w:hAnsi="Cambria"/>
+              </w:rPr>
+              <w:t>Feb 2018</w:t>
+            </w:r>
+            <w:r>
+              <w:rPr>
+                <w:rFonts w:ascii="Cambria" w:hAnsi="Cambria"/>
+              </w:rPr>
+              <w:t xml:space="preserve"> – </w:t>
+            </w:r>
+            <w:r>
+              <w:rPr>
+                <w:rFonts w:ascii="Cambria" w:hAnsi="Cambria"/>
+              </w:rPr>
+              <w:t>Present</w:t>
+            </w:r>
+          </w:p>
+        </w:tc>
+      </w:tr>
+    </w:tbl>
+    <w:p>
+      <w:pPr>
+        <w:pStyle w:val="ListParagraph"/>
+        <w:numPr>
+          <w:ilvl w:val="0"/>
+          <w:numId w:val="21"/>
+        </w:numPr>
+        <w:spacing w:after="0" w:line="240" w:lineRule="auto"/>
+        <w:rPr>
+          <w:rFonts w:ascii="Cambria" w:hAnsi="Cambria"/>
+        </w:rPr>
+      </w:pPr>
+      <w:r>
+        <w:rPr>
+          <w:rFonts w:ascii="Cambria" w:hAnsi="Cambria"/>
+        </w:rPr>
+        <w:t>Programmed features for the Carnival HUB App on Android</w:t>
+      </w:r>
+    </w:p>
+    <w:p>
+      <w:pPr>
+        <w:spacing w:after="0" w:line="240" w:lineRule="auto"/>
+        <w:rPr>
+          <w:rFonts w:ascii="Cambria" w:hAnsi="Cambria"/>
+          <w:b/>
+        </w:rPr>
+      </w:pPr>
+    </w:p>
+    <w:tbl>
+      <w:tblPr>
+        <w:tblStyle w:val="TableGrid"/>
+        <w:tblW w:w="0" w:type="auto"/>
+        <w:tblBorders>
+          <w:top w:val="none" w:sz="0" w:space="0" w:color="auto"/>
+          <w:left w:val="none" w:sz="0" w:space="0" w:color="auto"/>
+          <w:bottom w:val="none" w:sz="0" w:space="0" w:color="auto"/>
+          <w:right w:val="none" w:sz="0" w:space="0" w:color="auto"/>
+          <w:insideH w:val="none" w:sz="0" w:space="0" w:color="auto"/>
+          <w:insideV w:val="none" w:sz="0" w:space="0" w:color="auto"/>
+        </w:tblBorders>
+        <w:tblLook w:val="04A0" w:firstRow="1" w:lastRow="0" w:firstColumn="1" w:lastColumn="0" w:noHBand="0" w:noVBand="1"/>
+      </w:tblPr>
+      <w:tblGrid>
+        <w:gridCol w:w="8658"/>
+        <w:gridCol w:w="2358"/>
+      </w:tblGrid>
+      <w:tr>
+        <w:tc>
+          <w:tcPr>
+            <w:tcW w:w="8658" w:type="dxa"/>
+          </w:tcPr>
+          <w:p>
+            <w:pPr>
+              <w:rPr>
+                <w:rFonts w:ascii="Cambria" w:hAnsi="Cambria"/>
+              </w:rPr>
+            </w:pPr>
+            <w:r>
+              <w:rPr>
+                <w:rFonts w:ascii="Cambria" w:hAnsi="Cambria"/>
+              </w:rPr>
               <w:t>Software Engineer I</w:t>
             </w:r>
             <w:r>
               <w:rPr>
                 <w:rFonts w:ascii="Cambria" w:hAnsi="Cambria"/>
               </w:rPr>
-              <w:t>I</w:t>
+              <w:t>I (Oct 2017</w:t>
+            </w:r>
+            <w:r>
+              <w:rPr>
+                <w:rFonts w:ascii="Cambria" w:hAnsi="Cambria"/>
+              </w:rPr>
+              <w:t xml:space="preserve"> – Feb 2018</w:t>
+            </w:r>
+            <w:r>
+              <w:rPr>
+                <w:rFonts w:ascii="Cambria" w:hAnsi="Cambria"/>
+              </w:rPr>
+              <w:t>), Software Engineer I (Oct 2016 – Oct 2017)</w:t>
             </w:r>
           </w:p>
           <w:p>
@@ -420,7 +542,7 @@
         </w:tc>
         <w:tc>
           <w:tcPr>
-            <w:tcW w:w="5508" w:type="dxa"/>
+            <w:tcW w:w="2358" w:type="dxa"/>
           </w:tcPr>
           <w:p>
             <w:pPr>
@@ -433,7 +555,7 @@
               <w:rPr>
                 <w:rFonts w:ascii="Cambria" w:hAnsi="Cambria"/>
               </w:rPr>
-              <w:t>Oct 2016 – Present</w:t>
+              <w:t>Oct 2016 – Feb 2018</w:t>
             </w:r>
           </w:p>
         </w:tc>
@@ -493,15 +615,7 @@
         <w:rPr>
           <w:rFonts w:ascii="Cambria" w:hAnsi="Cambria"/>
         </w:rPr>
-        <w:t>Contributed ex</w:t>
-      </w:r>
-      <w:bookmarkStart w:id="0" w:name="_GoBack"/>
-      <w:bookmarkEnd w:id="0"/>
-      <w:r>
-        <w:rPr>
-          <w:rFonts w:ascii="Cambria" w:hAnsi="Cambria"/>
-        </w:rPr>
-        <w:t>tensively to Twitter’s big visual redesign of 2017</w:t>
+        <w:t>Contributed extensively to Twitter’s big visual redesign of 2017</w:t>
       </w:r>
     </w:p>
     <w:p>
@@ -969,54 +1083,6 @@
         <w:spacing w:after="0" w:line="240" w:lineRule="auto"/>
         <w:rPr>
           <w:rFonts w:ascii="Cambria" w:hAnsi="Cambria"/>
-          <w:b/>
-        </w:rPr>
-      </w:pPr>
-    </w:p>
-    <w:p>
-      <w:pPr>
-        <w:spacing w:after="0" w:line="240" w:lineRule="auto"/>
-        <w:jc w:val="center"/>
-        <w:rPr>
-          <w:rFonts w:ascii="Cambria" w:hAnsi="Cambria"/>
-          <w:b/>
-        </w:rPr>
-      </w:pPr>
-      <w:r>
-        <w:rPr>
-          <w:rFonts w:ascii="Cambria" w:hAnsi="Cambria"/>
-          <w:b/>
-        </w:rPr>
-        <w:t>TECHNICAL SKILLS</w:t>
-      </w:r>
-    </w:p>
-    <w:p>
-      <w:pPr>
-        <w:spacing w:after="0" w:line="240" w:lineRule="auto"/>
-        <w:rPr>
-          <w:rFonts w:ascii="Cambria" w:hAnsi="Cambria"/>
-        </w:rPr>
-      </w:pPr>
-    </w:p>
-    <w:p>
-      <w:pPr>
-        <w:spacing w:after="0" w:line="240" w:lineRule="auto"/>
-        <w:rPr>
-          <w:rFonts w:ascii="Cambria" w:hAnsi="Cambria"/>
-        </w:rPr>
-      </w:pPr>
-      <w:r>
-        <w:rPr>
-          <w:rFonts w:ascii="Cambria" w:hAnsi="Cambria"/>
-        </w:rPr>
-        <w:t>Java (Android Studio), JavaScript (Node), Hadoop, Apache Spark, Ruby (RubyMotion)</w:t>
-      </w:r>
-    </w:p>
-    <w:p>
-      <w:pPr>
-        <w:spacing w:after="0" w:line="240" w:lineRule="auto"/>
-        <w:rPr>
-          <w:rFonts w:ascii="Cambria" w:hAnsi="Cambria"/>
         </w:rPr>
       </w:pPr>
     </w:p>
@@ -1292,40 +1358,8 @@
         </w:rPr>
         <w:t xml:space="preserve"> – random djent song player based on YouTube’s API</w:t>
       </w:r>
-    </w:p>
-    <w:p>
-      <w:pPr>
-        <w:spacing w:after="0" w:line="240" w:lineRule="auto"/>
-        <w:rPr>
-          <w:rFonts w:ascii="Cambria" w:hAnsi="Cambria"/>
-        </w:rPr>
-      </w:pPr>
-    </w:p>
-    <w:p>
-      <w:pPr>
-        <w:spacing w:after="0" w:line="240" w:lineRule="auto"/>
-        <w:rPr>
-          <w:rFonts w:ascii="Cambria" w:hAnsi="Cambria"/>
-        </w:rPr>
-      </w:pPr>
-      <w:r>
-        <w:rPr>
-          <w:rFonts w:ascii="Cambria" w:hAnsi="Cambria"/>
-        </w:rPr>
-        <w:t xml:space="preserve">“Anna – Your Focus Buddy” on </w:t>
-      </w:r>
-      <w:r>
-        <w:rPr>
-          <w:rFonts w:ascii="Cambria" w:hAnsi="Cambria"/>
-        </w:rPr>
-        <w:t xml:space="preserve">Google Play Store – reminder style app </w:t>
-      </w:r>
-      <w:r>
-        <w:rPr>
-          <w:rFonts w:ascii="Cambria" w:hAnsi="Cambria"/>
-        </w:rPr>
-        <w:t>for daily goal setting and tracking</w:t>
-      </w:r>
+      <w:bookmarkStart w:id="0" w:name="_GoBack"/>
+      <w:bookmarkEnd w:id="0"/>
     </w:p>
     <w:sectPr>
       <w:pgSz w:w="12240" w:h="15840"/>

</xml_diff>

<commit_message>
Fix resume cut-out at bottom in PDF.
</commit_message>
<xml_diff>
--- a/tech/shaurya-arora-raw.docx
+++ b/tech/shaurya-arora-raw.docx
@@ -576,10 +576,16 @@
         <w:rPr>
           <w:rFonts w:ascii="Cambria" w:hAnsi="Cambria"/>
         </w:rPr>
-        <w:t xml:space="preserve"> and Robolectric</w:t>
+        <w:t xml:space="preserve"> and </w:t>
       </w:r>
-      <w:bookmarkStart w:id="0" w:name="_GoBack"/>
-      <w:bookmarkEnd w:id="0"/>
+      <w:proofErr w:type="spellStart"/>
+      <w:r>
+        <w:rPr>
+          <w:rFonts w:ascii="Cambria" w:hAnsi="Cambria"/>
+        </w:rPr>
+        <w:t>Robolectric</w:t>
+      </w:r>
+      <w:proofErr w:type="spellEnd"/>
     </w:p>
     <w:p>
       <w:pPr>
@@ -1484,7 +1490,13 @@
     </w:p>
     <w:p>
       <w:pPr>
+        <w:pStyle w:val="ListParagraph"/>
+        <w:numPr>
+          <w:ilvl w:val="0"/>
+          <w:numId w:val="16"/>
+        </w:numPr>
         <w:spacing w:after="0" w:line="240" w:lineRule="auto"/>
+        <w:ind w:left="216"/>
         <w:rPr>
           <w:rFonts w:ascii="Cambria" w:hAnsi="Cambria"/>
         </w:rPr>
@@ -1493,20 +1505,42 @@
         <w:rPr>
           <w:rFonts w:ascii="Cambria" w:hAnsi="Cambria"/>
         </w:rPr>
-        <w:t>“Project Market” on Amazon Alexa Skills Store – real time stock quotes for India’s markets, BSE and NSE</w:t>
+        <w:t xml:space="preserve">“Project Market” </w:t>
+      </w:r>
+      <w:r>
+        <w:rPr>
+          <w:rFonts w:ascii="Cambria" w:hAnsi="Cambria"/>
+        </w:rPr>
+        <w:t>(</w:t>
+      </w:r>
+      <w:r>
+        <w:rPr>
+          <w:rFonts w:ascii="Cambria" w:hAnsi="Cambria"/>
+        </w:rPr>
+        <w:t>Amazon Alexa Skills Store</w:t>
+      </w:r>
+      <w:r>
+        <w:rPr>
+          <w:rFonts w:ascii="Cambria" w:hAnsi="Cambria"/>
+        </w:rPr>
+        <w:t xml:space="preserve">) – </w:t>
+      </w:r>
+      <w:r>
+        <w:rPr>
+          <w:rFonts w:ascii="Cambria" w:hAnsi="Cambria"/>
+        </w:rPr>
+        <w:t>real time stock quotes for India’s markets, BSE and NSE</w:t>
       </w:r>
     </w:p>
     <w:p>
       <w:pPr>
+        <w:pStyle w:val="ListParagraph"/>
+        <w:numPr>
+          <w:ilvl w:val="0"/>
+          <w:numId w:val="16"/>
+        </w:numPr>
         <w:spacing w:after="0" w:line="240" w:lineRule="auto"/>
-        <w:rPr>
-          <w:rFonts w:ascii="Cambria" w:hAnsi="Cambria"/>
-        </w:rPr>
-      </w:pPr>
-    </w:p>
-    <w:p>
-      <w:pPr>
-        <w:spacing w:after="0" w:line="240" w:lineRule="auto"/>
+        <w:ind w:left="216"/>
         <w:rPr>
           <w:rFonts w:ascii="Cambria" w:hAnsi="Cambria"/>
         </w:rPr>
@@ -1521,20 +1555,10 @@
         <w:rPr>
           <w:rFonts w:ascii="Cambria" w:hAnsi="Cambria"/>
         </w:rPr>
-        <w:t xml:space="preserve"> on the Internet (</w:t>
+        <w:t xml:space="preserve"> (http://shaurya.me/djent-me/) – random djent song player based on YouTube’s API</w:t>
       </w:r>
-      <w:r>
-        <w:rPr>
-          <w:rFonts w:ascii="Cambria" w:hAnsi="Cambria"/>
-        </w:rPr>
-        <w:t>http://shaurya.me/djent-me/)</w:t>
-      </w:r>
-      <w:r>
-        <w:rPr>
-          <w:rFonts w:ascii="Cambria" w:hAnsi="Cambria"/>
-        </w:rPr>
-        <w:t xml:space="preserve"> – random djent song player based on YouTube’s API</w:t>
-      </w:r>
+      <w:bookmarkStart w:id="0" w:name="_GoBack"/>
+      <w:bookmarkEnd w:id="0"/>
     </w:p>
     <w:sectPr>
       <w:pgSz w:w="12240" w:h="15840"/>
@@ -2687,6 +2711,121 @@
     </w:lvl>
   </w:abstractNum>
   <w:abstractNum w:abstractNumId="10">
+    <w:nsid w:val="347B1B21"/>
+    <w:multiLevelType w:val="multilevel"/>
+    <w:tmpl w:val="0702160E"/>
+    <w:lvl w:ilvl="0">
+      <w:start w:val="1"/>
+      <w:numFmt w:val="bullet"/>
+      <w:lvlText w:val=""/>
+      <w:lvlJc w:val="left"/>
+      <w:pPr>
+        <w:ind w:left="576" w:hanging="216"/>
+      </w:pPr>
+      <w:rPr>
+        <w:rFonts w:ascii="Symbol" w:hAnsi="Symbol" w:hint="default"/>
+        <w:sz w:val="20"/>
+        <w:szCs w:val="16"/>
+      </w:rPr>
+    </w:lvl>
+    <w:lvl w:ilvl="1">
+      <w:start w:val="1"/>
+      <w:numFmt w:val="bullet"/>
+      <w:lvlText w:val="o"/>
+      <w:lvlJc w:val="left"/>
+      <w:pPr>
+        <w:ind w:left="1440" w:hanging="360"/>
+      </w:pPr>
+      <w:rPr>
+        <w:rFonts w:ascii="Courier New" w:hAnsi="Courier New" w:cs="Courier New" w:hint="default"/>
+      </w:rPr>
+    </w:lvl>
+    <w:lvl w:ilvl="2">
+      <w:start w:val="1"/>
+      <w:numFmt w:val="bullet"/>
+      <w:lvlText w:val=""/>
+      <w:lvlJc w:val="left"/>
+      <w:pPr>
+        <w:ind w:left="2160" w:hanging="360"/>
+      </w:pPr>
+      <w:rPr>
+        <w:rFonts w:ascii="Wingdings" w:hAnsi="Wingdings" w:hint="default"/>
+      </w:rPr>
+    </w:lvl>
+    <w:lvl w:ilvl="3">
+      <w:start w:val="1"/>
+      <w:numFmt w:val="bullet"/>
+      <w:lvlText w:val=""/>
+      <w:lvlJc w:val="left"/>
+      <w:pPr>
+        <w:ind w:left="2880" w:hanging="360"/>
+      </w:pPr>
+      <w:rPr>
+        <w:rFonts w:ascii="Symbol" w:hAnsi="Symbol" w:hint="default"/>
+      </w:rPr>
+    </w:lvl>
+    <w:lvl w:ilvl="4">
+      <w:start w:val="1"/>
+      <w:numFmt w:val="bullet"/>
+      <w:lvlText w:val="o"/>
+      <w:lvlJc w:val="left"/>
+      <w:pPr>
+        <w:ind w:left="3600" w:hanging="360"/>
+      </w:pPr>
+      <w:rPr>
+        <w:rFonts w:ascii="Courier New" w:hAnsi="Courier New" w:cs="Courier New" w:hint="default"/>
+      </w:rPr>
+    </w:lvl>
+    <w:lvl w:ilvl="5">
+      <w:start w:val="1"/>
+      <w:numFmt w:val="bullet"/>
+      <w:lvlText w:val=""/>
+      <w:lvlJc w:val="left"/>
+      <w:pPr>
+        <w:ind w:left="4320" w:hanging="360"/>
+      </w:pPr>
+      <w:rPr>
+        <w:rFonts w:ascii="Wingdings" w:hAnsi="Wingdings" w:hint="default"/>
+      </w:rPr>
+    </w:lvl>
+    <w:lvl w:ilvl="6">
+      <w:start w:val="1"/>
+      <w:numFmt w:val="bullet"/>
+      <w:lvlText w:val=""/>
+      <w:lvlJc w:val="left"/>
+      <w:pPr>
+        <w:ind w:left="5040" w:hanging="360"/>
+      </w:pPr>
+      <w:rPr>
+        <w:rFonts w:ascii="Symbol" w:hAnsi="Symbol" w:hint="default"/>
+      </w:rPr>
+    </w:lvl>
+    <w:lvl w:ilvl="7">
+      <w:start w:val="1"/>
+      <w:numFmt w:val="bullet"/>
+      <w:lvlText w:val="o"/>
+      <w:lvlJc w:val="left"/>
+      <w:pPr>
+        <w:ind w:left="5760" w:hanging="360"/>
+      </w:pPr>
+      <w:rPr>
+        <w:rFonts w:ascii="Courier New" w:hAnsi="Courier New" w:cs="Courier New" w:hint="default"/>
+      </w:rPr>
+    </w:lvl>
+    <w:lvl w:ilvl="8">
+      <w:start w:val="1"/>
+      <w:numFmt w:val="bullet"/>
+      <w:lvlText w:val=""/>
+      <w:lvlJc w:val="left"/>
+      <w:pPr>
+        <w:ind w:left="6480" w:hanging="360"/>
+      </w:pPr>
+      <w:rPr>
+        <w:rFonts w:ascii="Wingdings" w:hAnsi="Wingdings" w:hint="default"/>
+      </w:rPr>
+    </w:lvl>
+  </w:abstractNum>
+  <w:abstractNum w:abstractNumId="11">
     <w:nsid w:val="39B16F10"/>
     <w:multiLevelType w:val="hybridMultilevel"/>
     <w:tmpl w:val="1EE6BCBE"/>
@@ -2801,7 +2940,7 @@
       </w:rPr>
     </w:lvl>
   </w:abstractNum>
-  <w:abstractNum w:abstractNumId="11">
+  <w:abstractNum w:abstractNumId="12">
     <w:nsid w:val="3F33448B"/>
     <w:multiLevelType w:val="multilevel"/>
     <w:tmpl w:val="E46EEE06"/>
@@ -2915,7 +3054,7 @@
       </w:rPr>
     </w:lvl>
   </w:abstractNum>
-  <w:abstractNum w:abstractNumId="12">
+  <w:abstractNum w:abstractNumId="13">
     <w:nsid w:val="42377BF3"/>
     <w:multiLevelType w:val="multilevel"/>
     <w:tmpl w:val="D536FD68"/>
@@ -3030,7 +3169,7 @@
       </w:rPr>
     </w:lvl>
   </w:abstractNum>
-  <w:abstractNum w:abstractNumId="13">
+  <w:abstractNum w:abstractNumId="14">
     <w:nsid w:val="42420EDC"/>
     <w:multiLevelType w:val="hybridMultilevel"/>
     <w:tmpl w:val="3708AB42"/>
@@ -3144,7 +3283,7 @@
       </w:rPr>
     </w:lvl>
   </w:abstractNum>
-  <w:abstractNum w:abstractNumId="14">
+  <w:abstractNum w:abstractNumId="15">
     <w:nsid w:val="43A715C1"/>
     <w:multiLevelType w:val="hybridMultilevel"/>
     <w:tmpl w:val="6714D272"/>
@@ -3258,7 +3397,7 @@
       </w:rPr>
     </w:lvl>
   </w:abstractNum>
-  <w:abstractNum w:abstractNumId="15">
+  <w:abstractNum w:abstractNumId="16">
     <w:nsid w:val="4BE13DC6"/>
     <w:multiLevelType w:val="hybridMultilevel"/>
     <w:tmpl w:val="D536FD68"/>
@@ -3373,7 +3512,7 @@
       </w:rPr>
     </w:lvl>
   </w:abstractNum>
-  <w:abstractNum w:abstractNumId="16">
+  <w:abstractNum w:abstractNumId="17">
     <w:nsid w:val="50AC2A93"/>
     <w:multiLevelType w:val="multilevel"/>
     <w:tmpl w:val="0E54233E"/>
@@ -3487,7 +3626,7 @@
       </w:rPr>
     </w:lvl>
   </w:abstractNum>
-  <w:abstractNum w:abstractNumId="17">
+  <w:abstractNum w:abstractNumId="18">
     <w:nsid w:val="54A6399F"/>
     <w:multiLevelType w:val="hybridMultilevel"/>
     <w:tmpl w:val="FAFC5142"/>
@@ -3601,7 +3740,7 @@
       </w:rPr>
     </w:lvl>
   </w:abstractNum>
-  <w:abstractNum w:abstractNumId="18">
+  <w:abstractNum w:abstractNumId="19">
     <w:nsid w:val="5AD30FC8"/>
     <w:multiLevelType w:val="multilevel"/>
     <w:tmpl w:val="1DD00F36"/>
@@ -3715,7 +3854,7 @@
       </w:rPr>
     </w:lvl>
   </w:abstractNum>
-  <w:abstractNum w:abstractNumId="19">
+  <w:abstractNum w:abstractNumId="20">
     <w:nsid w:val="5DEB53F5"/>
     <w:multiLevelType w:val="multilevel"/>
     <w:tmpl w:val="59AA47D2"/>
@@ -3829,7 +3968,7 @@
       </w:rPr>
     </w:lvl>
   </w:abstractNum>
-  <w:abstractNum w:abstractNumId="20">
+  <w:abstractNum w:abstractNumId="21">
     <w:nsid w:val="60E46349"/>
     <w:multiLevelType w:val="hybridMultilevel"/>
     <w:tmpl w:val="0702160E"/>
@@ -3847,7 +3986,7 @@
         <w:szCs w:val="16"/>
       </w:rPr>
     </w:lvl>
-    <w:lvl w:ilvl="1" w:tplc="04090003" w:tentative="1">
+    <w:lvl w:ilvl="1" w:tplc="04090003">
       <w:start w:val="1"/>
       <w:numFmt w:val="bullet"/>
       <w:lvlText w:val="o"/>
@@ -3944,7 +4083,7 @@
       </w:rPr>
     </w:lvl>
   </w:abstractNum>
-  <w:abstractNum w:abstractNumId="21">
+  <w:abstractNum w:abstractNumId="22">
     <w:nsid w:val="74483293"/>
     <w:multiLevelType w:val="multilevel"/>
     <w:tmpl w:val="E46EEE06"/>
@@ -4058,7 +4197,7 @@
       </w:rPr>
     </w:lvl>
   </w:abstractNum>
-  <w:abstractNum w:abstractNumId="22">
+  <w:abstractNum w:abstractNumId="23">
     <w:nsid w:val="746F1B4A"/>
     <w:multiLevelType w:val="hybridMultilevel"/>
     <w:tmpl w:val="2A32103A"/>
@@ -4173,7 +4312,7 @@
       </w:rPr>
     </w:lvl>
   </w:abstractNum>
-  <w:abstractNum w:abstractNumId="23">
+  <w:abstractNum w:abstractNumId="24">
     <w:nsid w:val="7C661C86"/>
     <w:multiLevelType w:val="multilevel"/>
     <w:tmpl w:val="53C8B11C"/>
@@ -4289,7 +4428,7 @@
     </w:lvl>
   </w:abstractNum>
   <w:num w:numId="1">
-    <w:abstractNumId w:val="15"/>
+    <w:abstractNumId w:val="16"/>
   </w:num>
   <w:num w:numId="2">
     <w:abstractNumId w:val="1"/>
@@ -4298,25 +4437,25 @@
     <w:abstractNumId w:val="7"/>
   </w:num>
   <w:num w:numId="4">
-    <w:abstractNumId w:val="10"/>
+    <w:abstractNumId w:val="11"/>
   </w:num>
   <w:num w:numId="5">
     <w:abstractNumId w:val="2"/>
   </w:num>
   <w:num w:numId="6">
-    <w:abstractNumId w:val="22"/>
+    <w:abstractNumId w:val="23"/>
   </w:num>
   <w:num w:numId="7">
     <w:abstractNumId w:val="4"/>
   </w:num>
   <w:num w:numId="8">
-    <w:abstractNumId w:val="17"/>
+    <w:abstractNumId w:val="18"/>
   </w:num>
   <w:num w:numId="9">
-    <w:abstractNumId w:val="11"/>
+    <w:abstractNumId w:val="12"/>
   </w:num>
   <w:num w:numId="10">
-    <w:abstractNumId w:val="21"/>
+    <w:abstractNumId w:val="22"/>
   </w:num>
   <w:num w:numId="11">
     <w:abstractNumId w:val="6"/>
@@ -4325,7 +4464,7 @@
     <w:abstractNumId w:val="9"/>
   </w:num>
   <w:num w:numId="13">
-    <w:abstractNumId w:val="14"/>
+    <w:abstractNumId w:val="15"/>
   </w:num>
   <w:num w:numId="14">
     <w:abstractNumId w:val="8"/>
@@ -4334,31 +4473,34 @@
     <w:abstractNumId w:val="3"/>
   </w:num>
   <w:num w:numId="16">
-    <w:abstractNumId w:val="20"/>
+    <w:abstractNumId w:val="21"/>
   </w:num>
   <w:num w:numId="17">
-    <w:abstractNumId w:val="19"/>
+    <w:abstractNumId w:val="20"/>
   </w:num>
   <w:num w:numId="18">
     <w:abstractNumId w:val="0"/>
   </w:num>
   <w:num w:numId="19">
-    <w:abstractNumId w:val="23"/>
+    <w:abstractNumId w:val="24"/>
   </w:num>
   <w:num w:numId="20">
-    <w:abstractNumId w:val="16"/>
+    <w:abstractNumId w:val="17"/>
   </w:num>
   <w:num w:numId="21">
-    <w:abstractNumId w:val="13"/>
+    <w:abstractNumId w:val="14"/>
   </w:num>
   <w:num w:numId="22">
-    <w:abstractNumId w:val="18"/>
+    <w:abstractNumId w:val="19"/>
   </w:num>
   <w:num w:numId="23">
-    <w:abstractNumId w:val="12"/>
+    <w:abstractNumId w:val="13"/>
   </w:num>
   <w:num w:numId="24">
     <w:abstractNumId w:val="5"/>
+  </w:num>
+  <w:num w:numId="25">
+    <w:abstractNumId w:val="10"/>
   </w:num>
 </w:numbering>
 </file>

</xml_diff>

<commit_message>
Update TS description with leading teams.
</commit_message>
<xml_diff>
--- a/tech/shaurya-arora-raw.docx
+++ b/tech/shaurya-arora-raw.docx
@@ -403,19 +403,11 @@
                 <w:rFonts w:ascii="Cambria" w:hAnsi="Cambria"/>
               </w:rPr>
             </w:pPr>
-            <w:proofErr w:type="spellStart"/>
             <w:r>
               <w:rPr>
                 <w:rFonts w:ascii="Cambria" w:hAnsi="Cambria"/>
               </w:rPr>
-              <w:t>TribalScale</w:t>
-            </w:r>
-            <w:proofErr w:type="spellEnd"/>
-            <w:r>
-              <w:rPr>
-                <w:rFonts w:ascii="Cambria" w:hAnsi="Cambria"/>
-              </w:rPr>
-              <w:t xml:space="preserve"> Inc., Toronto, ON</w:t>
+              <w:t>TribalScale Inc., Toronto, ON</w:t>
             </w:r>
           </w:p>
         </w:tc>
@@ -468,13 +460,7 @@
         <w:rPr>
           <w:rFonts w:ascii="Cambria" w:hAnsi="Cambria"/>
         </w:rPr>
-        <w:t>Developed</w:t>
-      </w:r>
-      <w:r>
-        <w:rPr>
-          <w:rFonts w:ascii="Cambria" w:hAnsi="Cambria"/>
-        </w:rPr>
-        <w:t xml:space="preserve"> features for the Carnival HUB App on Android</w:t>
+        <w:t>Led team of developers to build features for client</w:t>
       </w:r>
     </w:p>
     <w:p>
@@ -493,58 +479,20 @@
         <w:rPr>
           <w:rFonts w:ascii="Cambria" w:hAnsi="Cambria"/>
         </w:rPr>
-        <w:t xml:space="preserve">Programmed in </w:t>
+        <w:t xml:space="preserve">Programmed in Kotlin using </w:t>
       </w:r>
-      <w:proofErr w:type="spellStart"/>
       <w:r>
         <w:rPr>
           <w:rFonts w:ascii="Cambria" w:hAnsi="Cambria"/>
         </w:rPr>
-        <w:t>Kotlin</w:t>
+        <w:t>RxJava, Koin</w:t>
       </w:r>
-      <w:proofErr w:type="spellEnd"/>
       <w:r>
         <w:rPr>
           <w:rFonts w:ascii="Cambria" w:hAnsi="Cambria"/>
         </w:rPr>
-        <w:t xml:space="preserve"> using </w:t>
+        <w:t xml:space="preserve"> and Coroutines</w:t>
       </w:r>
-      <w:proofErr w:type="spellStart"/>
-      <w:r>
-        <w:rPr>
-          <w:rFonts w:ascii="Cambria" w:hAnsi="Cambria"/>
-        </w:rPr>
-        <w:t>RxJava</w:t>
-      </w:r>
-      <w:proofErr w:type="spellEnd"/>
-      <w:r>
-        <w:rPr>
-          <w:rFonts w:ascii="Cambria" w:hAnsi="Cambria"/>
-        </w:rPr>
-        <w:t xml:space="preserve">, </w:t>
-      </w:r>
-      <w:proofErr w:type="spellStart"/>
-      <w:r>
-        <w:rPr>
-          <w:rFonts w:ascii="Cambria" w:hAnsi="Cambria"/>
-        </w:rPr>
-        <w:t>Koin</w:t>
-      </w:r>
-      <w:proofErr w:type="spellEnd"/>
-      <w:r>
-        <w:rPr>
-          <w:rFonts w:ascii="Cambria" w:hAnsi="Cambria"/>
-        </w:rPr>
-        <w:t xml:space="preserve"> and </w:t>
-      </w:r>
-      <w:proofErr w:type="spellStart"/>
-      <w:r>
-        <w:rPr>
-          <w:rFonts w:ascii="Cambria" w:hAnsi="Cambria"/>
-        </w:rPr>
-        <w:t>Coroutines</w:t>
-      </w:r>
-      <w:proofErr w:type="spellEnd"/>
     </w:p>
     <w:p>
       <w:pPr>
@@ -562,30 +510,8 @@
         <w:rPr>
           <w:rFonts w:ascii="Cambria" w:hAnsi="Cambria"/>
         </w:rPr>
-        <w:t xml:space="preserve">Test-drove development using JUnit, </w:t>
+        <w:t>Test-drove development using JUnit, Mockito and Robolectric</w:t>
       </w:r>
-      <w:proofErr w:type="spellStart"/>
-      <w:r>
-        <w:rPr>
-          <w:rFonts w:ascii="Cambria" w:hAnsi="Cambria"/>
-        </w:rPr>
-        <w:t>Mockito</w:t>
-      </w:r>
-      <w:proofErr w:type="spellEnd"/>
-      <w:r>
-        <w:rPr>
-          <w:rFonts w:ascii="Cambria" w:hAnsi="Cambria"/>
-        </w:rPr>
-        <w:t xml:space="preserve"> and </w:t>
-      </w:r>
-      <w:proofErr w:type="spellStart"/>
-      <w:r>
-        <w:rPr>
-          <w:rFonts w:ascii="Cambria" w:hAnsi="Cambria"/>
-        </w:rPr>
-        <w:t>Robolectric</w:t>
-      </w:r>
-      <w:proofErr w:type="spellEnd"/>
     </w:p>
     <w:p>
       <w:pPr>
@@ -603,7 +529,15 @@
         <w:rPr>
           <w:rFonts w:ascii="Cambria" w:hAnsi="Cambria"/>
         </w:rPr>
-        <w:t>Led Android learning sessions</w:t>
+        <w:t>Conducted</w:t>
+      </w:r>
+      <w:bookmarkStart w:id="0" w:name="_GoBack"/>
+      <w:bookmarkEnd w:id="0"/>
+      <w:r>
+        <w:rPr>
+          <w:rFonts w:ascii="Cambria" w:hAnsi="Cambria"/>
+        </w:rPr>
+        <w:t xml:space="preserve"> Android learning sessions</w:t>
       </w:r>
       <w:r>
         <w:rPr>
@@ -833,21 +767,7 @@
               <w:rPr>
                 <w:rFonts w:ascii="Cambria" w:hAnsi="Cambria"/>
               </w:rPr>
-              <w:t>Call-</w:t>
-            </w:r>
-            <w:proofErr w:type="spellStart"/>
-            <w:r>
-              <w:rPr>
-                <w:rFonts w:ascii="Cambria" w:hAnsi="Cambria"/>
-              </w:rPr>
-              <w:t>Em</w:t>
-            </w:r>
-            <w:proofErr w:type="spellEnd"/>
-            <w:r>
-              <w:rPr>
-                <w:rFonts w:ascii="Cambria" w:hAnsi="Cambria"/>
-              </w:rPr>
-              <w:t>-All, Frisco, TX</w:t>
+              <w:t>Call-Em-All, Frisco, TX</w:t>
             </w:r>
           </w:p>
         </w:tc>
@@ -959,21 +879,7 @@
         <w:rPr>
           <w:rFonts w:ascii="Cambria" w:hAnsi="Cambria"/>
         </w:rPr>
-        <w:t xml:space="preserve">Worked on full-stack web app using React, Redux, </w:t>
-      </w:r>
-      <w:proofErr w:type="spellStart"/>
-      <w:r>
-        <w:rPr>
-          <w:rFonts w:ascii="Cambria" w:hAnsi="Cambria"/>
-        </w:rPr>
-        <w:t>Restify</w:t>
-      </w:r>
-      <w:proofErr w:type="spellEnd"/>
-      <w:r>
-        <w:rPr>
-          <w:rFonts w:ascii="Cambria" w:hAnsi="Cambria"/>
-        </w:rPr>
-        <w:t>, Mongoose and Bluebird (Promises)</w:t>
+        <w:t>Worked on full-stack web app using React, Redux, Restify, Mongoose and Bluebird (Promises)</w:t>
       </w:r>
     </w:p>
     <w:p>
@@ -1557,8 +1463,6 @@
         </w:rPr>
         <w:t xml:space="preserve"> (http://shaurya.me/djent-me/) – random djent song player based on YouTube’s API</w:t>
       </w:r>
-      <w:bookmarkStart w:id="0" w:name="_GoBack"/>
-      <w:bookmarkEnd w:id="0"/>
     </w:p>
     <w:sectPr>
       <w:pgSz w:w="12240" w:h="15840"/>

</xml_diff>

<commit_message>
Update website and resume for Cover.
</commit_message>
<xml_diff>
--- a/tech/shaurya-arora-raw.docx
+++ b/tech/shaurya-arora-raw.docx
@@ -172,7 +172,7 @@
                 <w:noProof/>
               </w:rPr>
               <w:drawing>
-                <wp:inline distT="0" distB="0" distL="0" distR="0" wp14:anchorId="74B4134C" wp14:editId="63E6674F">
+                <wp:inline distT="0" distB="0" distL="0" distR="0" wp14:anchorId="74B4134C" wp14:editId="154A5ACA">
                   <wp:extent cx="679375" cy="679375"/>
                   <wp:effectExtent l="0" t="0" r="6985" b="6985"/>
                   <wp:docPr id="3" name="Picture 3">
@@ -301,6 +301,7 @@
         <w:spacing w:after="0" w:line="240" w:lineRule="auto"/>
         <w:rPr>
           <w:rFonts w:ascii="Cambria" w:hAnsi="Cambria"/>
+          <w:b/>
         </w:rPr>
       </w:pPr>
     </w:p>
@@ -310,37 +311,6 @@
         <w:jc w:val="center"/>
         <w:rPr>
           <w:rFonts w:ascii="Cambria" w:hAnsi="Cambria"/>
-        </w:rPr>
-      </w:pPr>
-      <w:r>
-        <w:rPr>
-          <w:rFonts w:ascii="Cambria" w:hAnsi="Cambria"/>
-        </w:rPr>
-        <w:t>Android Developer,</w:t>
-      </w:r>
-      <w:r>
-        <w:rPr>
-          <w:rFonts w:ascii="Cambria" w:hAnsi="Cambria"/>
-        </w:rPr>
-        <w:t xml:space="preserve"> Web and Node.js enthusiast</w:t>
-      </w:r>
-    </w:p>
-    <w:p>
-      <w:pPr>
-        <w:spacing w:after="0" w:line="240" w:lineRule="auto"/>
-        <w:jc w:val="center"/>
-        <w:rPr>
-          <w:rFonts w:ascii="Cambria" w:hAnsi="Cambria"/>
-          <w:b/>
-        </w:rPr>
-      </w:pPr>
-    </w:p>
-    <w:p>
-      <w:pPr>
-        <w:spacing w:after="0" w:line="240" w:lineRule="auto"/>
-        <w:jc w:val="center"/>
-        <w:rPr>
-          <w:rFonts w:ascii="Cambria" w:hAnsi="Cambria"/>
           <w:b/>
         </w:rPr>
       </w:pPr>
@@ -351,15 +321,6 @@
         </w:rPr>
         <w:t>WORK EXPERIENCE</w:t>
       </w:r>
-    </w:p>
-    <w:p>
-      <w:pPr>
-        <w:spacing w:after="0" w:line="240" w:lineRule="auto"/>
-        <w:rPr>
-          <w:rFonts w:ascii="Cambria" w:hAnsi="Cambria"/>
-          <w:b/>
-        </w:rPr>
-      </w:pPr>
     </w:p>
     <w:tbl>
       <w:tblPr>
@@ -394,7 +355,7 @@
               <w:rPr>
                 <w:rFonts w:ascii="Cambria" w:hAnsi="Cambria"/>
               </w:rPr>
-              <w:t>Software Developer</w:t>
+              <w:t>Senior Android Developer</w:t>
             </w:r>
           </w:p>
           <w:p>
@@ -407,7 +368,19 @@
               <w:rPr>
                 <w:rFonts w:ascii="Cambria" w:hAnsi="Cambria"/>
               </w:rPr>
-              <w:t>TribalScale Inc., Toronto, ON</w:t>
+              <w:t>Cover Financial Inc.</w:t>
+            </w:r>
+            <w:r>
+              <w:rPr>
+                <w:rFonts w:ascii="Cambria" w:hAnsi="Cambria"/>
+              </w:rPr>
+              <w:t>, Toro</w:t>
+            </w:r>
+            <w:r>
+              <w:rPr>
+                <w:rFonts w:ascii="Cambria" w:hAnsi="Cambria"/>
+              </w:rPr>
+              <w:t>nto, ON</w:t>
             </w:r>
           </w:p>
         </w:tc>
@@ -426,7 +399,7 @@
               <w:rPr>
                 <w:rFonts w:ascii="Cambria" w:hAnsi="Cambria"/>
               </w:rPr>
-              <w:t>Feb 2018</w:t>
+              <w:t>Mar 2019</w:t>
             </w:r>
             <w:r>
               <w:rPr>
@@ -460,96 +433,7 @@
         <w:rPr>
           <w:rFonts w:ascii="Cambria" w:hAnsi="Cambria"/>
         </w:rPr>
-        <w:t>Led team of developers to build features for client</w:t>
-      </w:r>
-    </w:p>
-    <w:p>
-      <w:pPr>
-        <w:pStyle w:val="ListParagraph"/>
-        <w:numPr>
-          <w:ilvl w:val="0"/>
-          <w:numId w:val="21"/>
-        </w:numPr>
-        <w:spacing w:after="0" w:line="240" w:lineRule="auto"/>
-        <w:rPr>
-          <w:rFonts w:ascii="Cambria" w:hAnsi="Cambria"/>
-        </w:rPr>
-      </w:pPr>
-      <w:r>
-        <w:rPr>
-          <w:rFonts w:ascii="Cambria" w:hAnsi="Cambria"/>
-        </w:rPr>
-        <w:t xml:space="preserve">Programmed in Kotlin using </w:t>
-      </w:r>
-      <w:r>
-        <w:rPr>
-          <w:rFonts w:ascii="Cambria" w:hAnsi="Cambria"/>
-        </w:rPr>
-        <w:t>RxJava, Koin</w:t>
-      </w:r>
-      <w:r>
-        <w:rPr>
-          <w:rFonts w:ascii="Cambria" w:hAnsi="Cambria"/>
-        </w:rPr>
-        <w:t xml:space="preserve"> and Coroutines</w:t>
-      </w:r>
-    </w:p>
-    <w:p>
-      <w:pPr>
-        <w:pStyle w:val="ListParagraph"/>
-        <w:numPr>
-          <w:ilvl w:val="0"/>
-          <w:numId w:val="21"/>
-        </w:numPr>
-        <w:spacing w:after="0" w:line="240" w:lineRule="auto"/>
-        <w:rPr>
-          <w:rFonts w:ascii="Cambria" w:hAnsi="Cambria"/>
-        </w:rPr>
-      </w:pPr>
-      <w:r>
-        <w:rPr>
-          <w:rFonts w:ascii="Cambria" w:hAnsi="Cambria"/>
-        </w:rPr>
-        <w:t>Test-drove development using JUnit, Mockito and Robolectric</w:t>
-      </w:r>
-    </w:p>
-    <w:p>
-      <w:pPr>
-        <w:pStyle w:val="ListParagraph"/>
-        <w:numPr>
-          <w:ilvl w:val="0"/>
-          <w:numId w:val="21"/>
-        </w:numPr>
-        <w:spacing w:after="0" w:line="240" w:lineRule="auto"/>
-        <w:rPr>
-          <w:rFonts w:ascii="Cambria" w:hAnsi="Cambria"/>
-        </w:rPr>
-      </w:pPr>
-      <w:r>
-        <w:rPr>
-          <w:rFonts w:ascii="Cambria" w:hAnsi="Cambria"/>
-        </w:rPr>
-        <w:t>Conducted</w:t>
-      </w:r>
-      <w:bookmarkStart w:id="0" w:name="_GoBack"/>
-      <w:bookmarkEnd w:id="0"/>
-      <w:r>
-        <w:rPr>
-          <w:rFonts w:ascii="Cambria" w:hAnsi="Cambria"/>
-        </w:rPr>
-        <w:t xml:space="preserve"> Android learning sessions</w:t>
-      </w:r>
-      <w:r>
-        <w:rPr>
-          <w:rFonts w:ascii="Cambria" w:hAnsi="Cambria"/>
-        </w:rPr>
-        <w:t xml:space="preserve"> and contributed to </w:t>
-      </w:r>
-      <w:r>
-        <w:rPr>
-          <w:rFonts w:ascii="Cambria" w:hAnsi="Cambria"/>
-        </w:rPr>
-        <w:t>Android community</w:t>
+        <w:t>Added new features to Android app and improved existing functionality</w:t>
       </w:r>
     </w:p>
     <w:p>
@@ -594,6 +478,272 @@
               <w:rPr>
                 <w:rFonts w:ascii="Cambria" w:hAnsi="Cambria"/>
               </w:rPr>
+              <w:t>Software Developer</w:t>
+            </w:r>
+          </w:p>
+          <w:p>
+            <w:pPr>
+              <w:rPr>
+                <w:rFonts w:ascii="Cambria" w:hAnsi="Cambria"/>
+              </w:rPr>
+            </w:pPr>
+            <w:proofErr w:type="spellStart"/>
+            <w:r>
+              <w:rPr>
+                <w:rFonts w:ascii="Cambria" w:hAnsi="Cambria"/>
+              </w:rPr>
+              <w:t>TribalScale</w:t>
+            </w:r>
+            <w:proofErr w:type="spellEnd"/>
+            <w:r>
+              <w:rPr>
+                <w:rFonts w:ascii="Cambria" w:hAnsi="Cambria"/>
+              </w:rPr>
+              <w:t xml:space="preserve"> Inc., Toronto, ON</w:t>
+            </w:r>
+          </w:p>
+        </w:tc>
+        <w:tc>
+          <w:tcPr>
+            <w:tcW w:w="2358" w:type="dxa"/>
+          </w:tcPr>
+          <w:p>
+            <w:pPr>
+              <w:jc w:val="right"/>
+              <w:rPr>
+                <w:rFonts w:ascii="Cambria" w:hAnsi="Cambria"/>
+              </w:rPr>
+            </w:pPr>
+            <w:r>
+              <w:rPr>
+                <w:rFonts w:ascii="Cambria" w:hAnsi="Cambria"/>
+              </w:rPr>
+              <w:t>Feb 2018</w:t>
+            </w:r>
+            <w:r>
+              <w:rPr>
+                <w:rFonts w:ascii="Cambria" w:hAnsi="Cambria"/>
+              </w:rPr>
+              <w:t xml:space="preserve"> – </w:t>
+            </w:r>
+            <w:r>
+              <w:rPr>
+                <w:rFonts w:ascii="Cambria" w:hAnsi="Cambria"/>
+              </w:rPr>
+              <w:t>Feb 2019</w:t>
+            </w:r>
+          </w:p>
+        </w:tc>
+      </w:tr>
+    </w:tbl>
+    <w:p>
+      <w:pPr>
+        <w:pStyle w:val="ListParagraph"/>
+        <w:numPr>
+          <w:ilvl w:val="0"/>
+          <w:numId w:val="21"/>
+        </w:numPr>
+        <w:spacing w:after="0" w:line="240" w:lineRule="auto"/>
+        <w:rPr>
+          <w:rFonts w:ascii="Cambria" w:hAnsi="Cambria"/>
+        </w:rPr>
+      </w:pPr>
+      <w:r>
+        <w:rPr>
+          <w:rFonts w:ascii="Cambria" w:hAnsi="Cambria"/>
+        </w:rPr>
+        <w:t>Led team of developers to build features for client</w:t>
+      </w:r>
+    </w:p>
+    <w:p>
+      <w:pPr>
+        <w:pStyle w:val="ListParagraph"/>
+        <w:numPr>
+          <w:ilvl w:val="0"/>
+          <w:numId w:val="21"/>
+        </w:numPr>
+        <w:spacing w:after="0" w:line="240" w:lineRule="auto"/>
+        <w:rPr>
+          <w:rFonts w:ascii="Cambria" w:hAnsi="Cambria"/>
+        </w:rPr>
+      </w:pPr>
+      <w:r>
+        <w:rPr>
+          <w:rFonts w:ascii="Cambria" w:hAnsi="Cambria"/>
+        </w:rPr>
+        <w:t xml:space="preserve">Programmed in </w:t>
+      </w:r>
+      <w:proofErr w:type="spellStart"/>
+      <w:r>
+        <w:rPr>
+          <w:rFonts w:ascii="Cambria" w:hAnsi="Cambria"/>
+        </w:rPr>
+        <w:t>Kotlin</w:t>
+      </w:r>
+      <w:proofErr w:type="spellEnd"/>
+      <w:r>
+        <w:rPr>
+          <w:rFonts w:ascii="Cambria" w:hAnsi="Cambria"/>
+        </w:rPr>
+        <w:t xml:space="preserve"> using </w:t>
+      </w:r>
+      <w:proofErr w:type="spellStart"/>
+      <w:r>
+        <w:rPr>
+          <w:rFonts w:ascii="Cambria" w:hAnsi="Cambria"/>
+        </w:rPr>
+        <w:t>RxJava</w:t>
+      </w:r>
+      <w:proofErr w:type="spellEnd"/>
+      <w:r>
+        <w:rPr>
+          <w:rFonts w:ascii="Cambria" w:hAnsi="Cambria"/>
+        </w:rPr>
+        <w:t xml:space="preserve">, </w:t>
+      </w:r>
+      <w:proofErr w:type="spellStart"/>
+      <w:r>
+        <w:rPr>
+          <w:rFonts w:ascii="Cambria" w:hAnsi="Cambria"/>
+        </w:rPr>
+        <w:t>Koin</w:t>
+      </w:r>
+      <w:proofErr w:type="spellEnd"/>
+      <w:r>
+        <w:rPr>
+          <w:rFonts w:ascii="Cambria" w:hAnsi="Cambria"/>
+        </w:rPr>
+        <w:t xml:space="preserve"> and </w:t>
+      </w:r>
+      <w:proofErr w:type="spellStart"/>
+      <w:r>
+        <w:rPr>
+          <w:rFonts w:ascii="Cambria" w:hAnsi="Cambria"/>
+        </w:rPr>
+        <w:t>Coroutines</w:t>
+      </w:r>
+      <w:proofErr w:type="spellEnd"/>
+    </w:p>
+    <w:p>
+      <w:pPr>
+        <w:pStyle w:val="ListParagraph"/>
+        <w:numPr>
+          <w:ilvl w:val="0"/>
+          <w:numId w:val="21"/>
+        </w:numPr>
+        <w:spacing w:after="0" w:line="240" w:lineRule="auto"/>
+        <w:rPr>
+          <w:rFonts w:ascii="Cambria" w:hAnsi="Cambria"/>
+        </w:rPr>
+      </w:pPr>
+      <w:r>
+        <w:rPr>
+          <w:rFonts w:ascii="Cambria" w:hAnsi="Cambria"/>
+        </w:rPr>
+        <w:t xml:space="preserve">Test-drove development using JUnit, </w:t>
+      </w:r>
+      <w:proofErr w:type="spellStart"/>
+      <w:r>
+        <w:rPr>
+          <w:rFonts w:ascii="Cambria" w:hAnsi="Cambria"/>
+        </w:rPr>
+        <w:t>Mockito</w:t>
+      </w:r>
+      <w:proofErr w:type="spellEnd"/>
+      <w:r>
+        <w:rPr>
+          <w:rFonts w:ascii="Cambria" w:hAnsi="Cambria"/>
+        </w:rPr>
+        <w:t xml:space="preserve"> and </w:t>
+      </w:r>
+      <w:proofErr w:type="spellStart"/>
+      <w:r>
+        <w:rPr>
+          <w:rFonts w:ascii="Cambria" w:hAnsi="Cambria"/>
+        </w:rPr>
+        <w:t>Robolectric</w:t>
+      </w:r>
+      <w:proofErr w:type="spellEnd"/>
+    </w:p>
+    <w:p>
+      <w:pPr>
+        <w:pStyle w:val="ListParagraph"/>
+        <w:numPr>
+          <w:ilvl w:val="0"/>
+          <w:numId w:val="21"/>
+        </w:numPr>
+        <w:spacing w:after="0" w:line="240" w:lineRule="auto"/>
+        <w:rPr>
+          <w:rFonts w:ascii="Cambria" w:hAnsi="Cambria"/>
+        </w:rPr>
+      </w:pPr>
+      <w:r>
+        <w:rPr>
+          <w:rFonts w:ascii="Cambria" w:hAnsi="Cambria"/>
+        </w:rPr>
+        <w:t>Conducted</w:t>
+      </w:r>
+      <w:r>
+        <w:rPr>
+          <w:rFonts w:ascii="Cambria" w:hAnsi="Cambria"/>
+        </w:rPr>
+        <w:t xml:space="preserve"> Android learning sessions</w:t>
+      </w:r>
+      <w:r>
+        <w:rPr>
+          <w:rFonts w:ascii="Cambria" w:hAnsi="Cambria"/>
+        </w:rPr>
+        <w:t xml:space="preserve"> and contributed to </w:t>
+      </w:r>
+      <w:r>
+        <w:rPr>
+          <w:rFonts w:ascii="Cambria" w:hAnsi="Cambria"/>
+        </w:rPr>
+        <w:t>Android community</w:t>
+      </w:r>
+    </w:p>
+    <w:p>
+      <w:pPr>
+        <w:spacing w:after="0" w:line="240" w:lineRule="auto"/>
+        <w:rPr>
+          <w:rFonts w:ascii="Cambria" w:hAnsi="Cambria"/>
+          <w:b/>
+        </w:rPr>
+      </w:pPr>
+    </w:p>
+    <w:tbl>
+      <w:tblPr>
+        <w:tblStyle w:val="TableGrid"/>
+        <w:tblW w:w="0" w:type="auto"/>
+        <w:tblBorders>
+          <w:top w:val="none" w:sz="0" w:space="0" w:color="auto"/>
+          <w:left w:val="none" w:sz="0" w:space="0" w:color="auto"/>
+          <w:bottom w:val="none" w:sz="0" w:space="0" w:color="auto"/>
+          <w:right w:val="none" w:sz="0" w:space="0" w:color="auto"/>
+          <w:insideH w:val="none" w:sz="0" w:space="0" w:color="auto"/>
+          <w:insideV w:val="none" w:sz="0" w:space="0" w:color="auto"/>
+        </w:tblBorders>
+        <w:tblLook w:val="04A0" w:firstRow="1" w:lastRow="0" w:firstColumn="1" w:lastColumn="0" w:noHBand="0" w:noVBand="1"/>
+      </w:tblPr>
+      <w:tblGrid>
+        <w:gridCol w:w="8658"/>
+        <w:gridCol w:w="2358"/>
+      </w:tblGrid>
+      <w:tr>
+        <w:tc>
+          <w:tcPr>
+            <w:tcW w:w="8658" w:type="dxa"/>
+          </w:tcPr>
+          <w:p>
+            <w:pPr>
+              <w:rPr>
+                <w:rFonts w:ascii="Cambria" w:hAnsi="Cambria"/>
+              </w:rPr>
+            </w:pPr>
+            <w:r>
+              <w:rPr>
+                <w:rFonts w:ascii="Cambria" w:hAnsi="Cambria"/>
+              </w:rPr>
               <w:t>Software Engineer I</w:t>
             </w:r>
             <w:r>
@@ -612,7 +762,15 @@
               <w:rPr>
                 <w:rFonts w:ascii="Cambria" w:hAnsi="Cambria"/>
               </w:rPr>
-              <w:t>), Software Engineer I (Oct 2016 – Oct 2017)</w:t>
+              <w:t xml:space="preserve">), </w:t>
+            </w:r>
+            <w:bookmarkStart w:id="0" w:name="_GoBack"/>
+            <w:bookmarkEnd w:id="0"/>
+            <w:r>
+              <w:rPr>
+                <w:rFonts w:ascii="Cambria" w:hAnsi="Cambria"/>
+              </w:rPr>
+              <w:t>I (Oct 2016 – Oct 2017)</w:t>
             </w:r>
           </w:p>
           <w:p>
@@ -767,7 +925,21 @@
               <w:rPr>
                 <w:rFonts w:ascii="Cambria" w:hAnsi="Cambria"/>
               </w:rPr>
-              <w:t>Call-Em-All, Frisco, TX</w:t>
+              <w:t>Call-</w:t>
+            </w:r>
+            <w:proofErr w:type="spellStart"/>
+            <w:r>
+              <w:rPr>
+                <w:rFonts w:ascii="Cambria" w:hAnsi="Cambria"/>
+              </w:rPr>
+              <w:t>Em</w:t>
+            </w:r>
+            <w:proofErr w:type="spellEnd"/>
+            <w:r>
+              <w:rPr>
+                <w:rFonts w:ascii="Cambria" w:hAnsi="Cambria"/>
+              </w:rPr>
+              <w:t>-All, Frisco, TX</w:t>
             </w:r>
           </w:p>
         </w:tc>
@@ -879,7 +1051,21 @@
         <w:rPr>
           <w:rFonts w:ascii="Cambria" w:hAnsi="Cambria"/>
         </w:rPr>
-        <w:t>Worked on full-stack web app using React, Redux, Restify, Mongoose and Bluebird (Promises)</w:t>
+        <w:t xml:space="preserve">Worked on full-stack web app using React, Redux, </w:t>
+      </w:r>
+      <w:proofErr w:type="spellStart"/>
+      <w:r>
+        <w:rPr>
+          <w:rFonts w:ascii="Cambria" w:hAnsi="Cambria"/>
+        </w:rPr>
+        <w:t>Restify</w:t>
+      </w:r>
+      <w:proofErr w:type="spellEnd"/>
+      <w:r>
+        <w:rPr>
+          <w:rFonts w:ascii="Cambria" w:hAnsi="Cambria"/>
+        </w:rPr>
+        <w:t>, Mongoose and Bluebird (Promises)</w:t>
       </w:r>
     </w:p>
     <w:p>
@@ -1469,6 +1655,7 @@
       <w:pgMar w:top="720" w:right="720" w:bottom="720" w:left="720" w:header="720" w:footer="720" w:gutter="0"/>
       <w:cols w:space="720"/>
       <w:docGrid w:linePitch="360"/>
+      <w:printerSettings r:id="rId8"/>
     </w:sectPr>
   </w:body>
 </w:document>

</xml_diff>

<commit_message>
chore: update Resume and workex for Cover.
</commit_message>
<xml_diff>
--- a/tech/shaurya-arora-raw.docx
+++ b/tech/shaurya-arora-raw.docx
@@ -301,7 +301,42 @@
         <w:spacing w:after="0" w:line="240" w:lineRule="auto"/>
         <w:rPr>
           <w:rFonts w:ascii="Cambria" w:hAnsi="Cambria"/>
-          <w:b/>
+        </w:rPr>
+      </w:pPr>
+    </w:p>
+    <w:p>
+      <w:pPr>
+        <w:spacing w:after="0" w:line="240" w:lineRule="auto"/>
+        <w:rPr>
+          <w:rFonts w:ascii="Cambria" w:hAnsi="Cambria"/>
+        </w:rPr>
+      </w:pPr>
+      <w:r>
+        <w:rPr>
+          <w:rFonts w:ascii="Cambria" w:hAnsi="Cambria"/>
+        </w:rPr>
+        <w:t>Se</w:t>
+      </w:r>
+      <w:r>
+        <w:rPr>
+          <w:rFonts w:ascii="Cambria" w:hAnsi="Cambria"/>
+        </w:rPr>
+        <w:t xml:space="preserve">asoned Android Developer </w:t>
+      </w:r>
+      <w:r>
+        <w:rPr>
+          <w:rFonts w:ascii="Cambria" w:hAnsi="Cambria"/>
+        </w:rPr>
+        <w:t>who enjoys owning and delivering products using cutting-edge tools and frameworks, as well as leading teams</w:t>
+      </w:r>
+      <w:bookmarkStart w:id="0" w:name="_GoBack"/>
+      <w:bookmarkEnd w:id="0"/>
+    </w:p>
+    <w:p>
+      <w:pPr>
+        <w:spacing w:after="0" w:line="240" w:lineRule="auto"/>
+        <w:rPr>
+          <w:rFonts w:ascii="Cambria" w:hAnsi="Cambria"/>
         </w:rPr>
       </w:pPr>
     </w:p>
@@ -368,19 +403,7 @@
               <w:rPr>
                 <w:rFonts w:ascii="Cambria" w:hAnsi="Cambria"/>
               </w:rPr>
-              <w:t>Cover Financial Inc.</w:t>
-            </w:r>
-            <w:r>
-              <w:rPr>
-                <w:rFonts w:ascii="Cambria" w:hAnsi="Cambria"/>
-              </w:rPr>
-              <w:t>, Toro</w:t>
-            </w:r>
-            <w:r>
-              <w:rPr>
-                <w:rFonts w:ascii="Cambria" w:hAnsi="Cambria"/>
-              </w:rPr>
-              <w:t>nto, ON</w:t>
+              <w:t>Cover Financial Inc., Toronto, ON</w:t>
             </w:r>
           </w:p>
         </w:tc>
@@ -399,19 +422,7 @@
               <w:rPr>
                 <w:rFonts w:ascii="Cambria" w:hAnsi="Cambria"/>
               </w:rPr>
-              <w:t>Mar 2019</w:t>
-            </w:r>
-            <w:r>
-              <w:rPr>
-                <w:rFonts w:ascii="Cambria" w:hAnsi="Cambria"/>
-              </w:rPr>
-              <w:t xml:space="preserve"> – </w:t>
-            </w:r>
-            <w:r>
-              <w:rPr>
-                <w:rFonts w:ascii="Cambria" w:hAnsi="Cambria"/>
-              </w:rPr>
-              <w:t>Present</w:t>
+              <w:t>Mar 2019 – Present</w:t>
             </w:r>
           </w:p>
         </w:tc>
@@ -433,7 +444,88 @@
         <w:rPr>
           <w:rFonts w:ascii="Cambria" w:hAnsi="Cambria"/>
         </w:rPr>
-        <w:t>Added new features to Android app and improved existing functionality</w:t>
+        <w:t>Led development team and owned app releases</w:t>
+      </w:r>
+    </w:p>
+    <w:p>
+      <w:pPr>
+        <w:pStyle w:val="ListParagraph"/>
+        <w:numPr>
+          <w:ilvl w:val="0"/>
+          <w:numId w:val="21"/>
+        </w:numPr>
+        <w:spacing w:after="0" w:line="240" w:lineRule="auto"/>
+        <w:rPr>
+          <w:rFonts w:ascii="Cambria" w:hAnsi="Cambria"/>
+        </w:rPr>
+      </w:pPr>
+      <w:r>
+        <w:rPr>
+          <w:rFonts w:ascii="Cambria" w:hAnsi="Cambria"/>
+        </w:rPr>
+        <w:t>Architected</w:t>
+      </w:r>
+      <w:r>
+        <w:rPr>
+          <w:rFonts w:ascii="Cambria" w:hAnsi="Cambria"/>
+        </w:rPr>
+        <w:t xml:space="preserve"> new features and</w:t>
+      </w:r>
+      <w:r>
+        <w:rPr>
+          <w:rFonts w:ascii="Cambria" w:hAnsi="Cambria"/>
+        </w:rPr>
+        <w:t xml:space="preserve"> improved existing functionality</w:t>
+      </w:r>
+    </w:p>
+    <w:p>
+      <w:pPr>
+        <w:pStyle w:val="ListParagraph"/>
+        <w:numPr>
+          <w:ilvl w:val="0"/>
+          <w:numId w:val="21"/>
+        </w:numPr>
+        <w:spacing w:after="0" w:line="240" w:lineRule="auto"/>
+        <w:rPr>
+          <w:rFonts w:ascii="Cambria" w:hAnsi="Cambria"/>
+        </w:rPr>
+      </w:pPr>
+      <w:r>
+        <w:rPr>
+          <w:rFonts w:ascii="Cambria" w:hAnsi="Cambria"/>
+        </w:rPr>
+        <w:t xml:space="preserve">Designed and built custom UI component library to </w:t>
+      </w:r>
+      <w:r>
+        <w:rPr>
+          <w:rFonts w:ascii="Cambria" w:hAnsi="Cambria"/>
+        </w:rPr>
+        <w:t xml:space="preserve">accelerate </w:t>
+      </w:r>
+      <w:r>
+        <w:rPr>
+          <w:rFonts w:ascii="Cambria" w:hAnsi="Cambria"/>
+        </w:rPr>
+        <w:t>development</w:t>
+      </w:r>
+    </w:p>
+    <w:p>
+      <w:pPr>
+        <w:pStyle w:val="ListParagraph"/>
+        <w:numPr>
+          <w:ilvl w:val="0"/>
+          <w:numId w:val="21"/>
+        </w:numPr>
+        <w:spacing w:after="0" w:line="240" w:lineRule="auto"/>
+        <w:rPr>
+          <w:rFonts w:ascii="Cambria" w:hAnsi="Cambria"/>
+        </w:rPr>
+      </w:pPr>
+      <w:r>
+        <w:rPr>
+          <w:rFonts w:ascii="Cambria" w:hAnsi="Cambria"/>
+        </w:rPr>
+        <w:t>Mentored junior developers through 1:1s and goal-setting sessions</w:t>
       </w:r>
     </w:p>
     <w:p>
@@ -762,15 +854,7 @@
               <w:rPr>
                 <w:rFonts w:ascii="Cambria" w:hAnsi="Cambria"/>
               </w:rPr>
-              <w:t xml:space="preserve">), </w:t>
-            </w:r>
-            <w:bookmarkStart w:id="0" w:name="_GoBack"/>
-            <w:bookmarkEnd w:id="0"/>
-            <w:r>
-              <w:rPr>
-                <w:rFonts w:ascii="Cambria" w:hAnsi="Cambria"/>
-              </w:rPr>
-              <w:t>I (Oct 2016 – Oct 2017)</w:t>
+              <w:t>), I (Oct 2016 – Oct 2017)</w:t>
             </w:r>
           </w:p>
           <w:p>
@@ -1109,13 +1193,7 @@
               <w:rPr>
                 <w:rFonts w:ascii="Cambria" w:hAnsi="Cambria"/>
               </w:rPr>
-              <w:t>Software Developer</w:t>
-            </w:r>
-            <w:r>
-              <w:rPr>
-                <w:rFonts w:ascii="Cambria" w:hAnsi="Cambria"/>
-              </w:rPr>
-              <w:t xml:space="preserve"> Intern</w:t>
+              <w:t>Android Developer</w:t>
             </w:r>
           </w:p>
           <w:p>
@@ -1128,7 +1206,31 @@
               <w:rPr>
                 <w:rFonts w:ascii="Cambria" w:hAnsi="Cambria"/>
               </w:rPr>
-              <w:t>Epic Systems Corporation, Verona, WI</w:t>
+              <w:t>“A Dark Room” for Android</w:t>
+            </w:r>
+            <w:r>
+              <w:rPr>
+                <w:rFonts w:ascii="Cambria" w:hAnsi="Cambria"/>
+              </w:rPr>
+              <w:t xml:space="preserve">, </w:t>
+            </w:r>
+            <w:r>
+              <w:rPr>
+                <w:rFonts w:ascii="Cambria" w:hAnsi="Cambria"/>
+              </w:rPr>
+              <w:t>Dallas</w:t>
+            </w:r>
+            <w:r>
+              <w:rPr>
+                <w:rFonts w:ascii="Cambria" w:hAnsi="Cambria"/>
+              </w:rPr>
+              <w:t xml:space="preserve">, </w:t>
+            </w:r>
+            <w:r>
+              <w:rPr>
+                <w:rFonts w:ascii="Cambria" w:hAnsi="Cambria"/>
+              </w:rPr>
+              <w:t>TX</w:t>
             </w:r>
           </w:p>
         </w:tc>
@@ -1147,7 +1249,19 @@
               <w:rPr>
                 <w:rFonts w:ascii="Cambria" w:hAnsi="Cambria"/>
               </w:rPr>
-              <w:t>Jun 2015 – Aug 2015</w:t>
+              <w:t>J</w:t>
+            </w:r>
+            <w:r>
+              <w:rPr>
+                <w:rFonts w:ascii="Cambria" w:hAnsi="Cambria"/>
+              </w:rPr>
+              <w:t>an 2015 – May</w:t>
+            </w:r>
+            <w:r>
+              <w:rPr>
+                <w:rFonts w:ascii="Cambria" w:hAnsi="Cambria"/>
+              </w:rPr>
+              <w:t xml:space="preserve"> 2015</w:t>
             </w:r>
           </w:p>
         </w:tc>
@@ -1170,7 +1284,35 @@
         <w:rPr>
           <w:rFonts w:ascii="Cambria" w:hAnsi="Cambria"/>
         </w:rPr>
-        <w:t>Designed and developed new feature that enables doctors to customize reports on-the-fly</w:t>
+        <w:t xml:space="preserve">Collaborated with </w:t>
+      </w:r>
+      <w:proofErr w:type="spellStart"/>
+      <w:r>
+        <w:rPr>
+          <w:rFonts w:ascii="Cambria" w:hAnsi="Cambria"/>
+        </w:rPr>
+        <w:t>Amirali</w:t>
+      </w:r>
+      <w:proofErr w:type="spellEnd"/>
+      <w:r>
+        <w:rPr>
+          <w:rFonts w:ascii="Cambria" w:hAnsi="Cambria"/>
+        </w:rPr>
+        <w:t xml:space="preserve"> </w:t>
+      </w:r>
+      <w:proofErr w:type="spellStart"/>
+      <w:r>
+        <w:rPr>
+          <w:rFonts w:ascii="Cambria" w:hAnsi="Cambria"/>
+        </w:rPr>
+        <w:t>Rajan</w:t>
+      </w:r>
+      <w:proofErr w:type="spellEnd"/>
+      <w:r>
+        <w:rPr>
+          <w:rFonts w:ascii="Cambria" w:hAnsi="Cambria"/>
+        </w:rPr>
+        <w:t xml:space="preserve"> to build Android version of “A Dark Room”</w:t>
       </w:r>
     </w:p>
     <w:p>
@@ -1190,28 +1332,16 @@
         <w:rPr>
           <w:rFonts w:ascii="Cambria" w:hAnsi="Cambria"/>
         </w:rPr>
-        <w:t>Programmed feature using ASP.NET and custom JavaScript framework</w:t>
-      </w:r>
-    </w:p>
-    <w:p>
-      <w:pPr>
-        <w:pStyle w:val="ListParagraph"/>
-        <w:numPr>
-          <w:ilvl w:val="0"/>
-          <w:numId w:val="1"/>
-        </w:numPr>
-        <w:spacing w:after="0" w:line="240" w:lineRule="auto"/>
-        <w:rPr>
-          <w:rFonts w:ascii="Cambria" w:hAnsi="Cambria"/>
-          <w:b/>
-        </w:rPr>
-      </w:pPr>
-      <w:r>
-        <w:rPr>
-          <w:rFonts w:ascii="Cambria" w:hAnsi="Cambria"/>
-        </w:rPr>
-        <w:t>Collaborated with UX designers and conducted usability testing over short iterations</w:t>
-      </w:r>
+        <w:t xml:space="preserve">Designed and programmed game screens and animations using </w:t>
+      </w:r>
+      <w:proofErr w:type="spellStart"/>
+      <w:r>
+        <w:rPr>
+          <w:rFonts w:ascii="Cambria" w:hAnsi="Cambria"/>
+        </w:rPr>
+        <w:t>RubyMotion</w:t>
+      </w:r>
+      <w:proofErr w:type="spellEnd"/>
     </w:p>
     <w:p>
       <w:pPr>
@@ -1451,20 +1581,6 @@
               <w:rPr>
                 <w:rFonts w:ascii="Cambria" w:hAnsi="Cambria"/>
               </w:rPr>
-              <w:t>GPA: 3.974</w:t>
-            </w:r>
-          </w:p>
-          <w:p>
-            <w:pPr>
-              <w:jc w:val="right"/>
-              <w:rPr>
-                <w:rFonts w:ascii="Cambria" w:hAnsi="Cambria"/>
-              </w:rPr>
-            </w:pPr>
-            <w:r>
-              <w:rPr>
-                <w:rFonts w:ascii="Cambria" w:hAnsi="Cambria"/>
-              </w:rPr>
               <w:t>May 2016</w:t>
             </w:r>
           </w:p>
@@ -1528,134 +1644,11 @@
         <w:t>Director of Industry Affairs, ACM of UTD (2014 – 2015)</w:t>
       </w:r>
     </w:p>
-    <w:p>
-      <w:pPr>
-        <w:pStyle w:val="ListParagraph"/>
-        <w:numPr>
-          <w:ilvl w:val="0"/>
-          <w:numId w:val="16"/>
-        </w:numPr>
-        <w:spacing w:after="0" w:line="240" w:lineRule="auto"/>
-        <w:rPr>
-          <w:rFonts w:ascii="Cambria" w:hAnsi="Cambria"/>
-        </w:rPr>
-      </w:pPr>
-      <w:r>
-        <w:rPr>
-          <w:rFonts w:ascii="Cambria" w:hAnsi="Cambria"/>
-        </w:rPr>
-        <w:t>Elective courses: Big Data, Information Security, Computer Animation, Artificial Intelligence</w:t>
-      </w:r>
-    </w:p>
-    <w:p>
-      <w:pPr>
-        <w:spacing w:after="0" w:line="240" w:lineRule="auto"/>
-        <w:rPr>
-          <w:rFonts w:ascii="Cambria" w:hAnsi="Cambria"/>
-        </w:rPr>
-      </w:pPr>
-    </w:p>
-    <w:p>
-      <w:pPr>
-        <w:spacing w:after="0" w:line="240" w:lineRule="auto"/>
-        <w:jc w:val="center"/>
-        <w:rPr>
-          <w:rFonts w:ascii="Cambria" w:hAnsi="Cambria"/>
-          <w:b/>
-        </w:rPr>
-      </w:pPr>
-      <w:r>
-        <w:rPr>
-          <w:rFonts w:ascii="Cambria" w:hAnsi="Cambria"/>
-          <w:b/>
-        </w:rPr>
-        <w:t>PERSONAL PROJECTS</w:t>
-      </w:r>
-    </w:p>
-    <w:p>
-      <w:pPr>
-        <w:spacing w:after="0" w:line="240" w:lineRule="auto"/>
-        <w:rPr>
-          <w:rFonts w:ascii="Cambria" w:hAnsi="Cambria"/>
-        </w:rPr>
-      </w:pPr>
-    </w:p>
-    <w:p>
-      <w:pPr>
-        <w:pStyle w:val="ListParagraph"/>
-        <w:numPr>
-          <w:ilvl w:val="0"/>
-          <w:numId w:val="16"/>
-        </w:numPr>
-        <w:spacing w:after="0" w:line="240" w:lineRule="auto"/>
-        <w:ind w:left="216"/>
-        <w:rPr>
-          <w:rFonts w:ascii="Cambria" w:hAnsi="Cambria"/>
-        </w:rPr>
-      </w:pPr>
-      <w:r>
-        <w:rPr>
-          <w:rFonts w:ascii="Cambria" w:hAnsi="Cambria"/>
-        </w:rPr>
-        <w:t xml:space="preserve">“Project Market” </w:t>
-      </w:r>
-      <w:r>
-        <w:rPr>
-          <w:rFonts w:ascii="Cambria" w:hAnsi="Cambria"/>
-        </w:rPr>
-        <w:t>(</w:t>
-      </w:r>
-      <w:r>
-        <w:rPr>
-          <w:rFonts w:ascii="Cambria" w:hAnsi="Cambria"/>
-        </w:rPr>
-        <w:t>Amazon Alexa Skills Store</w:t>
-      </w:r>
-      <w:r>
-        <w:rPr>
-          <w:rFonts w:ascii="Cambria" w:hAnsi="Cambria"/>
-        </w:rPr>
-        <w:t xml:space="preserve">) – </w:t>
-      </w:r>
-      <w:r>
-        <w:rPr>
-          <w:rFonts w:ascii="Cambria" w:hAnsi="Cambria"/>
-        </w:rPr>
-        <w:t>real time stock quotes for India’s markets, BSE and NSE</w:t>
-      </w:r>
-    </w:p>
-    <w:p>
-      <w:pPr>
-        <w:pStyle w:val="ListParagraph"/>
-        <w:numPr>
-          <w:ilvl w:val="0"/>
-          <w:numId w:val="16"/>
-        </w:numPr>
-        <w:spacing w:after="0" w:line="240" w:lineRule="auto"/>
-        <w:ind w:left="216"/>
-        <w:rPr>
-          <w:rFonts w:ascii="Cambria" w:hAnsi="Cambria"/>
-        </w:rPr>
-      </w:pPr>
-      <w:r>
-        <w:rPr>
-          <w:rFonts w:ascii="Cambria" w:hAnsi="Cambria"/>
-        </w:rPr>
-        <w:t>“Djent-Me”</w:t>
-      </w:r>
-      <w:r>
-        <w:rPr>
-          <w:rFonts w:ascii="Cambria" w:hAnsi="Cambria"/>
-        </w:rPr>
-        <w:t xml:space="preserve"> (http://shaurya.me/djent-me/) – random djent song player based on YouTube’s API</w:t>
-      </w:r>
-    </w:p>
     <w:sectPr>
       <w:pgSz w:w="12240" w:h="15840"/>
       <w:pgMar w:top="720" w:right="720" w:bottom="720" w:left="720" w:header="720" w:footer="720" w:gutter="0"/>
       <w:cols w:space="720"/>
       <w:docGrid w:linePitch="360"/>
-      <w:printerSettings r:id="rId8"/>
     </w:sectPr>
   </w:body>
 </w:document>

</xml_diff>

<commit_message>
Update resume, leaving Cover
</commit_message>
<xml_diff>
--- a/tech/shaurya-arora-raw.docx
+++ b/tech/shaurya-arora-raw.docx
@@ -1,6 +1,6 @@
 
 <file path=word/document.xml><?xml version="1.0" encoding="utf-8"?>
-<w:document xmlns:wpc="http://schemas.microsoft.com/office/word/2010/wordprocessingCanvas" xmlns:mo="http://schemas.microsoft.com/office/mac/office/2008/main" xmlns:mc="http://schemas.openxmlformats.org/markup-compatibility/2006" xmlns:mv="urn:schemas-microsoft-com:mac:vml" xmlns:o="urn:schemas-microsoft-com:office:office" xmlns:r="http://schemas.openxmlformats.org/officeDocument/2006/relationships" xmlns:m="http://schemas.openxmlformats.org/officeDocument/2006/math" xmlns:v="urn:schemas-microsoft-com:vml" xmlns:wp14="http://schemas.microsoft.com/office/word/2010/wordprocessingDrawing" xmlns:wp="http://schemas.openxmlformats.org/drawingml/2006/wordprocessingDrawing" xmlns:w10="urn:schemas-microsoft-com:office:word" xmlns:w="http://schemas.openxmlformats.org/wordprocessingml/2006/main" xmlns:w14="http://schemas.microsoft.com/office/word/2010/wordml" xmlns:w15="http://schemas.microsoft.com/office/word/2012/wordml" xmlns:wpg="http://schemas.microsoft.com/office/word/2010/wordprocessingGroup" xmlns:wpi="http://schemas.microsoft.com/office/word/2010/wordprocessingInk" xmlns:wne="http://schemas.microsoft.com/office/word/2006/wordml" xmlns:wps="http://schemas.microsoft.com/office/word/2010/wordprocessingShape" mc:Ignorable="w14 w15 wp14">
+<w:document xmlns:wpc="http://schemas.microsoft.com/office/word/2010/wordprocessingCanvas" xmlns:mc="http://schemas.openxmlformats.org/markup-compatibility/2006" xmlns:o="urn:schemas-microsoft-com:office:office" xmlns:r="http://schemas.openxmlformats.org/officeDocument/2006/relationships" xmlns:m="http://schemas.openxmlformats.org/officeDocument/2006/math" xmlns:v="urn:schemas-microsoft-com:vml" xmlns:wp14="http://schemas.microsoft.com/office/word/2010/wordprocessingDrawing" xmlns:wp="http://schemas.openxmlformats.org/drawingml/2006/wordprocessingDrawing" xmlns:w10="urn:schemas-microsoft-com:office:word" xmlns:w="http://schemas.openxmlformats.org/wordprocessingml/2006/main" xmlns:w14="http://schemas.microsoft.com/office/word/2010/wordml" xmlns:w15="http://schemas.microsoft.com/office/word/2012/wordml" xmlns:wpg="http://schemas.microsoft.com/office/word/2010/wordprocessingGroup" xmlns:wpi="http://schemas.microsoft.com/office/word/2010/wordprocessingInk" xmlns:wne="http://schemas.microsoft.com/office/word/2006/wordml" xmlns:wps="http://schemas.microsoft.com/office/word/2010/wordprocessingShape" mc:Ignorable="w14 w15 wp14">
   <w:body>
     <w:tbl>
       <w:tblPr>
@@ -28,14 +28,18 @@
           <w:p>
             <w:pPr>
               <w:rPr>
-                <w:rFonts w:ascii="Bradley Hand Bold" w:hAnsi="Bradley Hand Bold" w:cs="Apple Chancery"/>
+                <w:rFonts w:ascii="Bradley Hand ITC" w:hAnsi="Bradley Hand ITC" w:cs="Apple Chancery"/>
+                <w:b/>
+                <w:bCs/>
                 <w:sz w:val="44"/>
                 <w:szCs w:val="44"/>
               </w:rPr>
             </w:pPr>
             <w:r>
               <w:rPr>
-                <w:rFonts w:ascii="Bradley Hand Bold" w:hAnsi="Bradley Hand Bold" w:cs="Apple Chancery"/>
+                <w:rFonts w:ascii="Bradley Hand ITC" w:hAnsi="Bradley Hand ITC" w:cs="Apple Chancery"/>
+                <w:b/>
+                <w:bCs/>
                 <w:sz w:val="44"/>
                 <w:szCs w:val="44"/>
               </w:rPr>
@@ -170,6 +174,7 @@
             <w:r>
               <w:rPr>
                 <w:noProof/>
+                <w:lang w:val="en-CA" w:eastAsia="zh-CN"/>
               </w:rPr>
               <w:drawing>
                 <wp:inline distT="0" distB="0" distL="0" distR="0" wp14:anchorId="74B4134C" wp14:editId="154A5ACA">
@@ -234,6 +239,7 @@
         <w:rPr>
           <w:rFonts w:ascii="Cambria" w:hAnsi="Cambria"/>
           <w:noProof/>
+          <w:lang w:val="en-CA" w:eastAsia="zh-CN"/>
         </w:rPr>
         <mc:AlternateContent>
           <mc:Choice Requires="wps">
@@ -288,7 +294,7 @@
           </mc:Choice>
           <mc:Fallback>
             <w:pict>
-              <v:line w14:anchorId="019E1F48" id="Straight Connector 1" o:spid="_x0000_s1026" style="position:absolute;z-index:251659264;visibility:visible;mso-wrap-style:square;mso-wrap-distance-left:9pt;mso-wrap-distance-top:0;mso-wrap-distance-right:9pt;mso-wrap-distance-bottom:0;mso-position-horizontal:absolute;mso-position-horizontal-relative:text;mso-position-vertical:absolute;mso-position-vertical-relative:text" from="-.45pt,9.4pt" to="538.55pt,9.4pt" o:gfxdata="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" strokecolor="#ed7d31 [3205]" strokeweight="1pt">
+              <v:line w14:anchorId="44D531D8" id="Straight Connector 1" o:spid="_x0000_s1026" style="position:absolute;z-index:251659264;visibility:visible;mso-wrap-style:square;mso-wrap-distance-left:9pt;mso-wrap-distance-top:0;mso-wrap-distance-right:9pt;mso-wrap-distance-bottom:0;mso-position-horizontal:absolute;mso-position-horizontal-relative:text;mso-position-vertical:absolute;mso-position-vertical-relative:text" from="-.45pt,9.4pt" to="538.55pt,9.4pt" o:gfxdata="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" strokecolor="#ed7d31 [3205]" strokeweight="1pt">
                 <v:stroke joinstyle="miter"/>
               </v:line>
             </w:pict>
@@ -422,7 +428,7 @@
               <w:rPr>
                 <w:rFonts w:ascii="Cambria" w:hAnsi="Cambria"/>
               </w:rPr>
-              <w:t>Mar 2019 – Present</w:t>
+              <w:t>Mar 2019 – Mar 2020</w:t>
             </w:r>
           </w:p>
         </w:tc>
@@ -1655,8 +1661,8 @@
 </file>
 
 <file path=word/numbering.xml><?xml version="1.0" encoding="utf-8"?>
-<w:numbering xmlns:wpc="http://schemas.microsoft.com/office/word/2010/wordprocessingCanvas" xmlns:mo="http://schemas.microsoft.com/office/mac/office/2008/main" xmlns:mc="http://schemas.openxmlformats.org/markup-compatibility/2006" xmlns:mv="urn:schemas-microsoft-com:mac:vml" xmlns:o="urn:schemas-microsoft-com:office:office" xmlns:r="http://schemas.openxmlformats.org/officeDocument/2006/relationships" xmlns:m="http://schemas.openxmlformats.org/officeDocument/2006/math" xmlns:v="urn:schemas-microsoft-com:vml" xmlns:wp14="http://schemas.microsoft.com/office/word/2010/wordprocessingDrawing" xmlns:wp="http://schemas.openxmlformats.org/drawingml/2006/wordprocessingDrawing" xmlns:w10="urn:schemas-microsoft-com:office:word" xmlns:w="http://schemas.openxmlformats.org/wordprocessingml/2006/main" xmlns:w14="http://schemas.microsoft.com/office/word/2010/wordml" xmlns:w15="http://schemas.microsoft.com/office/word/2012/wordml" xmlns:wpg="http://schemas.microsoft.com/office/word/2010/wordprocessingGroup" xmlns:wpi="http://schemas.microsoft.com/office/word/2010/wordprocessingInk" xmlns:wne="http://schemas.microsoft.com/office/word/2006/wordml" xmlns:wps="http://schemas.microsoft.com/office/word/2010/wordprocessingShape" mc:Ignorable="w14 w15 wp14">
-  <w:abstractNum w:abstractNumId="0">
+<w:numbering xmlns:wpc="http://schemas.microsoft.com/office/word/2010/wordprocessingCanvas" xmlns:mc="http://schemas.openxmlformats.org/markup-compatibility/2006" xmlns:o="urn:schemas-microsoft-com:office:office" xmlns:r="http://schemas.openxmlformats.org/officeDocument/2006/relationships" xmlns:m="http://schemas.openxmlformats.org/officeDocument/2006/math" xmlns:v="urn:schemas-microsoft-com:vml" xmlns:wp14="http://schemas.microsoft.com/office/word/2010/wordprocessingDrawing" xmlns:wp="http://schemas.openxmlformats.org/drawingml/2006/wordprocessingDrawing" xmlns:w10="urn:schemas-microsoft-com:office:word" xmlns:w="http://schemas.openxmlformats.org/wordprocessingml/2006/main" xmlns:w14="http://schemas.microsoft.com/office/word/2010/wordml" xmlns:w15="http://schemas.microsoft.com/office/word/2012/wordml" xmlns:wpg="http://schemas.microsoft.com/office/word/2010/wordprocessingGroup" xmlns:wpi="http://schemas.microsoft.com/office/word/2010/wordprocessingInk" xmlns:wne="http://schemas.microsoft.com/office/word/2006/wordml" xmlns:wps="http://schemas.microsoft.com/office/word/2010/wordprocessingShape" mc:Ignorable="w14 w15 wp14">
+  <w:abstractNum w:abstractNumId="0" w15:restartNumberingAfterBreak="0">
     <w:nsid w:val="058E597E"/>
     <w:multiLevelType w:val="multilevel"/>
     <w:tmpl w:val="4C82AD24"/>
@@ -1770,7 +1776,7 @@
       </w:rPr>
     </w:lvl>
   </w:abstractNum>
-  <w:abstractNum w:abstractNumId="1">
+  <w:abstractNum w:abstractNumId="1" w15:restartNumberingAfterBreak="0">
     <w:nsid w:val="07F1547A"/>
     <w:multiLevelType w:val="hybridMultilevel"/>
     <w:tmpl w:val="0590A18A"/>
@@ -1885,7 +1891,7 @@
       </w:rPr>
     </w:lvl>
   </w:abstractNum>
-  <w:abstractNum w:abstractNumId="2">
+  <w:abstractNum w:abstractNumId="2" w15:restartNumberingAfterBreak="0">
     <w:nsid w:val="0B230127"/>
     <w:multiLevelType w:val="hybridMultilevel"/>
     <w:tmpl w:val="D67E625C"/>
@@ -1998,7 +2004,7 @@
       </w:rPr>
     </w:lvl>
   </w:abstractNum>
-  <w:abstractNum w:abstractNumId="3">
+  <w:abstractNum w:abstractNumId="3" w15:restartNumberingAfterBreak="0">
     <w:nsid w:val="188B3D8F"/>
     <w:multiLevelType w:val="hybridMultilevel"/>
     <w:tmpl w:val="A6FA3444"/>
@@ -2111,7 +2117,7 @@
       </w:rPr>
     </w:lvl>
   </w:abstractNum>
-  <w:abstractNum w:abstractNumId="4">
+  <w:abstractNum w:abstractNumId="4" w15:restartNumberingAfterBreak="0">
     <w:nsid w:val="1B1226A3"/>
     <w:multiLevelType w:val="hybridMultilevel"/>
     <w:tmpl w:val="D1903598"/>
@@ -2224,7 +2230,7 @@
       </w:rPr>
     </w:lvl>
   </w:abstractNum>
-  <w:abstractNum w:abstractNumId="5">
+  <w:abstractNum w:abstractNumId="5" w15:restartNumberingAfterBreak="0">
     <w:nsid w:val="2355240F"/>
     <w:multiLevelType w:val="multilevel"/>
     <w:tmpl w:val="1DD00F36"/>
@@ -2338,7 +2344,7 @@
       </w:rPr>
     </w:lvl>
   </w:abstractNum>
-  <w:abstractNum w:abstractNumId="6">
+  <w:abstractNum w:abstractNumId="6" w15:restartNumberingAfterBreak="0">
     <w:nsid w:val="267755FC"/>
     <w:multiLevelType w:val="hybridMultilevel"/>
     <w:tmpl w:val="C5DAC488"/>
@@ -2452,7 +2458,7 @@
       </w:rPr>
     </w:lvl>
   </w:abstractNum>
-  <w:abstractNum w:abstractNumId="7">
+  <w:abstractNum w:abstractNumId="7" w15:restartNumberingAfterBreak="0">
     <w:nsid w:val="29207AF3"/>
     <w:multiLevelType w:val="hybridMultilevel"/>
     <w:tmpl w:val="2A32103A"/>
@@ -2567,7 +2573,7 @@
       </w:rPr>
     </w:lvl>
   </w:abstractNum>
-  <w:abstractNum w:abstractNumId="8">
+  <w:abstractNum w:abstractNumId="8" w15:restartNumberingAfterBreak="0">
     <w:nsid w:val="2F63340F"/>
     <w:multiLevelType w:val="hybridMultilevel"/>
     <w:tmpl w:val="AD2E7170"/>
@@ -2680,7 +2686,7 @@
       </w:rPr>
     </w:lvl>
   </w:abstractNum>
-  <w:abstractNum w:abstractNumId="9">
+  <w:abstractNum w:abstractNumId="9" w15:restartNumberingAfterBreak="0">
     <w:nsid w:val="3371388A"/>
     <w:multiLevelType w:val="hybridMultilevel"/>
     <w:tmpl w:val="91388F94"/>
@@ -2794,7 +2800,7 @@
       </w:rPr>
     </w:lvl>
   </w:abstractNum>
-  <w:abstractNum w:abstractNumId="10">
+  <w:abstractNum w:abstractNumId="10" w15:restartNumberingAfterBreak="0">
     <w:nsid w:val="347B1B21"/>
     <w:multiLevelType w:val="multilevel"/>
     <w:tmpl w:val="0702160E"/>
@@ -2909,7 +2915,7 @@
       </w:rPr>
     </w:lvl>
   </w:abstractNum>
-  <w:abstractNum w:abstractNumId="11">
+  <w:abstractNum w:abstractNumId="11" w15:restartNumberingAfterBreak="0">
     <w:nsid w:val="39B16F10"/>
     <w:multiLevelType w:val="hybridMultilevel"/>
     <w:tmpl w:val="1EE6BCBE"/>
@@ -3024,7 +3030,7 @@
       </w:rPr>
     </w:lvl>
   </w:abstractNum>
-  <w:abstractNum w:abstractNumId="12">
+  <w:abstractNum w:abstractNumId="12" w15:restartNumberingAfterBreak="0">
     <w:nsid w:val="3F33448B"/>
     <w:multiLevelType w:val="multilevel"/>
     <w:tmpl w:val="E46EEE06"/>
@@ -3138,7 +3144,7 @@
       </w:rPr>
     </w:lvl>
   </w:abstractNum>
-  <w:abstractNum w:abstractNumId="13">
+  <w:abstractNum w:abstractNumId="13" w15:restartNumberingAfterBreak="0">
     <w:nsid w:val="42377BF3"/>
     <w:multiLevelType w:val="multilevel"/>
     <w:tmpl w:val="D536FD68"/>
@@ -3253,7 +3259,7 @@
       </w:rPr>
     </w:lvl>
   </w:abstractNum>
-  <w:abstractNum w:abstractNumId="14">
+  <w:abstractNum w:abstractNumId="14" w15:restartNumberingAfterBreak="0">
     <w:nsid w:val="42420EDC"/>
     <w:multiLevelType w:val="hybridMultilevel"/>
     <w:tmpl w:val="3708AB42"/>
@@ -3367,7 +3373,7 @@
       </w:rPr>
     </w:lvl>
   </w:abstractNum>
-  <w:abstractNum w:abstractNumId="15">
+  <w:abstractNum w:abstractNumId="15" w15:restartNumberingAfterBreak="0">
     <w:nsid w:val="43A715C1"/>
     <w:multiLevelType w:val="hybridMultilevel"/>
     <w:tmpl w:val="6714D272"/>
@@ -3481,7 +3487,7 @@
       </w:rPr>
     </w:lvl>
   </w:abstractNum>
-  <w:abstractNum w:abstractNumId="16">
+  <w:abstractNum w:abstractNumId="16" w15:restartNumberingAfterBreak="0">
     <w:nsid w:val="4BE13DC6"/>
     <w:multiLevelType w:val="hybridMultilevel"/>
     <w:tmpl w:val="D536FD68"/>
@@ -3596,7 +3602,7 @@
       </w:rPr>
     </w:lvl>
   </w:abstractNum>
-  <w:abstractNum w:abstractNumId="17">
+  <w:abstractNum w:abstractNumId="17" w15:restartNumberingAfterBreak="0">
     <w:nsid w:val="50AC2A93"/>
     <w:multiLevelType w:val="multilevel"/>
     <w:tmpl w:val="0E54233E"/>
@@ -3710,7 +3716,7 @@
       </w:rPr>
     </w:lvl>
   </w:abstractNum>
-  <w:abstractNum w:abstractNumId="18">
+  <w:abstractNum w:abstractNumId="18" w15:restartNumberingAfterBreak="0">
     <w:nsid w:val="54A6399F"/>
     <w:multiLevelType w:val="hybridMultilevel"/>
     <w:tmpl w:val="FAFC5142"/>
@@ -3824,7 +3830,7 @@
       </w:rPr>
     </w:lvl>
   </w:abstractNum>
-  <w:abstractNum w:abstractNumId="19">
+  <w:abstractNum w:abstractNumId="19" w15:restartNumberingAfterBreak="0">
     <w:nsid w:val="5AD30FC8"/>
     <w:multiLevelType w:val="multilevel"/>
     <w:tmpl w:val="1DD00F36"/>
@@ -3938,7 +3944,7 @@
       </w:rPr>
     </w:lvl>
   </w:abstractNum>
-  <w:abstractNum w:abstractNumId="20">
+  <w:abstractNum w:abstractNumId="20" w15:restartNumberingAfterBreak="0">
     <w:nsid w:val="5DEB53F5"/>
     <w:multiLevelType w:val="multilevel"/>
     <w:tmpl w:val="59AA47D2"/>
@@ -4052,7 +4058,7 @@
       </w:rPr>
     </w:lvl>
   </w:abstractNum>
-  <w:abstractNum w:abstractNumId="21">
+  <w:abstractNum w:abstractNumId="21" w15:restartNumberingAfterBreak="0">
     <w:nsid w:val="60E46349"/>
     <w:multiLevelType w:val="hybridMultilevel"/>
     <w:tmpl w:val="0702160E"/>
@@ -4167,7 +4173,7 @@
       </w:rPr>
     </w:lvl>
   </w:abstractNum>
-  <w:abstractNum w:abstractNumId="22">
+  <w:abstractNum w:abstractNumId="22" w15:restartNumberingAfterBreak="0">
     <w:nsid w:val="74483293"/>
     <w:multiLevelType w:val="multilevel"/>
     <w:tmpl w:val="E46EEE06"/>
@@ -4281,7 +4287,7 @@
       </w:rPr>
     </w:lvl>
   </w:abstractNum>
-  <w:abstractNum w:abstractNumId="23">
+  <w:abstractNum w:abstractNumId="23" w15:restartNumberingAfterBreak="0">
     <w:nsid w:val="746F1B4A"/>
     <w:multiLevelType w:val="hybridMultilevel"/>
     <w:tmpl w:val="2A32103A"/>
@@ -4396,7 +4402,7 @@
       </w:rPr>
     </w:lvl>
   </w:abstractNum>
-  <w:abstractNum w:abstractNumId="24">
+  <w:abstractNum w:abstractNumId="24" w15:restartNumberingAfterBreak="0">
     <w:nsid w:val="7C661C86"/>
     <w:multiLevelType w:val="multilevel"/>
     <w:tmpl w:val="53C8B11C"/>
@@ -4606,7 +4612,7 @@
       </w:pPr>
     </w:pPrDefault>
   </w:docDefaults>
-  <w:latentStyles w:defLockedState="0" w:defUIPriority="99" w:defSemiHidden="0" w:defUnhideWhenUsed="0" w:defQFormat="0" w:count="380">
+  <w:latentStyles w:defLockedState="0" w:defUIPriority="99" w:defSemiHidden="0" w:defUnhideWhenUsed="0" w:defQFormat="0" w:count="371">
     <w:lsdException w:name="Normal" w:uiPriority="0" w:qFormat="1"/>
     <w:lsdException w:name="heading 1" w:uiPriority="9" w:qFormat="1"/>
     <w:lsdException w:name="heading 2" w:semiHidden="1" w:uiPriority="9" w:unhideWhenUsed="1" w:qFormat="1"/>
@@ -5019,7 +5025,6 @@
       <w:spacing w:after="0" w:line="240" w:lineRule="auto"/>
     </w:pPr>
     <w:tblPr>
-      <w:tblInd w:w="0" w:type="dxa"/>
       <w:tblBorders>
         <w:top w:val="single" w:sz="4" w:space="0" w:color="auto"/>
         <w:left w:val="single" w:sz="4" w:space="0" w:color="auto"/>
@@ -5028,12 +5033,6 @@
         <w:insideH w:val="single" w:sz="4" w:space="0" w:color="auto"/>
         <w:insideV w:val="single" w:sz="4" w:space="0" w:color="auto"/>
       </w:tblBorders>
-      <w:tblCellMar>
-        <w:top w:w="0" w:type="dxa"/>
-        <w:left w:w="108" w:type="dxa"/>
-        <w:bottom w:w="0" w:type="dxa"/>
-        <w:right w:w="108" w:type="dxa"/>
-      </w:tblCellMar>
     </w:tblPr>
   </w:style>
   <w:style w:type="character" w:styleId="Hyperlink">

</xml_diff>

<commit_message>
Update resume with Twitter details.
</commit_message>
<xml_diff>
--- a/tech/shaurya-arora-raw.docx
+++ b/tech/shaurya-arora-raw.docx
@@ -1,6 +1,6 @@
 
 <file path=word/document.xml><?xml version="1.0" encoding="utf-8"?>
-<w:document xmlns:wpc="http://schemas.microsoft.com/office/word/2010/wordprocessingCanvas" xmlns:mc="http://schemas.openxmlformats.org/markup-compatibility/2006" xmlns:o="urn:schemas-microsoft-com:office:office" xmlns:r="http://schemas.openxmlformats.org/officeDocument/2006/relationships" xmlns:m="http://schemas.openxmlformats.org/officeDocument/2006/math" xmlns:v="urn:schemas-microsoft-com:vml" xmlns:wp14="http://schemas.microsoft.com/office/word/2010/wordprocessingDrawing" xmlns:wp="http://schemas.openxmlformats.org/drawingml/2006/wordprocessingDrawing" xmlns:w10="urn:schemas-microsoft-com:office:word" xmlns:w="http://schemas.openxmlformats.org/wordprocessingml/2006/main" xmlns:w14="http://schemas.microsoft.com/office/word/2010/wordml" xmlns:w15="http://schemas.microsoft.com/office/word/2012/wordml" xmlns:wpg="http://schemas.microsoft.com/office/word/2010/wordprocessingGroup" xmlns:wpi="http://schemas.microsoft.com/office/word/2010/wordprocessingInk" xmlns:wne="http://schemas.microsoft.com/office/word/2006/wordml" xmlns:wps="http://schemas.microsoft.com/office/word/2010/wordprocessingShape" mc:Ignorable="w14 w15 wp14">
+<w:document xmlns:wpc="http://schemas.microsoft.com/office/word/2010/wordprocessingCanvas" xmlns:cx="http://schemas.microsoft.com/office/drawing/2014/chartex" xmlns:cx1="http://schemas.microsoft.com/office/drawing/2015/9/8/chartex" xmlns:cx2="http://schemas.microsoft.com/office/drawing/2015/10/21/chartex" xmlns:cx3="http://schemas.microsoft.com/office/drawing/2016/5/9/chartex" xmlns:cx4="http://schemas.microsoft.com/office/drawing/2016/5/10/chartex" xmlns:cx5="http://schemas.microsoft.com/office/drawing/2016/5/11/chartex" xmlns:cx6="http://schemas.microsoft.com/office/drawing/2016/5/12/chartex" xmlns:cx7="http://schemas.microsoft.com/office/drawing/2016/5/13/chartex" xmlns:cx8="http://schemas.microsoft.com/office/drawing/2016/5/14/chartex" xmlns:mc="http://schemas.openxmlformats.org/markup-compatibility/2006" xmlns:aink="http://schemas.microsoft.com/office/drawing/2016/ink" xmlns:am3d="http://schemas.microsoft.com/office/drawing/2017/model3d" xmlns:o="urn:schemas-microsoft-com:office:office" xmlns:r="http://schemas.openxmlformats.org/officeDocument/2006/relationships" xmlns:m="http://schemas.openxmlformats.org/officeDocument/2006/math" xmlns:v="urn:schemas-microsoft-com:vml" xmlns:wp14="http://schemas.microsoft.com/office/word/2010/wordprocessingDrawing" xmlns:wp="http://schemas.openxmlformats.org/drawingml/2006/wordprocessingDrawing" xmlns:w10="urn:schemas-microsoft-com:office:word" xmlns:w="http://schemas.openxmlformats.org/wordprocessingml/2006/main" xmlns:w14="http://schemas.microsoft.com/office/word/2010/wordml" xmlns:w15="http://schemas.microsoft.com/office/word/2012/wordml" xmlns:w16cex="http://schemas.microsoft.com/office/word/2018/wordml/cex" xmlns:w16cid="http://schemas.microsoft.com/office/word/2016/wordml/cid" xmlns:w16="http://schemas.microsoft.com/office/word/2018/wordml" xmlns:w16se="http://schemas.microsoft.com/office/word/2015/wordml/symex" xmlns:wpg="http://schemas.microsoft.com/office/word/2010/wordprocessingGroup" xmlns:wpi="http://schemas.microsoft.com/office/word/2010/wordprocessingInk" xmlns:wne="http://schemas.microsoft.com/office/word/2006/wordml" xmlns:wps="http://schemas.microsoft.com/office/word/2010/wordprocessingShape" mc:Ignorable="w14 w15 w16se w16cid w16 w16cex wp14">
   <w:body>
     <w:tbl>
       <w:tblPr>
@@ -335,8 +335,6 @@
         </w:rPr>
         <w:t>who enjoys owning and delivering products using cutting-edge tools and frameworks, as well as leading teams</w:t>
       </w:r>
-      <w:bookmarkStart w:id="0" w:name="_GoBack"/>
-      <w:bookmarkEnd w:id="0"/>
     </w:p>
     <w:p>
       <w:pPr>
@@ -396,7 +394,13 @@
               <w:rPr>
                 <w:rFonts w:ascii="Cambria" w:hAnsi="Cambria"/>
               </w:rPr>
-              <w:t>Senior Android Developer</w:t>
+              <w:t xml:space="preserve">Senior </w:t>
+            </w:r>
+            <w:r>
+              <w:rPr>
+                <w:rFonts w:ascii="Cambria" w:hAnsi="Cambria"/>
+              </w:rPr>
+              <w:t>Software Engineer</w:t>
             </w:r>
           </w:p>
           <w:p>
@@ -409,7 +413,25 @@
               <w:rPr>
                 <w:rFonts w:ascii="Cambria" w:hAnsi="Cambria"/>
               </w:rPr>
-              <w:t>Cover Financial Inc., Toronto, ON</w:t>
+              <w:t>Twitter</w:t>
+            </w:r>
+            <w:r>
+              <w:rPr>
+                <w:rFonts w:ascii="Cambria" w:hAnsi="Cambria"/>
+              </w:rPr>
+              <w:t xml:space="preserve"> </w:t>
+            </w:r>
+            <w:r>
+              <w:rPr>
+                <w:rFonts w:ascii="Cambria" w:hAnsi="Cambria"/>
+              </w:rPr>
+              <w:t>Canada ULC</w:t>
+            </w:r>
+            <w:r>
+              <w:rPr>
+                <w:rFonts w:ascii="Cambria" w:hAnsi="Cambria"/>
+              </w:rPr>
+              <w:t>, Toronto, ON</w:t>
             </w:r>
           </w:p>
         </w:tc>
@@ -428,7 +450,25 @@
               <w:rPr>
                 <w:rFonts w:ascii="Cambria" w:hAnsi="Cambria"/>
               </w:rPr>
-              <w:t>Mar 2019 – Mar 2020</w:t>
+              <w:t>Mar 20</w:t>
+            </w:r>
+            <w:r>
+              <w:rPr>
+                <w:rFonts w:ascii="Cambria" w:hAnsi="Cambria"/>
+              </w:rPr>
+              <w:t>20</w:t>
+            </w:r>
+            <w:r>
+              <w:rPr>
+                <w:rFonts w:ascii="Cambria" w:hAnsi="Cambria"/>
+              </w:rPr>
+              <w:t xml:space="preserve"> – </w:t>
+            </w:r>
+            <w:r>
+              <w:rPr>
+                <w:rFonts w:ascii="Cambria" w:hAnsi="Cambria"/>
+              </w:rPr>
+              <w:t>Present</w:t>
             </w:r>
           </w:p>
         </w:tc>
@@ -450,7 +490,19 @@
         <w:rPr>
           <w:rFonts w:ascii="Cambria" w:hAnsi="Cambria"/>
         </w:rPr>
-        <w:t>Led development team and owned app releases</w:t>
+        <w:t>Built timeline for quote tweets</w:t>
+      </w:r>
+      <w:r>
+        <w:rPr>
+          <w:rFonts w:ascii="Cambria" w:hAnsi="Cambria"/>
+        </w:rPr>
+        <w:t xml:space="preserve">, </w:t>
+      </w:r>
+      <w:r>
+        <w:rPr>
+          <w:rFonts w:ascii="Cambria" w:hAnsi="Cambria"/>
+        </w:rPr>
+        <w:t>surfaced quote-tweet counts throughout Android app</w:t>
       </w:r>
     </w:p>
     <w:p>
@@ -469,19 +521,7 @@
         <w:rPr>
           <w:rFonts w:ascii="Cambria" w:hAnsi="Cambria"/>
         </w:rPr>
-        <w:t>Architected</w:t>
-      </w:r>
-      <w:r>
-        <w:rPr>
-          <w:rFonts w:ascii="Cambria" w:hAnsi="Cambria"/>
-        </w:rPr>
-        <w:t xml:space="preserve"> new features and</w:t>
-      </w:r>
-      <w:r>
-        <w:rPr>
-          <w:rFonts w:ascii="Cambria" w:hAnsi="Cambria"/>
-        </w:rPr>
-        <w:t xml:space="preserve"> improved existing functionality</w:t>
+        <w:t>Contributed to the "Who can reply?" feature as part of tweet creation</w:t>
       </w:r>
     </w:p>
     <w:p>
@@ -500,19 +540,7 @@
         <w:rPr>
           <w:rFonts w:ascii="Cambria" w:hAnsi="Cambria"/>
         </w:rPr>
-        <w:t xml:space="preserve">Designed and built custom UI component library to </w:t>
-      </w:r>
-      <w:r>
-        <w:rPr>
-          <w:rFonts w:ascii="Cambria" w:hAnsi="Cambria"/>
-        </w:rPr>
-        <w:t xml:space="preserve">accelerate </w:t>
-      </w:r>
-      <w:r>
-        <w:rPr>
-          <w:rFonts w:ascii="Cambria" w:hAnsi="Cambria"/>
-        </w:rPr>
-        <w:t>development</w:t>
+        <w:t>Drove projects through implementation, experimentation, and towards release</w:t>
       </w:r>
     </w:p>
     <w:p>
@@ -531,7 +559,7 @@
         <w:rPr>
           <w:rFonts w:ascii="Cambria" w:hAnsi="Cambria"/>
         </w:rPr>
-        <w:t>Mentored junior developers through 1:1s and goal-setting sessions</w:t>
+        <w:t>Onboarded new hires and mentored junior developers through regular 1:1s</w:t>
       </w:r>
     </w:p>
     <w:p>
@@ -539,7 +567,7 @@
         <w:spacing w:after="0" w:line="240" w:lineRule="auto"/>
         <w:rPr>
           <w:rFonts w:ascii="Cambria" w:hAnsi="Cambria"/>
-          <w:b/>
+          <w:bCs/>
         </w:rPr>
       </w:pPr>
     </w:p>
@@ -576,7 +604,7 @@
               <w:rPr>
                 <w:rFonts w:ascii="Cambria" w:hAnsi="Cambria"/>
               </w:rPr>
-              <w:t>Software Developer</w:t>
+              <w:t>Senior Android Developer</w:t>
             </w:r>
           </w:p>
           <w:p>
@@ -585,19 +613,11 @@
                 <w:rFonts w:ascii="Cambria" w:hAnsi="Cambria"/>
               </w:rPr>
             </w:pPr>
-            <w:proofErr w:type="spellStart"/>
             <w:r>
               <w:rPr>
                 <w:rFonts w:ascii="Cambria" w:hAnsi="Cambria"/>
               </w:rPr>
-              <w:t>TribalScale</w:t>
-            </w:r>
-            <w:proofErr w:type="spellEnd"/>
-            <w:r>
-              <w:rPr>
-                <w:rFonts w:ascii="Cambria" w:hAnsi="Cambria"/>
-              </w:rPr>
-              <w:t xml:space="preserve"> Inc., Toronto, ON</w:t>
+              <w:t>Cover Financial Inc., Toronto, ON</w:t>
             </w:r>
           </w:p>
         </w:tc>
@@ -616,19 +636,7 @@
               <w:rPr>
                 <w:rFonts w:ascii="Cambria" w:hAnsi="Cambria"/>
               </w:rPr>
-              <w:t>Feb 2018</w:t>
-            </w:r>
-            <w:r>
-              <w:rPr>
-                <w:rFonts w:ascii="Cambria" w:hAnsi="Cambria"/>
-              </w:rPr>
-              <w:t xml:space="preserve"> – </w:t>
-            </w:r>
-            <w:r>
-              <w:rPr>
-                <w:rFonts w:ascii="Cambria" w:hAnsi="Cambria"/>
-              </w:rPr>
-              <w:t>Feb 2019</w:t>
+              <w:t>Mar 2019 – Mar 2020</w:t>
             </w:r>
           </w:p>
         </w:tc>
@@ -650,7 +658,7 @@
         <w:rPr>
           <w:rFonts w:ascii="Cambria" w:hAnsi="Cambria"/>
         </w:rPr>
-        <w:t>Led team of developers to build features for client</w:t>
+        <w:t>Led development team and owned app releases</w:t>
       </w:r>
     </w:p>
     <w:p>
@@ -669,58 +677,20 @@
         <w:rPr>
           <w:rFonts w:ascii="Cambria" w:hAnsi="Cambria"/>
         </w:rPr>
-        <w:t xml:space="preserve">Programmed in </w:t>
+        <w:t>Architected</w:t>
       </w:r>
-      <w:proofErr w:type="spellStart"/>
       <w:r>
         <w:rPr>
           <w:rFonts w:ascii="Cambria" w:hAnsi="Cambria"/>
         </w:rPr>
-        <w:t>Kotlin</w:t>
+        <w:t xml:space="preserve"> new features and</w:t>
       </w:r>
-      <w:proofErr w:type="spellEnd"/>
       <w:r>
         <w:rPr>
           <w:rFonts w:ascii="Cambria" w:hAnsi="Cambria"/>
         </w:rPr>
-        <w:t xml:space="preserve"> using </w:t>
+        <w:t xml:space="preserve"> improved existing functionality</w:t>
       </w:r>
-      <w:proofErr w:type="spellStart"/>
-      <w:r>
-        <w:rPr>
-          <w:rFonts w:ascii="Cambria" w:hAnsi="Cambria"/>
-        </w:rPr>
-        <w:t>RxJava</w:t>
-      </w:r>
-      <w:proofErr w:type="spellEnd"/>
-      <w:r>
-        <w:rPr>
-          <w:rFonts w:ascii="Cambria" w:hAnsi="Cambria"/>
-        </w:rPr>
-        <w:t xml:space="preserve">, </w:t>
-      </w:r>
-      <w:proofErr w:type="spellStart"/>
-      <w:r>
-        <w:rPr>
-          <w:rFonts w:ascii="Cambria" w:hAnsi="Cambria"/>
-        </w:rPr>
-        <w:t>Koin</w:t>
-      </w:r>
-      <w:proofErr w:type="spellEnd"/>
-      <w:r>
-        <w:rPr>
-          <w:rFonts w:ascii="Cambria" w:hAnsi="Cambria"/>
-        </w:rPr>
-        <w:t xml:space="preserve"> and </w:t>
-      </w:r>
-      <w:proofErr w:type="spellStart"/>
-      <w:r>
-        <w:rPr>
-          <w:rFonts w:ascii="Cambria" w:hAnsi="Cambria"/>
-        </w:rPr>
-        <w:t>Coroutines</w:t>
-      </w:r>
-      <w:proofErr w:type="spellEnd"/>
     </w:p>
     <w:p>
       <w:pPr>
@@ -738,30 +708,20 @@
         <w:rPr>
           <w:rFonts w:ascii="Cambria" w:hAnsi="Cambria"/>
         </w:rPr>
-        <w:t xml:space="preserve">Test-drove development using JUnit, </w:t>
+        <w:t xml:space="preserve">Designed and built custom UI component library to </w:t>
       </w:r>
-      <w:proofErr w:type="spellStart"/>
       <w:r>
         <w:rPr>
           <w:rFonts w:ascii="Cambria" w:hAnsi="Cambria"/>
         </w:rPr>
-        <w:t>Mockito</w:t>
+        <w:t xml:space="preserve">accelerate </w:t>
       </w:r>
-      <w:proofErr w:type="spellEnd"/>
       <w:r>
         <w:rPr>
           <w:rFonts w:ascii="Cambria" w:hAnsi="Cambria"/>
         </w:rPr>
-        <w:t xml:space="preserve"> and </w:t>
+        <w:t>development</w:t>
       </w:r>
-      <w:proofErr w:type="spellStart"/>
-      <w:r>
-        <w:rPr>
-          <w:rFonts w:ascii="Cambria" w:hAnsi="Cambria"/>
-        </w:rPr>
-        <w:t>Robolectric</w:t>
-      </w:r>
-      <w:proofErr w:type="spellEnd"/>
     </w:p>
     <w:p>
       <w:pPr>
@@ -779,25 +739,7 @@
         <w:rPr>
           <w:rFonts w:ascii="Cambria" w:hAnsi="Cambria"/>
         </w:rPr>
-        <w:t>Conducted</w:t>
-      </w:r>
-      <w:r>
-        <w:rPr>
-          <w:rFonts w:ascii="Cambria" w:hAnsi="Cambria"/>
-        </w:rPr>
-        <w:t xml:space="preserve"> Android learning sessions</w:t>
-      </w:r>
-      <w:r>
-        <w:rPr>
-          <w:rFonts w:ascii="Cambria" w:hAnsi="Cambria"/>
-        </w:rPr>
-        <w:t xml:space="preserve"> and contributed to </w:t>
-      </w:r>
-      <w:r>
-        <w:rPr>
-          <w:rFonts w:ascii="Cambria" w:hAnsi="Cambria"/>
-        </w:rPr>
-        <w:t>Android community</w:t>
+        <w:t>Mentored junior developers through 1:1s and goal-setting sessions</w:t>
       </w:r>
     </w:p>
     <w:p>
@@ -842,6 +784,236 @@
               <w:rPr>
                 <w:rFonts w:ascii="Cambria" w:hAnsi="Cambria"/>
               </w:rPr>
+              <w:t>Software Developer</w:t>
+            </w:r>
+          </w:p>
+          <w:p>
+            <w:pPr>
+              <w:rPr>
+                <w:rFonts w:ascii="Cambria" w:hAnsi="Cambria"/>
+              </w:rPr>
+            </w:pPr>
+            <w:proofErr w:type="spellStart"/>
+            <w:r>
+              <w:rPr>
+                <w:rFonts w:ascii="Cambria" w:hAnsi="Cambria"/>
+              </w:rPr>
+              <w:t>TribalScale</w:t>
+            </w:r>
+            <w:proofErr w:type="spellEnd"/>
+            <w:r>
+              <w:rPr>
+                <w:rFonts w:ascii="Cambria" w:hAnsi="Cambria"/>
+              </w:rPr>
+              <w:t xml:space="preserve"> Inc., Toronto, ON</w:t>
+            </w:r>
+          </w:p>
+        </w:tc>
+        <w:tc>
+          <w:tcPr>
+            <w:tcW w:w="2358" w:type="dxa"/>
+          </w:tcPr>
+          <w:p>
+            <w:pPr>
+              <w:jc w:val="right"/>
+              <w:rPr>
+                <w:rFonts w:ascii="Cambria" w:hAnsi="Cambria"/>
+              </w:rPr>
+            </w:pPr>
+            <w:r>
+              <w:rPr>
+                <w:rFonts w:ascii="Cambria" w:hAnsi="Cambria"/>
+              </w:rPr>
+              <w:t>Feb 2018</w:t>
+            </w:r>
+            <w:r>
+              <w:rPr>
+                <w:rFonts w:ascii="Cambria" w:hAnsi="Cambria"/>
+              </w:rPr>
+              <w:t xml:space="preserve"> – </w:t>
+            </w:r>
+            <w:r>
+              <w:rPr>
+                <w:rFonts w:ascii="Cambria" w:hAnsi="Cambria"/>
+              </w:rPr>
+              <w:t>Feb 2019</w:t>
+            </w:r>
+          </w:p>
+        </w:tc>
+      </w:tr>
+    </w:tbl>
+    <w:p>
+      <w:pPr>
+        <w:pStyle w:val="ListParagraph"/>
+        <w:numPr>
+          <w:ilvl w:val="0"/>
+          <w:numId w:val="21"/>
+        </w:numPr>
+        <w:spacing w:after="0" w:line="240" w:lineRule="auto"/>
+        <w:rPr>
+          <w:rFonts w:ascii="Cambria" w:hAnsi="Cambria"/>
+        </w:rPr>
+      </w:pPr>
+      <w:r>
+        <w:rPr>
+          <w:rFonts w:ascii="Cambria" w:hAnsi="Cambria"/>
+        </w:rPr>
+        <w:t>Led team of developers to build features for client</w:t>
+      </w:r>
+    </w:p>
+    <w:p>
+      <w:pPr>
+        <w:pStyle w:val="ListParagraph"/>
+        <w:numPr>
+          <w:ilvl w:val="0"/>
+          <w:numId w:val="21"/>
+        </w:numPr>
+        <w:spacing w:after="0" w:line="240" w:lineRule="auto"/>
+        <w:rPr>
+          <w:rFonts w:ascii="Cambria" w:hAnsi="Cambria"/>
+        </w:rPr>
+      </w:pPr>
+      <w:r>
+        <w:rPr>
+          <w:rFonts w:ascii="Cambria" w:hAnsi="Cambria"/>
+        </w:rPr>
+        <w:t xml:space="preserve">Programmed in Kotlin using </w:t>
+      </w:r>
+      <w:proofErr w:type="spellStart"/>
+      <w:r>
+        <w:rPr>
+          <w:rFonts w:ascii="Cambria" w:hAnsi="Cambria"/>
+        </w:rPr>
+        <w:t>RxJava</w:t>
+      </w:r>
+      <w:proofErr w:type="spellEnd"/>
+      <w:r>
+        <w:rPr>
+          <w:rFonts w:ascii="Cambria" w:hAnsi="Cambria"/>
+        </w:rPr>
+        <w:t xml:space="preserve">, </w:t>
+      </w:r>
+      <w:proofErr w:type="spellStart"/>
+      <w:r>
+        <w:rPr>
+          <w:rFonts w:ascii="Cambria" w:hAnsi="Cambria"/>
+        </w:rPr>
+        <w:t>Koin</w:t>
+      </w:r>
+      <w:proofErr w:type="spellEnd"/>
+      <w:r>
+        <w:rPr>
+          <w:rFonts w:ascii="Cambria" w:hAnsi="Cambria"/>
+        </w:rPr>
+        <w:t xml:space="preserve"> and Coroutines</w:t>
+      </w:r>
+    </w:p>
+    <w:p>
+      <w:pPr>
+        <w:pStyle w:val="ListParagraph"/>
+        <w:numPr>
+          <w:ilvl w:val="0"/>
+          <w:numId w:val="21"/>
+        </w:numPr>
+        <w:spacing w:after="0" w:line="240" w:lineRule="auto"/>
+        <w:rPr>
+          <w:rFonts w:ascii="Cambria" w:hAnsi="Cambria"/>
+        </w:rPr>
+      </w:pPr>
+      <w:r>
+        <w:rPr>
+          <w:rFonts w:ascii="Cambria" w:hAnsi="Cambria"/>
+        </w:rPr>
+        <w:t xml:space="preserve">Test-drove development using JUnit, Mockito and </w:t>
+      </w:r>
+      <w:proofErr w:type="spellStart"/>
+      <w:r>
+        <w:rPr>
+          <w:rFonts w:ascii="Cambria" w:hAnsi="Cambria"/>
+        </w:rPr>
+        <w:t>Robolectric</w:t>
+      </w:r>
+      <w:proofErr w:type="spellEnd"/>
+    </w:p>
+    <w:p>
+      <w:pPr>
+        <w:pStyle w:val="ListParagraph"/>
+        <w:numPr>
+          <w:ilvl w:val="0"/>
+          <w:numId w:val="21"/>
+        </w:numPr>
+        <w:spacing w:after="0" w:line="240" w:lineRule="auto"/>
+        <w:rPr>
+          <w:rFonts w:ascii="Cambria" w:hAnsi="Cambria"/>
+        </w:rPr>
+      </w:pPr>
+      <w:r>
+        <w:rPr>
+          <w:rFonts w:ascii="Cambria" w:hAnsi="Cambria"/>
+        </w:rPr>
+        <w:t>Conducted</w:t>
+      </w:r>
+      <w:r>
+        <w:rPr>
+          <w:rFonts w:ascii="Cambria" w:hAnsi="Cambria"/>
+        </w:rPr>
+        <w:t xml:space="preserve"> Android learning sessions</w:t>
+      </w:r>
+      <w:r>
+        <w:rPr>
+          <w:rFonts w:ascii="Cambria" w:hAnsi="Cambria"/>
+        </w:rPr>
+        <w:t xml:space="preserve"> and contributed to </w:t>
+      </w:r>
+      <w:r>
+        <w:rPr>
+          <w:rFonts w:ascii="Cambria" w:hAnsi="Cambria"/>
+        </w:rPr>
+        <w:t>Android community</w:t>
+      </w:r>
+    </w:p>
+    <w:p>
+      <w:pPr>
+        <w:spacing w:after="0" w:line="240" w:lineRule="auto"/>
+        <w:rPr>
+          <w:rFonts w:ascii="Cambria" w:hAnsi="Cambria"/>
+          <w:b/>
+        </w:rPr>
+      </w:pPr>
+    </w:p>
+    <w:tbl>
+      <w:tblPr>
+        <w:tblStyle w:val="TableGrid"/>
+        <w:tblW w:w="0" w:type="auto"/>
+        <w:tblBorders>
+          <w:top w:val="none" w:sz="0" w:space="0" w:color="auto"/>
+          <w:left w:val="none" w:sz="0" w:space="0" w:color="auto"/>
+          <w:bottom w:val="none" w:sz="0" w:space="0" w:color="auto"/>
+          <w:right w:val="none" w:sz="0" w:space="0" w:color="auto"/>
+          <w:insideH w:val="none" w:sz="0" w:space="0" w:color="auto"/>
+          <w:insideV w:val="none" w:sz="0" w:space="0" w:color="auto"/>
+        </w:tblBorders>
+        <w:tblLook w:val="04A0" w:firstRow="1" w:lastRow="0" w:firstColumn="1" w:lastColumn="0" w:noHBand="0" w:noVBand="1"/>
+      </w:tblPr>
+      <w:tblGrid>
+        <w:gridCol w:w="8658"/>
+        <w:gridCol w:w="2358"/>
+      </w:tblGrid>
+      <w:tr>
+        <w:tc>
+          <w:tcPr>
+            <w:tcW w:w="8658" w:type="dxa"/>
+          </w:tcPr>
+          <w:p>
+            <w:pPr>
+              <w:rPr>
+                <w:rFonts w:ascii="Cambria" w:hAnsi="Cambria"/>
+              </w:rPr>
+            </w:pPr>
+            <w:r>
+              <w:rPr>
+                <w:rFonts w:ascii="Cambria" w:hAnsi="Cambria"/>
+              </w:rPr>
               <w:t>Software Engineer I</w:t>
             </w:r>
             <w:r>
@@ -1163,6 +1335,7 @@
         <w:spacing w:after="0" w:line="240" w:lineRule="auto"/>
         <w:rPr>
           <w:rFonts w:ascii="Cambria" w:hAnsi="Cambria"/>
+          <w:b/>
         </w:rPr>
       </w:pPr>
     </w:p>
@@ -1199,198 +1372,6 @@
               <w:rPr>
                 <w:rFonts w:ascii="Cambria" w:hAnsi="Cambria"/>
               </w:rPr>
-              <w:t>Android Developer</w:t>
-            </w:r>
-          </w:p>
-          <w:p>
-            <w:pPr>
-              <w:rPr>
-                <w:rFonts w:ascii="Cambria" w:hAnsi="Cambria"/>
-              </w:rPr>
-            </w:pPr>
-            <w:r>
-              <w:rPr>
-                <w:rFonts w:ascii="Cambria" w:hAnsi="Cambria"/>
-              </w:rPr>
-              <w:t>“A Dark Room” for Android</w:t>
-            </w:r>
-            <w:r>
-              <w:rPr>
-                <w:rFonts w:ascii="Cambria" w:hAnsi="Cambria"/>
-              </w:rPr>
-              <w:t xml:space="preserve">, </w:t>
-            </w:r>
-            <w:r>
-              <w:rPr>
-                <w:rFonts w:ascii="Cambria" w:hAnsi="Cambria"/>
-              </w:rPr>
-              <w:t>Dallas</w:t>
-            </w:r>
-            <w:r>
-              <w:rPr>
-                <w:rFonts w:ascii="Cambria" w:hAnsi="Cambria"/>
-              </w:rPr>
-              <w:t xml:space="preserve">, </w:t>
-            </w:r>
-            <w:r>
-              <w:rPr>
-                <w:rFonts w:ascii="Cambria" w:hAnsi="Cambria"/>
-              </w:rPr>
-              <w:t>TX</w:t>
-            </w:r>
-          </w:p>
-        </w:tc>
-        <w:tc>
-          <w:tcPr>
-            <w:tcW w:w="2083" w:type="pct"/>
-          </w:tcPr>
-          <w:p>
-            <w:pPr>
-              <w:jc w:val="right"/>
-              <w:rPr>
-                <w:rFonts w:ascii="Cambria" w:hAnsi="Cambria"/>
-              </w:rPr>
-            </w:pPr>
-            <w:r>
-              <w:rPr>
-                <w:rFonts w:ascii="Cambria" w:hAnsi="Cambria"/>
-              </w:rPr>
-              <w:t>J</w:t>
-            </w:r>
-            <w:r>
-              <w:rPr>
-                <w:rFonts w:ascii="Cambria" w:hAnsi="Cambria"/>
-              </w:rPr>
-              <w:t>an 2015 – May</w:t>
-            </w:r>
-            <w:r>
-              <w:rPr>
-                <w:rFonts w:ascii="Cambria" w:hAnsi="Cambria"/>
-              </w:rPr>
-              <w:t xml:space="preserve"> 2015</w:t>
-            </w:r>
-          </w:p>
-        </w:tc>
-      </w:tr>
-    </w:tbl>
-    <w:p>
-      <w:pPr>
-        <w:pStyle w:val="ListParagraph"/>
-        <w:numPr>
-          <w:ilvl w:val="0"/>
-          <w:numId w:val="1"/>
-        </w:numPr>
-        <w:spacing w:after="0" w:line="240" w:lineRule="auto"/>
-        <w:rPr>
-          <w:rFonts w:ascii="Cambria" w:hAnsi="Cambria"/>
-          <w:b/>
-        </w:rPr>
-      </w:pPr>
-      <w:r>
-        <w:rPr>
-          <w:rFonts w:ascii="Cambria" w:hAnsi="Cambria"/>
-        </w:rPr>
-        <w:t xml:space="preserve">Collaborated with </w:t>
-      </w:r>
-      <w:proofErr w:type="spellStart"/>
-      <w:r>
-        <w:rPr>
-          <w:rFonts w:ascii="Cambria" w:hAnsi="Cambria"/>
-        </w:rPr>
-        <w:t>Amirali</w:t>
-      </w:r>
-      <w:proofErr w:type="spellEnd"/>
-      <w:r>
-        <w:rPr>
-          <w:rFonts w:ascii="Cambria" w:hAnsi="Cambria"/>
-        </w:rPr>
-        <w:t xml:space="preserve"> </w:t>
-      </w:r>
-      <w:proofErr w:type="spellStart"/>
-      <w:r>
-        <w:rPr>
-          <w:rFonts w:ascii="Cambria" w:hAnsi="Cambria"/>
-        </w:rPr>
-        <w:t>Rajan</w:t>
-      </w:r>
-      <w:proofErr w:type="spellEnd"/>
-      <w:r>
-        <w:rPr>
-          <w:rFonts w:ascii="Cambria" w:hAnsi="Cambria"/>
-        </w:rPr>
-        <w:t xml:space="preserve"> to build Android version of “A Dark Room”</w:t>
-      </w:r>
-    </w:p>
-    <w:p>
-      <w:pPr>
-        <w:pStyle w:val="ListParagraph"/>
-        <w:numPr>
-          <w:ilvl w:val="0"/>
-          <w:numId w:val="1"/>
-        </w:numPr>
-        <w:spacing w:after="0" w:line="240" w:lineRule="auto"/>
-        <w:rPr>
-          <w:rFonts w:ascii="Cambria" w:hAnsi="Cambria"/>
-          <w:b/>
-        </w:rPr>
-      </w:pPr>
-      <w:r>
-        <w:rPr>
-          <w:rFonts w:ascii="Cambria" w:hAnsi="Cambria"/>
-        </w:rPr>
-        <w:t xml:space="preserve">Designed and programmed game screens and animations using </w:t>
-      </w:r>
-      <w:proofErr w:type="spellStart"/>
-      <w:r>
-        <w:rPr>
-          <w:rFonts w:ascii="Cambria" w:hAnsi="Cambria"/>
-        </w:rPr>
-        <w:t>RubyMotion</w:t>
-      </w:r>
-      <w:proofErr w:type="spellEnd"/>
-    </w:p>
-    <w:p>
-      <w:pPr>
-        <w:spacing w:after="0" w:line="240" w:lineRule="auto"/>
-        <w:rPr>
-          <w:rFonts w:ascii="Cambria" w:hAnsi="Cambria"/>
-          <w:b/>
-        </w:rPr>
-      </w:pPr>
-    </w:p>
-    <w:tbl>
-      <w:tblPr>
-        <w:tblStyle w:val="TableGrid"/>
-        <w:tblW w:w="5000" w:type="pct"/>
-        <w:tblBorders>
-          <w:top w:val="none" w:sz="0" w:space="0" w:color="auto"/>
-          <w:left w:val="none" w:sz="0" w:space="0" w:color="auto"/>
-          <w:bottom w:val="none" w:sz="0" w:space="0" w:color="auto"/>
-          <w:right w:val="none" w:sz="0" w:space="0" w:color="auto"/>
-          <w:insideH w:val="none" w:sz="0" w:space="0" w:color="auto"/>
-          <w:insideV w:val="none" w:sz="0" w:space="0" w:color="auto"/>
-        </w:tblBorders>
-        <w:tblLook w:val="04A0" w:firstRow="1" w:lastRow="0" w:firstColumn="1" w:lastColumn="0" w:noHBand="0" w:noVBand="1"/>
-      </w:tblPr>
-      <w:tblGrid>
-        <w:gridCol w:w="6427"/>
-        <w:gridCol w:w="4589"/>
-      </w:tblGrid>
-      <w:tr>
-        <w:tc>
-          <w:tcPr>
-            <w:tcW w:w="2917" w:type="pct"/>
-          </w:tcPr>
-          <w:p>
-            <w:pPr>
-              <w:rPr>
-                <w:rFonts w:ascii="Cambria" w:hAnsi="Cambria"/>
-              </w:rPr>
-            </w:pPr>
-            <w:r>
-              <w:rPr>
-                <w:rFonts w:ascii="Cambria" w:hAnsi="Cambria"/>
-              </w:rPr>
               <w:t>Program Manager Intern</w:t>
             </w:r>
           </w:p>
@@ -1630,25 +1611,8 @@
         </w:rPr>
         <w:t>Academic Distinction Scholarship recipient</w:t>
       </w:r>
-    </w:p>
-    <w:p>
-      <w:pPr>
-        <w:pStyle w:val="ListParagraph"/>
-        <w:numPr>
-          <w:ilvl w:val="0"/>
-          <w:numId w:val="16"/>
-        </w:numPr>
-        <w:spacing w:after="0" w:line="240" w:lineRule="auto"/>
-        <w:rPr>
-          <w:rFonts w:ascii="Cambria" w:hAnsi="Cambria"/>
-        </w:rPr>
-      </w:pPr>
-      <w:r>
-        <w:rPr>
-          <w:rFonts w:ascii="Cambria" w:hAnsi="Cambria"/>
-        </w:rPr>
-        <w:t>Director of Industry Affairs, ACM of UTD (2014 – 2015)</w:t>
-      </w:r>
+      <w:bookmarkStart w:id="0" w:name="_GoBack"/>
+      <w:bookmarkEnd w:id="0"/>
     </w:p>
     <w:sectPr>
       <w:pgSz w:w="12240" w:h="15840"/>
@@ -1661,7 +1625,7 @@
 </file>
 
 <file path=word/numbering.xml><?xml version="1.0" encoding="utf-8"?>
-<w:numbering xmlns:wpc="http://schemas.microsoft.com/office/word/2010/wordprocessingCanvas" xmlns:mc="http://schemas.openxmlformats.org/markup-compatibility/2006" xmlns:o="urn:schemas-microsoft-com:office:office" xmlns:r="http://schemas.openxmlformats.org/officeDocument/2006/relationships" xmlns:m="http://schemas.openxmlformats.org/officeDocument/2006/math" xmlns:v="urn:schemas-microsoft-com:vml" xmlns:wp14="http://schemas.microsoft.com/office/word/2010/wordprocessingDrawing" xmlns:wp="http://schemas.openxmlformats.org/drawingml/2006/wordprocessingDrawing" xmlns:w10="urn:schemas-microsoft-com:office:word" xmlns:w="http://schemas.openxmlformats.org/wordprocessingml/2006/main" xmlns:w14="http://schemas.microsoft.com/office/word/2010/wordml" xmlns:w15="http://schemas.microsoft.com/office/word/2012/wordml" xmlns:wpg="http://schemas.microsoft.com/office/word/2010/wordprocessingGroup" xmlns:wpi="http://schemas.microsoft.com/office/word/2010/wordprocessingInk" xmlns:wne="http://schemas.microsoft.com/office/word/2006/wordml" xmlns:wps="http://schemas.microsoft.com/office/word/2010/wordprocessingShape" mc:Ignorable="w14 w15 wp14">
+<w:numbering xmlns:wpc="http://schemas.microsoft.com/office/word/2010/wordprocessingCanvas" xmlns:cx="http://schemas.microsoft.com/office/drawing/2014/chartex" xmlns:cx1="http://schemas.microsoft.com/office/drawing/2015/9/8/chartex" xmlns:cx2="http://schemas.microsoft.com/office/drawing/2015/10/21/chartex" xmlns:cx3="http://schemas.microsoft.com/office/drawing/2016/5/9/chartex" xmlns:cx4="http://schemas.microsoft.com/office/drawing/2016/5/10/chartex" xmlns:cx5="http://schemas.microsoft.com/office/drawing/2016/5/11/chartex" xmlns:cx6="http://schemas.microsoft.com/office/drawing/2016/5/12/chartex" xmlns:cx7="http://schemas.microsoft.com/office/drawing/2016/5/13/chartex" xmlns:cx8="http://schemas.microsoft.com/office/drawing/2016/5/14/chartex" xmlns:mc="http://schemas.openxmlformats.org/markup-compatibility/2006" xmlns:aink="http://schemas.microsoft.com/office/drawing/2016/ink" xmlns:am3d="http://schemas.microsoft.com/office/drawing/2017/model3d" xmlns:o="urn:schemas-microsoft-com:office:office" xmlns:r="http://schemas.openxmlformats.org/officeDocument/2006/relationships" xmlns:m="http://schemas.openxmlformats.org/officeDocument/2006/math" xmlns:v="urn:schemas-microsoft-com:vml" xmlns:wp14="http://schemas.microsoft.com/office/word/2010/wordprocessingDrawing" xmlns:wp="http://schemas.openxmlformats.org/drawingml/2006/wordprocessingDrawing" xmlns:w10="urn:schemas-microsoft-com:office:word" xmlns:w="http://schemas.openxmlformats.org/wordprocessingml/2006/main" xmlns:w14="http://schemas.microsoft.com/office/word/2010/wordml" xmlns:w15="http://schemas.microsoft.com/office/word/2012/wordml" xmlns:w16cex="http://schemas.microsoft.com/office/word/2018/wordml/cex" xmlns:w16cid="http://schemas.microsoft.com/office/word/2016/wordml/cid" xmlns:w16="http://schemas.microsoft.com/office/word/2018/wordml" xmlns:w16se="http://schemas.microsoft.com/office/word/2015/wordml/symex" xmlns:wpg="http://schemas.microsoft.com/office/word/2010/wordprocessingGroup" xmlns:wpi="http://schemas.microsoft.com/office/word/2010/wordprocessingInk" xmlns:wne="http://schemas.microsoft.com/office/word/2006/wordml" xmlns:wps="http://schemas.microsoft.com/office/word/2010/wordprocessingShape" mc:Ignorable="w14 w15 w16se w16cid w16 w16cex wp14">
   <w:abstractNum w:abstractNumId="0" w15:restartNumberingAfterBreak="0">
     <w:nsid w:val="058E597E"/>
     <w:multiLevelType w:val="multilevel"/>
@@ -4596,7 +4560,7 @@
 </file>
 
 <file path=word/styles.xml><?xml version="1.0" encoding="utf-8"?>
-<w:styles xmlns:mc="http://schemas.openxmlformats.org/markup-compatibility/2006" xmlns:r="http://schemas.openxmlformats.org/officeDocument/2006/relationships" xmlns:w="http://schemas.openxmlformats.org/wordprocessingml/2006/main" xmlns:w14="http://schemas.microsoft.com/office/word/2010/wordml" xmlns:w15="http://schemas.microsoft.com/office/word/2012/wordml" mc:Ignorable="w14 w15">
+<w:styles xmlns:mc="http://schemas.openxmlformats.org/markup-compatibility/2006" xmlns:r="http://schemas.openxmlformats.org/officeDocument/2006/relationships" xmlns:w="http://schemas.openxmlformats.org/wordprocessingml/2006/main" xmlns:w14="http://schemas.microsoft.com/office/word/2010/wordml" xmlns:w15="http://schemas.microsoft.com/office/word/2012/wordml" xmlns:w16cex="http://schemas.microsoft.com/office/word/2018/wordml/cex" xmlns:w16cid="http://schemas.microsoft.com/office/word/2016/wordml/cid" xmlns:w16="http://schemas.microsoft.com/office/word/2018/wordml" xmlns:w16se="http://schemas.microsoft.com/office/word/2015/wordml/symex" mc:Ignorable="w14 w15 w16se w16cid w16 w16cex">
   <w:docDefaults>
     <w:rPrDefault>
       <w:rPr>
@@ -4612,7 +4576,7 @@
       </w:pPr>
     </w:pPrDefault>
   </w:docDefaults>
-  <w:latentStyles w:defLockedState="0" w:defUIPriority="99" w:defSemiHidden="0" w:defUnhideWhenUsed="0" w:defQFormat="0" w:count="371">
+  <w:latentStyles w:defLockedState="0" w:defUIPriority="99" w:defSemiHidden="0" w:defUnhideWhenUsed="0" w:defQFormat="0" w:count="376">
     <w:lsdException w:name="Normal" w:uiPriority="0" w:qFormat="1"/>
     <w:lsdException w:name="heading 1" w:uiPriority="9" w:qFormat="1"/>
     <w:lsdException w:name="heading 2" w:semiHidden="1" w:uiPriority="9" w:unhideWhenUsed="1" w:qFormat="1"/>
@@ -4718,7 +4682,6 @@
     <w:lsdException w:name="HTML Sample" w:semiHidden="1" w:unhideWhenUsed="1"/>
     <w:lsdException w:name="HTML Typewriter" w:semiHidden="1" w:unhideWhenUsed="1"/>
     <w:lsdException w:name="HTML Variable" w:semiHidden="1" w:unhideWhenUsed="1"/>
-    <w:lsdException w:name="Normal Table" w:semiHidden="1" w:unhideWhenUsed="1"/>
     <w:lsdException w:name="annotation subject" w:semiHidden="1" w:unhideWhenUsed="1"/>
     <w:lsdException w:name="No List" w:semiHidden="1" w:unhideWhenUsed="1"/>
     <w:lsdException w:name="Outline List 1" w:semiHidden="1" w:unhideWhenUsed="1"/>
@@ -4761,11 +4724,8 @@
     <w:lsdException w:name="Table Contemporary" w:semiHidden="1" w:unhideWhenUsed="1"/>
     <w:lsdException w:name="Table Elegant" w:semiHidden="1" w:unhideWhenUsed="1"/>
     <w:lsdException w:name="Table Professional" w:semiHidden="1" w:unhideWhenUsed="1"/>
-    <w:lsdException w:name="Table Subtle 1" w:semiHidden="1" w:unhideWhenUsed="1"/>
     <w:lsdException w:name="Table Subtle 2" w:semiHidden="1" w:unhideWhenUsed="1"/>
     <w:lsdException w:name="Table Web 1" w:semiHidden="1" w:unhideWhenUsed="1"/>
-    <w:lsdException w:name="Table Web 2" w:semiHidden="1" w:unhideWhenUsed="1"/>
-    <w:lsdException w:name="Table Web 3" w:semiHidden="1" w:unhideWhenUsed="1"/>
     <w:lsdException w:name="Balloon Text" w:semiHidden="1" w:unhideWhenUsed="1"/>
     <w:lsdException w:name="Table Grid" w:uiPriority="39"/>
     <w:lsdException w:name="Table Theme" w:semiHidden="1" w:unhideWhenUsed="1"/>
@@ -4984,6 +4944,11 @@
     <w:lsdException w:name="List Table 5 Dark Accent 6" w:uiPriority="50"/>
     <w:lsdException w:name="List Table 6 Colorful Accent 6" w:uiPriority="51"/>
     <w:lsdException w:name="List Table 7 Colorful Accent 6" w:uiPriority="52"/>
+    <w:lsdException w:name="Mention" w:semiHidden="1" w:unhideWhenUsed="1"/>
+    <w:lsdException w:name="Smart Hyperlink" w:semiHidden="1" w:unhideWhenUsed="1"/>
+    <w:lsdException w:name="Hashtag" w:semiHidden="1" w:unhideWhenUsed="1"/>
+    <w:lsdException w:name="Unresolved Mention" w:semiHidden="1" w:unhideWhenUsed="1"/>
+    <w:lsdException w:name="Smart Link" w:semiHidden="1" w:unhideWhenUsed="1"/>
   </w:latentStyles>
   <w:style w:type="paragraph" w:default="1" w:styleId="Normal">
     <w:name w:val="Normal"/>

</xml_diff>